<commit_message>
Se actualiza documento acta 2, en adición de link de documentos trabajados.
</commit_message>
<xml_diff>
--- a/DOCUMENTOS/ACTAS_REUNION/ACTA DE REUNION [002_16-08-2020].docx
+++ b/DOCUMENTOS/ACTAS_REUNION/ACTA DE REUNION [002_16-08-2020].docx
@@ -2,7 +2,7 @@
 <file path=word/document.xml><?xml version="1.0" encoding="utf-8"?>
 <w:document xmlns:wpc="http://schemas.microsoft.com/office/word/2010/wordprocessingCanvas" xmlns:cx="http://schemas.microsoft.com/office/drawing/2014/chartex" xmlns:cx1="http://schemas.microsoft.com/office/drawing/2015/9/8/chartex" xmlns:cx2="http://schemas.microsoft.com/office/drawing/2015/10/21/chartex" xmlns:cx3="http://schemas.microsoft.com/office/drawing/2016/5/9/chartex" xmlns:cx4="http://schemas.microsoft.com/office/drawing/2016/5/10/chartex" xmlns:cx5="http://schemas.microsoft.com/office/drawing/2016/5/11/chartex" xmlns:cx6="http://schemas.microsoft.com/office/drawing/2016/5/12/chartex" xmlns:cx7="http://schemas.microsoft.com/office/drawing/2016/5/13/chartex" xmlns:cx8="http://schemas.microsoft.com/office/drawing/2016/5/14/chartex" xmlns:mc="http://schemas.openxmlformats.org/markup-compatibility/2006" xmlns:aink="http://schemas.microsoft.com/office/drawing/2016/ink" xmlns:am3d="http://schemas.microsoft.com/office/drawing/2017/model3d" xmlns:o="urn:schemas-microsoft-com:office:office" xmlns:r="http://schemas.openxmlformats.org/officeDocument/2006/relationships" xmlns:m="http://schemas.openxmlformats.org/officeDocument/2006/math" xmlns:v="urn:schemas-microsoft-com:vml" xmlns:wp14="http://schemas.microsoft.com/office/word/2010/wordprocessingDrawing" xmlns:wp="http://schemas.openxmlformats.org/drawingml/2006/wordprocessingDrawing" xmlns:w10="urn:schemas-microsoft-com:office:word" xmlns:w="http://schemas.openxmlformats.org/wordprocessingml/2006/main" xmlns:w14="http://schemas.microsoft.com/office/word/2010/wordml" xmlns:w15="http://schemas.microsoft.com/office/word/2012/wordml" xmlns:w16cex="http://schemas.microsoft.com/office/word/2018/wordml/cex" xmlns:w16cid="http://schemas.microsoft.com/office/word/2016/wordml/cid" xmlns:w16="http://schemas.microsoft.com/office/word/2018/wordml" xmlns:w16se="http://schemas.microsoft.com/office/word/2015/wordml/symex" xmlns:wpg="http://schemas.microsoft.com/office/word/2010/wordprocessingGroup" xmlns:wpi="http://schemas.microsoft.com/office/word/2010/wordprocessingInk" xmlns:wne="http://schemas.microsoft.com/office/word/2006/wordml" xmlns:wps="http://schemas.microsoft.com/office/word/2010/wordprocessingShape" mc:Ignorable="w14 w15 w16se w16cid w16 w16cex wp14">
   <w:body>
-    <w:p xmlns:wp14="http://schemas.microsoft.com/office/word/2010/wordml" wp14:textId="77777777">
+    <w:p>
       <w:pPr>
         <w:pStyle w:val="Ttulo"/>
         <w:tabs>
@@ -36,20 +36,18 @@
         <w:gridCol w:w="5457"/>
         <w:gridCol w:w="3610"/>
       </w:tblGrid>
-      <w:tr xmlns:wp14="http://schemas.microsoft.com/office/word/2010/wordml" wp14:textId="77777777">
-        <w:tc>
-          <w:tcPr>
-            <w:cnfStyle w:val="000010000000" w:firstRow="0" w:lastRow="0" w:firstColumn="0" w:lastColumn="0" w:oddVBand="1" w:evenVBand="0" w:oddHBand="0" w:evenHBand="0" w:firstRowFirstColumn="0" w:firstRowLastColumn="0" w:lastRowFirstColumn="0" w:lastRowLastColumn="0"/>
+      <w:tr>
+        <w:tc>
+          <w:tcPr>
             <w:tcW w:w="9067" w:type="dxa"/>
             <w:gridSpan w:val="2"/>
             <w:tcBorders>
-              <w:left w:val="dotted" w:color="008000" w:sz="4" w:space="0"/>
-              <w:bottom w:val="dotted" w:color="008000" w:sz="4" w:space="0"/>
-              <w:right w:val="dotted" w:color="008000" w:sz="4" w:space="0"/>
-            </w:tcBorders>
-            <w:tcMar/>
-          </w:tcPr>
-          <w:p wp14:textId="77777777">
+              <w:left w:val="dotted" w:sz="4" w:space="0" w:color="008000"/>
+              <w:bottom w:val="dotted" w:sz="4" w:space="0" w:color="008000"/>
+              <w:right w:val="dotted" w:sz="4" w:space="0" w:color="008000"/>
+            </w:tcBorders>
+          </w:tcPr>
+          <w:p>
             <w:pPr>
               <w:jc w:val="center"/>
               <w:rPr>
@@ -71,20 +69,18 @@
           </w:p>
         </w:tc>
       </w:tr>
-      <w:tr xmlns:wp14="http://schemas.microsoft.com/office/word/2010/wordml" wp14:textId="77777777">
-        <w:tc>
-          <w:tcPr>
-            <w:cnfStyle w:val="000010000000" w:firstRow="0" w:lastRow="0" w:firstColumn="0" w:lastColumn="0" w:oddVBand="1" w:evenVBand="0" w:oddHBand="0" w:evenHBand="0" w:firstRowFirstColumn="0" w:firstRowLastColumn="0" w:lastRowFirstColumn="0" w:lastRowLastColumn="0"/>
+      <w:tr>
+        <w:tc>
+          <w:tcPr>
             <w:tcW w:w="5457" w:type="dxa"/>
             <w:tcBorders>
-              <w:top w:val="dotted" w:color="008000" w:sz="4" w:space="0"/>
-              <w:left w:val="dotted" w:color="008000" w:sz="4" w:space="0"/>
-              <w:bottom w:val="dotted" w:color="008000" w:sz="4" w:space="0"/>
-              <w:right w:val="dotted" w:color="008000" w:sz="4" w:space="0"/>
-            </w:tcBorders>
-            <w:tcMar/>
-          </w:tcPr>
-          <w:p wp14:textId="77777777">
+              <w:top w:val="dotted" w:sz="4" w:space="0" w:color="008000"/>
+              <w:left w:val="dotted" w:sz="4" w:space="0" w:color="008000"/>
+              <w:bottom w:val="dotted" w:sz="4" w:space="0" w:color="008000"/>
+              <w:right w:val="dotted" w:sz="4" w:space="0" w:color="008000"/>
+            </w:tcBorders>
+          </w:tcPr>
+          <w:p>
             <w:pPr>
               <w:jc w:val="left"/>
               <w:rPr>
@@ -113,7 +109,7 @@
               <w:t xml:space="preserve"> </w:t>
             </w:r>
           </w:p>
-          <w:p wp14:textId="77777777">
+          <w:p>
             <w:pPr>
               <w:jc w:val="left"/>
               <w:rPr>
@@ -132,17 +128,15 @@
         </w:tc>
         <w:tc>
           <w:tcPr>
-            <w:cnfStyle w:val="000001000000" w:firstRow="0" w:lastRow="0" w:firstColumn="0" w:lastColumn="0" w:oddVBand="0" w:evenVBand="1" w:oddHBand="0" w:evenHBand="0" w:firstRowFirstColumn="0" w:firstRowLastColumn="0" w:lastRowFirstColumn="0" w:lastRowLastColumn="0"/>
             <w:tcW w:w="3610" w:type="dxa"/>
             <w:tcBorders>
-              <w:top w:val="dotted" w:color="008000" w:sz="4" w:space="0"/>
-              <w:left w:val="dotted" w:color="008000" w:sz="4" w:space="0"/>
-              <w:bottom w:val="dotted" w:color="008000" w:sz="4" w:space="0"/>
-              <w:right w:val="dotted" w:color="008000" w:sz="4" w:space="0"/>
-            </w:tcBorders>
-            <w:tcMar/>
-          </w:tcPr>
-          <w:p wp14:textId="77777777">
+              <w:top w:val="dotted" w:sz="4" w:space="0" w:color="008000"/>
+              <w:left w:val="dotted" w:sz="4" w:space="0" w:color="008000"/>
+              <w:bottom w:val="dotted" w:sz="4" w:space="0" w:color="008000"/>
+              <w:right w:val="dotted" w:sz="4" w:space="0" w:color="008000"/>
+            </w:tcBorders>
+          </w:tcPr>
+          <w:p>
             <w:pPr>
               <w:pStyle w:val="Subttulo"/>
               <w:rPr>
@@ -162,7 +156,7 @@
               <w:t>:</w:t>
             </w:r>
           </w:p>
-          <w:p wp14:textId="77777777">
+          <w:p>
             <w:pPr>
               <w:pStyle w:val="Subttulo"/>
               <w:rPr>
@@ -190,20 +184,18 @@
           </w:p>
         </w:tc>
       </w:tr>
-      <w:tr xmlns:wp14="http://schemas.microsoft.com/office/word/2010/wordml" wp14:textId="77777777">
-        <w:tc>
-          <w:tcPr>
-            <w:cnfStyle w:val="000010000000" w:firstRow="0" w:lastRow="0" w:firstColumn="0" w:lastColumn="0" w:oddVBand="1" w:evenVBand="0" w:oddHBand="0" w:evenHBand="0" w:firstRowFirstColumn="0" w:firstRowLastColumn="0" w:lastRowFirstColumn="0" w:lastRowLastColumn="0"/>
+      <w:tr>
+        <w:tc>
+          <w:tcPr>
             <w:tcW w:w="5457" w:type="dxa"/>
             <w:tcBorders>
-              <w:top w:val="dotted" w:color="008000" w:sz="4" w:space="0"/>
-              <w:left w:val="dotted" w:color="008000" w:sz="4" w:space="0"/>
-              <w:bottom w:val="dotted" w:color="008000" w:sz="4" w:space="0"/>
-              <w:right w:val="dotted" w:color="008000" w:sz="4" w:space="0"/>
-            </w:tcBorders>
-            <w:tcMar/>
-          </w:tcPr>
-          <w:p wp14:textId="77777777">
+              <w:top w:val="dotted" w:sz="4" w:space="0" w:color="008000"/>
+              <w:left w:val="dotted" w:sz="4" w:space="0" w:color="008000"/>
+              <w:bottom w:val="dotted" w:sz="4" w:space="0" w:color="008000"/>
+              <w:right w:val="dotted" w:sz="4" w:space="0" w:color="008000"/>
+            </w:tcBorders>
+          </w:tcPr>
+          <w:p>
             <w:pPr>
               <w:jc w:val="left"/>
               <w:rPr>
@@ -221,7 +213,7 @@
               <w:t>Citada por:</w:t>
             </w:r>
           </w:p>
-          <w:p wp14:textId="77777777">
+          <w:p>
             <w:pPr>
               <w:jc w:val="left"/>
               <w:rPr>
@@ -240,17 +232,15 @@
         </w:tc>
         <w:tc>
           <w:tcPr>
-            <w:cnfStyle w:val="000001000000" w:firstRow="0" w:lastRow="0" w:firstColumn="0" w:lastColumn="0" w:oddVBand="0" w:evenVBand="1" w:oddHBand="0" w:evenHBand="0" w:firstRowFirstColumn="0" w:firstRowLastColumn="0" w:lastRowFirstColumn="0" w:lastRowLastColumn="0"/>
             <w:tcW w:w="3610" w:type="dxa"/>
             <w:tcBorders>
-              <w:top w:val="dotted" w:color="008000" w:sz="4" w:space="0"/>
-              <w:left w:val="dotted" w:color="008000" w:sz="4" w:space="0"/>
-              <w:bottom w:val="dotted" w:color="008000" w:sz="4" w:space="0"/>
-              <w:right w:val="dotted" w:color="008000" w:sz="4" w:space="0"/>
-            </w:tcBorders>
-            <w:tcMar/>
-          </w:tcPr>
-          <w:p wp14:textId="77777777">
+              <w:top w:val="dotted" w:sz="4" w:space="0" w:color="008000"/>
+              <w:left w:val="dotted" w:sz="4" w:space="0" w:color="008000"/>
+              <w:bottom w:val="dotted" w:sz="4" w:space="0" w:color="008000"/>
+              <w:right w:val="dotted" w:sz="4" w:space="0" w:color="008000"/>
+            </w:tcBorders>
+          </w:tcPr>
+          <w:p>
             <w:pPr>
               <w:jc w:val="left"/>
               <w:rPr>
@@ -274,7 +264,7 @@
               <w:t xml:space="preserve"> </w:t>
             </w:r>
           </w:p>
-          <w:p wp14:textId="77777777">
+          <w:p>
             <w:pPr>
               <w:jc w:val="left"/>
               <w:rPr>
@@ -299,23 +289,21 @@
           </w:p>
         </w:tc>
       </w:tr>
-      <w:tr xmlns:wp14="http://schemas.microsoft.com/office/word/2010/wordml" wp14:textId="77777777">
+      <w:tr>
         <w:trPr>
           <w:trHeight w:val="296"/>
         </w:trPr>
         <w:tc>
           <w:tcPr>
-            <w:cnfStyle w:val="000010000000" w:firstRow="0" w:lastRow="0" w:firstColumn="0" w:lastColumn="0" w:oddVBand="1" w:evenVBand="0" w:oddHBand="0" w:evenHBand="0" w:firstRowFirstColumn="0" w:firstRowLastColumn="0" w:lastRowFirstColumn="0" w:lastRowLastColumn="0"/>
             <w:tcW w:w="5457" w:type="dxa"/>
             <w:tcBorders>
-              <w:top w:val="dotted" w:color="008000" w:sz="4" w:space="0"/>
-              <w:left w:val="dotted" w:color="008000" w:sz="4" w:space="0"/>
-              <w:bottom w:val="dotted" w:color="008000" w:sz="4" w:space="0"/>
-              <w:right w:val="dotted" w:color="008000" w:sz="4" w:space="0"/>
-            </w:tcBorders>
-            <w:tcMar/>
-          </w:tcPr>
-          <w:p wp14:textId="77777777">
+              <w:top w:val="dotted" w:sz="4" w:space="0" w:color="008000"/>
+              <w:left w:val="dotted" w:sz="4" w:space="0" w:color="008000"/>
+              <w:bottom w:val="dotted" w:sz="4" w:space="0" w:color="008000"/>
+              <w:right w:val="dotted" w:sz="4" w:space="0" w:color="008000"/>
+            </w:tcBorders>
+          </w:tcPr>
+          <w:p>
             <w:pPr>
               <w:jc w:val="left"/>
               <w:rPr>
@@ -347,7 +335,7 @@
               <w:t xml:space="preserve"> </w:t>
             </w:r>
           </w:p>
-          <w:p wp14:textId="77777777">
+          <w:p>
             <w:pPr>
               <w:jc w:val="left"/>
               <w:rPr>
@@ -366,129 +354,114 @@
         </w:tc>
         <w:tc>
           <w:tcPr>
-            <w:cnfStyle w:val="000001000000" w:firstRow="0" w:lastRow="0" w:firstColumn="0" w:lastColumn="0" w:oddVBand="0" w:evenVBand="1" w:oddHBand="0" w:evenHBand="0" w:firstRowFirstColumn="0" w:firstRowLastColumn="0" w:lastRowFirstColumn="0" w:lastRowLastColumn="0"/>
             <w:tcW w:w="3610" w:type="dxa"/>
             <w:tcBorders>
-              <w:top w:val="dotted" w:color="008000" w:sz="4" w:space="0"/>
-              <w:left w:val="dotted" w:color="008000" w:sz="4" w:space="0"/>
-              <w:bottom w:val="dotted" w:color="008000" w:sz="4" w:space="0"/>
-              <w:right w:val="dotted" w:color="008000" w:sz="4" w:space="0"/>
-            </w:tcBorders>
-            <w:tcMar/>
-          </w:tcPr>
-          <w:p wp14:textId="13E1FFD9">
+              <w:top w:val="dotted" w:sz="4" w:space="0" w:color="008000"/>
+              <w:left w:val="dotted" w:sz="4" w:space="0" w:color="008000"/>
+              <w:bottom w:val="dotted" w:sz="4" w:space="0" w:color="008000"/>
+              <w:right w:val="dotted" w:sz="4" w:space="0" w:color="008000"/>
+            </w:tcBorders>
+          </w:tcPr>
+          <w:p>
             <w:pPr>
               <w:jc w:val="left"/>
               <w:rPr>
-                <w:rFonts w:ascii="Calibri" w:hAnsi="Calibri" w:cs="Calibri" w:asciiTheme="minorAscii" w:hAnsiTheme="minorAscii" w:cstheme="minorAscii"/>
-                <w:sz w:val="24"/>
-                <w:szCs w:val="24"/>
-              </w:rPr>
-            </w:pPr>
-            <w:r>
-              <w:rPr>
-                <w:rFonts w:ascii="Calibri" w:hAnsi="Calibri" w:cs="Calibri" w:asciiTheme="minorAscii" w:hAnsiTheme="minorAscii" w:cstheme="minorAscii"/>
-                <w:b w:val="1"/>
-                <w:bCs w:val="1"/>
-                <w:sz w:val="24"/>
-                <w:szCs w:val="24"/>
+                <w:rFonts w:asciiTheme="minorHAnsi" w:hAnsiTheme="minorHAnsi" w:cstheme="minorBidi"/>
+                <w:sz w:val="24"/>
+              </w:rPr>
+            </w:pPr>
+            <w:r>
+              <w:rPr>
+                <w:rFonts w:asciiTheme="minorHAnsi" w:hAnsiTheme="minorHAnsi" w:cstheme="minorBidi"/>
+                <w:b/>
+                <w:bCs/>
+                <w:sz w:val="24"/>
               </w:rPr>
               <w:t>Hora inicio:</w:t>
             </w:r>
             <w:r>
               <w:rPr>
-                <w:rFonts w:ascii="Calibri" w:hAnsi="Calibri" w:cs="Calibri" w:asciiTheme="minorAscii" w:hAnsiTheme="minorAscii" w:cstheme="minorAscii"/>
-                <w:sz w:val="24"/>
-                <w:szCs w:val="24"/>
+                <w:rFonts w:asciiTheme="minorHAnsi" w:hAnsiTheme="minorHAnsi" w:cstheme="minorBidi"/>
+                <w:sz w:val="24"/>
               </w:rPr>
               <w:t xml:space="preserve"> </w:t>
             </w:r>
             <w:r>
               <w:rPr>
-                <w:rFonts w:ascii="Calibri" w:hAnsi="Calibri" w:cs="Calibri" w:asciiTheme="minorAscii" w:hAnsiTheme="minorAscii" w:cstheme="minorAscii"/>
-                <w:sz w:val="24"/>
-                <w:szCs w:val="24"/>
+                <w:rFonts w:asciiTheme="minorHAnsi" w:hAnsiTheme="minorHAnsi" w:cstheme="minorBidi"/>
+                <w:sz w:val="24"/>
               </w:rPr>
               <w:t>12:00</w:t>
             </w:r>
             <w:r>
               <w:rPr>
-                <w:rFonts w:ascii="Calibri" w:hAnsi="Calibri" w:cs="Calibri" w:asciiTheme="minorAscii" w:hAnsiTheme="minorAscii" w:cstheme="minorAscii"/>
-                <w:sz w:val="24"/>
-                <w:szCs w:val="24"/>
+                <w:rFonts w:asciiTheme="minorHAnsi" w:hAnsiTheme="minorHAnsi" w:cstheme="minorBidi"/>
+                <w:sz w:val="24"/>
               </w:rPr>
               <w:t xml:space="preserve">   </w:t>
             </w:r>
             <w:r>
               <w:rPr>
-                <w:rFonts w:ascii="Calibri" w:hAnsi="Calibri" w:cs="Calibri" w:asciiTheme="minorAscii" w:hAnsiTheme="minorAscii" w:cstheme="minorAscii"/>
-                <w:b w:val="1"/>
-                <w:bCs w:val="1"/>
-                <w:sz w:val="24"/>
-                <w:szCs w:val="24"/>
+                <w:rFonts w:asciiTheme="minorHAnsi" w:hAnsiTheme="minorHAnsi" w:cstheme="minorBidi"/>
+                <w:b/>
+                <w:bCs/>
+                <w:sz w:val="24"/>
               </w:rPr>
               <w:t>Fin:</w:t>
             </w:r>
             <w:r>
               <w:rPr>
-                <w:rFonts w:ascii="Calibri" w:hAnsi="Calibri" w:cs="Calibri" w:asciiTheme="minorAscii" w:hAnsiTheme="minorAscii" w:cstheme="minorAscii"/>
-                <w:b w:val="1"/>
-                <w:bCs w:val="1"/>
-                <w:sz w:val="24"/>
-                <w:szCs w:val="24"/>
+                <w:rFonts w:asciiTheme="minorHAnsi" w:hAnsiTheme="minorHAnsi" w:cstheme="minorBidi"/>
+                <w:b/>
+                <w:bCs/>
+                <w:sz w:val="24"/>
               </w:rPr>
               <w:t xml:space="preserve"> </w:t>
             </w:r>
             <w:r>
               <w:rPr>
-                <w:rFonts w:ascii="Calibri" w:hAnsi="Calibri" w:cs="Calibri" w:asciiTheme="minorAscii" w:hAnsiTheme="minorAscii" w:cstheme="minorAscii"/>
-                <w:sz w:val="24"/>
-                <w:szCs w:val="24"/>
+                <w:rFonts w:asciiTheme="minorHAnsi" w:hAnsiTheme="minorHAnsi" w:cstheme="minorBidi"/>
+                <w:sz w:val="24"/>
               </w:rPr>
               <w:t>1</w:t>
             </w:r>
             <w:r>
               <w:rPr>
-                <w:rFonts w:ascii="Calibri" w:hAnsi="Calibri" w:cs="Calibri" w:asciiTheme="minorAscii" w:hAnsiTheme="minorAscii" w:cstheme="minorAscii"/>
-                <w:sz w:val="24"/>
-                <w:szCs w:val="24"/>
+                <w:rFonts w:asciiTheme="minorHAnsi" w:hAnsiTheme="minorHAnsi" w:cstheme="minorBidi"/>
+                <w:sz w:val="24"/>
               </w:rPr>
               <w:t>6</w:t>
             </w:r>
             <w:r>
               <w:rPr>
-                <w:rFonts w:ascii="Calibri" w:hAnsi="Calibri" w:cs="Calibri" w:asciiTheme="minorAscii" w:hAnsiTheme="minorAscii" w:cstheme="minorAscii"/>
-                <w:sz w:val="24"/>
-                <w:szCs w:val="24"/>
+                <w:rFonts w:asciiTheme="minorHAnsi" w:hAnsiTheme="minorHAnsi" w:cstheme="minorBidi"/>
+                <w:sz w:val="24"/>
               </w:rPr>
               <w:t>:00</w:t>
             </w:r>
             <w:r>
               <w:rPr>
-                <w:rFonts w:ascii="Calibri" w:hAnsi="Calibri" w:cs="Calibri" w:asciiTheme="minorAscii" w:hAnsiTheme="minorAscii" w:cstheme="minorAscii"/>
-                <w:b w:val="1"/>
-                <w:bCs w:val="1"/>
-                <w:sz w:val="24"/>
-                <w:szCs w:val="24"/>
+                <w:rFonts w:asciiTheme="minorHAnsi" w:hAnsiTheme="minorHAnsi" w:cstheme="minorBidi"/>
+                <w:b/>
+                <w:bCs/>
+                <w:sz w:val="24"/>
               </w:rPr>
               <w:t xml:space="preserve"> </w:t>
             </w:r>
           </w:p>
         </w:tc>
       </w:tr>
-      <w:tr xmlns:wp14="http://schemas.microsoft.com/office/word/2010/wordml" wp14:textId="77777777">
-        <w:tc>
-          <w:tcPr>
-            <w:cnfStyle w:val="000010000000" w:firstRow="0" w:lastRow="0" w:firstColumn="0" w:lastColumn="0" w:oddVBand="1" w:evenVBand="0" w:oddHBand="0" w:evenHBand="0" w:firstRowFirstColumn="0" w:firstRowLastColumn="0" w:lastRowFirstColumn="0" w:lastRowLastColumn="0"/>
+      <w:tr>
+        <w:tc>
+          <w:tcPr>
             <w:tcW w:w="5457" w:type="dxa"/>
             <w:tcBorders>
-              <w:top w:val="dotted" w:color="008000" w:sz="4" w:space="0"/>
-              <w:left w:val="dotted" w:color="008000" w:sz="4" w:space="0"/>
-              <w:right w:val="dotted" w:color="008000" w:sz="4" w:space="0"/>
-            </w:tcBorders>
-            <w:tcMar/>
-          </w:tcPr>
-          <w:p wp14:textId="77777777">
+              <w:top w:val="dotted" w:sz="4" w:space="0" w:color="008000"/>
+              <w:left w:val="dotted" w:sz="4" w:space="0" w:color="008000"/>
+              <w:right w:val="dotted" w:sz="4" w:space="0" w:color="008000"/>
+            </w:tcBorders>
+          </w:tcPr>
+          <w:p>
             <w:pPr>
               <w:jc w:val="left"/>
               <w:rPr>
@@ -506,7 +479,7 @@
               <w:t>Lugar:</w:t>
             </w:r>
           </w:p>
-          <w:p wp14:textId="77777777">
+          <w:p>
             <w:pPr>
               <w:jc w:val="left"/>
               <w:rPr>
@@ -525,16 +498,14 @@
         </w:tc>
         <w:tc>
           <w:tcPr>
-            <w:cnfStyle w:val="000001000000" w:firstRow="0" w:lastRow="0" w:firstColumn="0" w:lastColumn="0" w:oddVBand="0" w:evenVBand="1" w:oddHBand="0" w:evenHBand="0" w:firstRowFirstColumn="0" w:firstRowLastColumn="0" w:lastRowFirstColumn="0" w:lastRowLastColumn="0"/>
             <w:tcW w:w="3610" w:type="dxa"/>
             <w:tcBorders>
-              <w:top w:val="dotted" w:color="008000" w:sz="4" w:space="0"/>
-              <w:left w:val="dotted" w:color="008000" w:sz="4" w:space="0"/>
-              <w:right w:val="dotted" w:color="008000" w:sz="4" w:space="0"/>
-            </w:tcBorders>
-            <w:tcMar/>
-          </w:tcPr>
-          <w:p wp14:textId="77777777">
+              <w:top w:val="dotted" w:sz="4" w:space="0" w:color="008000"/>
+              <w:left w:val="dotted" w:sz="4" w:space="0" w:color="008000"/>
+              <w:right w:val="dotted" w:sz="4" w:space="0" w:color="008000"/>
+            </w:tcBorders>
+          </w:tcPr>
+          <w:p>
             <w:pPr>
               <w:jc w:val="left"/>
               <w:rPr>
@@ -546,7 +517,7 @@
         </w:tc>
       </w:tr>
     </w:tbl>
-    <w:p xmlns:wp14="http://schemas.microsoft.com/office/word/2010/wordml" wp14:textId="77777777">
+    <w:p>
       <w:pPr>
         <w:jc w:val="center"/>
         <w:rPr>
@@ -567,7 +538,7 @@
         <w:gridCol w:w="1958"/>
         <w:gridCol w:w="3007"/>
       </w:tblGrid>
-      <w:tr xmlns:wp14="http://schemas.microsoft.com/office/word/2010/wordml" wp14:textId="77777777">
+      <w:tr>
         <w:trPr>
           <w:cnfStyle w:val="100000000000" w:firstRow="1" w:lastRow="0" w:firstColumn="0" w:lastColumn="0" w:oddVBand="0" w:evenVBand="0" w:oddHBand="0" w:evenHBand="0" w:firstRowFirstColumn="0" w:firstRowLastColumn="0" w:lastRowFirstColumn="0" w:lastRowLastColumn="0"/>
         </w:trPr>
@@ -576,11 +547,11 @@
             <w:tcW w:w="9067" w:type="dxa"/>
             <w:gridSpan w:val="4"/>
             <w:tcBorders>
-              <w:left w:val="dotted" w:color="008000" w:sz="4" w:space="0"/>
-              <w:right w:val="dotted" w:color="008000" w:sz="4" w:space="0"/>
-            </w:tcBorders>
-          </w:tcPr>
-          <w:p wp14:textId="77777777">
+              <w:left w:val="dotted" w:sz="4" w:space="0" w:color="008000"/>
+              <w:right w:val="dotted" w:sz="4" w:space="0" w:color="008000"/>
+            </w:tcBorders>
+          </w:tcPr>
+          <w:p>
             <w:pPr>
               <w:jc w:val="center"/>
               <w:rPr>
@@ -600,17 +571,17 @@
           </w:p>
         </w:tc>
       </w:tr>
-      <w:tr xmlns:wp14="http://schemas.microsoft.com/office/word/2010/wordml" wp14:textId="77777777">
+      <w:tr>
         <w:tc>
           <w:tcPr>
             <w:tcW w:w="679" w:type="dxa"/>
             <w:tcBorders>
-              <w:left w:val="dotted" w:color="008000" w:sz="4" w:space="0"/>
-              <w:bottom w:val="dotted" w:color="008000" w:sz="4" w:space="0"/>
-              <w:right w:val="dotted" w:color="008000" w:sz="4" w:space="0"/>
-            </w:tcBorders>
-          </w:tcPr>
-          <w:p wp14:textId="77777777">
+              <w:left w:val="dotted" w:sz="4" w:space="0" w:color="008000"/>
+              <w:bottom w:val="dotted" w:sz="4" w:space="0" w:color="008000"/>
+              <w:right w:val="dotted" w:sz="4" w:space="0" w:color="008000"/>
+            </w:tcBorders>
+          </w:tcPr>
+          <w:p>
             <w:pPr>
               <w:jc w:val="center"/>
               <w:rPr>
@@ -631,12 +602,12 @@
           <w:tcPr>
             <w:tcW w:w="3569" w:type="dxa"/>
             <w:tcBorders>
-              <w:left w:val="dotted" w:color="008000" w:sz="4" w:space="0"/>
-              <w:bottom w:val="dotted" w:color="008000" w:sz="4" w:space="0"/>
-              <w:right w:val="dotted" w:color="008000" w:sz="4" w:space="0"/>
-            </w:tcBorders>
-          </w:tcPr>
-          <w:p wp14:textId="77777777">
+              <w:left w:val="dotted" w:sz="4" w:space="0" w:color="008000"/>
+              <w:bottom w:val="dotted" w:sz="4" w:space="0" w:color="008000"/>
+              <w:right w:val="dotted" w:sz="4" w:space="0" w:color="008000"/>
+            </w:tcBorders>
+          </w:tcPr>
+          <w:p>
             <w:pPr>
               <w:jc w:val="center"/>
               <w:rPr>
@@ -667,12 +638,12 @@
           <w:tcPr>
             <w:tcW w:w="1984" w:type="dxa"/>
             <w:tcBorders>
-              <w:left w:val="dotted" w:color="008000" w:sz="4" w:space="0"/>
-              <w:bottom w:val="dotted" w:color="008000" w:sz="4" w:space="0"/>
-              <w:right w:val="dotted" w:color="008000" w:sz="4" w:space="0"/>
-            </w:tcBorders>
-          </w:tcPr>
-          <w:p wp14:textId="77777777">
+              <w:left w:val="dotted" w:sz="4" w:space="0" w:color="008000"/>
+              <w:bottom w:val="dotted" w:sz="4" w:space="0" w:color="008000"/>
+              <w:right w:val="dotted" w:sz="4" w:space="0" w:color="008000"/>
+            </w:tcBorders>
+          </w:tcPr>
+          <w:p>
             <w:pPr>
               <w:jc w:val="center"/>
               <w:rPr>
@@ -695,12 +666,12 @@
           <w:tcPr>
             <w:tcW w:w="2835" w:type="dxa"/>
             <w:tcBorders>
-              <w:left w:val="dotted" w:color="008000" w:sz="4" w:space="0"/>
-              <w:bottom w:val="dotted" w:color="008000" w:sz="4" w:space="0"/>
-              <w:right w:val="dotted" w:color="008000" w:sz="4" w:space="0"/>
-            </w:tcBorders>
-          </w:tcPr>
-          <w:p wp14:textId="77777777">
+              <w:left w:val="dotted" w:sz="4" w:space="0" w:color="008000"/>
+              <w:bottom w:val="dotted" w:sz="4" w:space="0" w:color="008000"/>
+              <w:right w:val="dotted" w:sz="4" w:space="0" w:color="008000"/>
+            </w:tcBorders>
+          </w:tcPr>
+          <w:p>
             <w:pPr>
               <w:jc w:val="center"/>
               <w:rPr>
@@ -720,18 +691,18 @@
           </w:p>
         </w:tc>
       </w:tr>
-      <w:tr xmlns:wp14="http://schemas.microsoft.com/office/word/2010/wordml" wp14:textId="77777777">
+      <w:tr>
         <w:tc>
           <w:tcPr>
             <w:tcW w:w="679" w:type="dxa"/>
             <w:tcBorders>
-              <w:top w:val="dotted" w:color="008000" w:sz="4" w:space="0"/>
-              <w:left w:val="dotted" w:color="008000" w:sz="4" w:space="0"/>
-              <w:bottom w:val="dotted" w:color="008000" w:sz="4" w:space="0"/>
-              <w:right w:val="dotted" w:color="008000" w:sz="4" w:space="0"/>
-            </w:tcBorders>
-          </w:tcPr>
-          <w:p wp14:textId="77777777">
+              <w:top w:val="dotted" w:sz="4" w:space="0" w:color="008000"/>
+              <w:left w:val="dotted" w:sz="4" w:space="0" w:color="008000"/>
+              <w:bottom w:val="dotted" w:sz="4" w:space="0" w:color="008000"/>
+              <w:right w:val="dotted" w:sz="4" w:space="0" w:color="008000"/>
+            </w:tcBorders>
+          </w:tcPr>
+          <w:p>
             <w:pPr>
               <w:jc w:val="center"/>
               <w:rPr>
@@ -752,13 +723,13 @@
           <w:tcPr>
             <w:tcW w:w="3569" w:type="dxa"/>
             <w:tcBorders>
-              <w:top w:val="dotted" w:color="008000" w:sz="4" w:space="0"/>
-              <w:left w:val="dotted" w:color="008000" w:sz="4" w:space="0"/>
-              <w:bottom w:val="dotted" w:color="008000" w:sz="4" w:space="0"/>
-              <w:right w:val="dotted" w:color="008000" w:sz="4" w:space="0"/>
-            </w:tcBorders>
-          </w:tcPr>
-          <w:p wp14:textId="77777777">
+              <w:top w:val="dotted" w:sz="4" w:space="0" w:color="008000"/>
+              <w:left w:val="dotted" w:sz="4" w:space="0" w:color="008000"/>
+              <w:bottom w:val="dotted" w:sz="4" w:space="0" w:color="008000"/>
+              <w:right w:val="dotted" w:sz="4" w:space="0" w:color="008000"/>
+            </w:tcBorders>
+          </w:tcPr>
+          <w:p>
             <w:pPr>
               <w:jc w:val="left"/>
               <w:rPr>
@@ -779,13 +750,13 @@
           <w:tcPr>
             <w:tcW w:w="1984" w:type="dxa"/>
             <w:tcBorders>
-              <w:top w:val="dotted" w:color="008000" w:sz="4" w:space="0"/>
-              <w:left w:val="dotted" w:color="008000" w:sz="4" w:space="0"/>
-              <w:bottom w:val="dotted" w:color="008000" w:sz="4" w:space="0"/>
-              <w:right w:val="dotted" w:color="008000" w:sz="4" w:space="0"/>
-            </w:tcBorders>
-          </w:tcPr>
-          <w:p wp14:textId="77777777">
+              <w:top w:val="dotted" w:sz="4" w:space="0" w:color="008000"/>
+              <w:left w:val="dotted" w:sz="4" w:space="0" w:color="008000"/>
+              <w:bottom w:val="dotted" w:sz="4" w:space="0" w:color="008000"/>
+              <w:right w:val="dotted" w:sz="4" w:space="0" w:color="008000"/>
+            </w:tcBorders>
+          </w:tcPr>
+          <w:p>
             <w:pPr>
               <w:jc w:val="center"/>
               <w:rPr>
@@ -806,13 +777,13 @@
           <w:tcPr>
             <w:tcW w:w="2835" w:type="dxa"/>
             <w:tcBorders>
-              <w:top w:val="dotted" w:color="008000" w:sz="4" w:space="0"/>
-              <w:left w:val="dotted" w:color="008000" w:sz="4" w:space="0"/>
-              <w:bottom w:val="dotted" w:color="008000" w:sz="4" w:space="0"/>
-              <w:right w:val="dotted" w:color="008000" w:sz="4" w:space="0"/>
-            </w:tcBorders>
-          </w:tcPr>
-          <w:p wp14:textId="77777777">
+              <w:top w:val="dotted" w:sz="4" w:space="0" w:color="008000"/>
+              <w:left w:val="dotted" w:sz="4" w:space="0" w:color="008000"/>
+              <w:bottom w:val="dotted" w:sz="4" w:space="0" w:color="008000"/>
+              <w:right w:val="dotted" w:sz="4" w:space="0" w:color="008000"/>
+            </w:tcBorders>
+          </w:tcPr>
+          <w:p>
             <w:pPr>
               <w:rPr>
                 <w:rFonts w:asciiTheme="minorHAnsi" w:hAnsiTheme="minorHAnsi" w:cstheme="minorHAnsi"/>
@@ -829,18 +800,18 @@
           </w:p>
         </w:tc>
       </w:tr>
-      <w:tr xmlns:wp14="http://schemas.microsoft.com/office/word/2010/wordml" wp14:textId="77777777">
+      <w:tr>
         <w:tc>
           <w:tcPr>
             <w:tcW w:w="679" w:type="dxa"/>
             <w:tcBorders>
-              <w:top w:val="dotted" w:color="008000" w:sz="4" w:space="0"/>
-              <w:left w:val="dotted" w:color="008000" w:sz="4" w:space="0"/>
-              <w:bottom w:val="dotted" w:color="008000" w:sz="4" w:space="0"/>
-              <w:right w:val="dotted" w:color="008000" w:sz="4" w:space="0"/>
-            </w:tcBorders>
-          </w:tcPr>
-          <w:p wp14:textId="77777777">
+              <w:top w:val="dotted" w:sz="4" w:space="0" w:color="008000"/>
+              <w:left w:val="dotted" w:sz="4" w:space="0" w:color="008000"/>
+              <w:bottom w:val="dotted" w:sz="4" w:space="0" w:color="008000"/>
+              <w:right w:val="dotted" w:sz="4" w:space="0" w:color="008000"/>
+            </w:tcBorders>
+          </w:tcPr>
+          <w:p>
             <w:pPr>
               <w:jc w:val="center"/>
               <w:rPr>
@@ -861,13 +832,13 @@
           <w:tcPr>
             <w:tcW w:w="3569" w:type="dxa"/>
             <w:tcBorders>
-              <w:top w:val="dotted" w:color="008000" w:sz="4" w:space="0"/>
-              <w:left w:val="dotted" w:color="008000" w:sz="4" w:space="0"/>
-              <w:bottom w:val="dotted" w:color="008000" w:sz="4" w:space="0"/>
-              <w:right w:val="dotted" w:color="008000" w:sz="4" w:space="0"/>
-            </w:tcBorders>
-          </w:tcPr>
-          <w:p wp14:textId="77777777">
+              <w:top w:val="dotted" w:sz="4" w:space="0" w:color="008000"/>
+              <w:left w:val="dotted" w:sz="4" w:space="0" w:color="008000"/>
+              <w:bottom w:val="dotted" w:sz="4" w:space="0" w:color="008000"/>
+              <w:right w:val="dotted" w:sz="4" w:space="0" w:color="008000"/>
+            </w:tcBorders>
+          </w:tcPr>
+          <w:p>
             <w:pPr>
               <w:jc w:val="left"/>
               <w:rPr>
@@ -888,13 +859,13 @@
           <w:tcPr>
             <w:tcW w:w="1984" w:type="dxa"/>
             <w:tcBorders>
-              <w:top w:val="dotted" w:color="008000" w:sz="4" w:space="0"/>
-              <w:left w:val="dotted" w:color="008000" w:sz="4" w:space="0"/>
-              <w:bottom w:val="dotted" w:color="008000" w:sz="4" w:space="0"/>
-              <w:right w:val="dotted" w:color="008000" w:sz="4" w:space="0"/>
-            </w:tcBorders>
-          </w:tcPr>
-          <w:p wp14:textId="77777777">
+              <w:top w:val="dotted" w:sz="4" w:space="0" w:color="008000"/>
+              <w:left w:val="dotted" w:sz="4" w:space="0" w:color="008000"/>
+              <w:bottom w:val="dotted" w:sz="4" w:space="0" w:color="008000"/>
+              <w:right w:val="dotted" w:sz="4" w:space="0" w:color="008000"/>
+            </w:tcBorders>
+          </w:tcPr>
+          <w:p>
             <w:pPr>
               <w:jc w:val="center"/>
               <w:rPr>
@@ -915,13 +886,13 @@
           <w:tcPr>
             <w:tcW w:w="2835" w:type="dxa"/>
             <w:tcBorders>
-              <w:top w:val="dotted" w:color="008000" w:sz="4" w:space="0"/>
-              <w:left w:val="dotted" w:color="008000" w:sz="4" w:space="0"/>
-              <w:bottom w:val="dotted" w:color="008000" w:sz="4" w:space="0"/>
-              <w:right w:val="dotted" w:color="008000" w:sz="4" w:space="0"/>
-            </w:tcBorders>
-          </w:tcPr>
-          <w:p wp14:textId="77777777">
+              <w:top w:val="dotted" w:sz="4" w:space="0" w:color="008000"/>
+              <w:left w:val="dotted" w:sz="4" w:space="0" w:color="008000"/>
+              <w:bottom w:val="dotted" w:sz="4" w:space="0" w:color="008000"/>
+              <w:right w:val="dotted" w:sz="4" w:space="0" w:color="008000"/>
+            </w:tcBorders>
+          </w:tcPr>
+          <w:p>
             <w:pPr>
               <w:rPr>
                 <w:rFonts w:asciiTheme="minorHAnsi" w:hAnsiTheme="minorHAnsi" w:cstheme="minorHAnsi"/>
@@ -938,18 +909,18 @@
           </w:p>
         </w:tc>
       </w:tr>
-      <w:tr xmlns:wp14="http://schemas.microsoft.com/office/word/2010/wordml" wp14:textId="77777777">
+      <w:tr>
         <w:tc>
           <w:tcPr>
             <w:tcW w:w="679" w:type="dxa"/>
             <w:tcBorders>
-              <w:top w:val="dotted" w:color="008000" w:sz="4" w:space="0"/>
-              <w:left w:val="dotted" w:color="008000" w:sz="4" w:space="0"/>
-              <w:bottom w:val="dotted" w:color="008000" w:sz="4" w:space="0"/>
-              <w:right w:val="dotted" w:color="008000" w:sz="4" w:space="0"/>
-            </w:tcBorders>
-          </w:tcPr>
-          <w:p wp14:textId="77777777">
+              <w:top w:val="dotted" w:sz="4" w:space="0" w:color="008000"/>
+              <w:left w:val="dotted" w:sz="4" w:space="0" w:color="008000"/>
+              <w:bottom w:val="dotted" w:sz="4" w:space="0" w:color="008000"/>
+              <w:right w:val="dotted" w:sz="4" w:space="0" w:color="008000"/>
+            </w:tcBorders>
+          </w:tcPr>
+          <w:p>
             <w:pPr>
               <w:jc w:val="center"/>
               <w:rPr>
@@ -970,13 +941,13 @@
           <w:tcPr>
             <w:tcW w:w="3569" w:type="dxa"/>
             <w:tcBorders>
-              <w:top w:val="dotted" w:color="008000" w:sz="4" w:space="0"/>
-              <w:left w:val="dotted" w:color="008000" w:sz="4" w:space="0"/>
-              <w:bottom w:val="dotted" w:color="008000" w:sz="4" w:space="0"/>
-              <w:right w:val="dotted" w:color="008000" w:sz="4" w:space="0"/>
-            </w:tcBorders>
-          </w:tcPr>
-          <w:p wp14:textId="77777777">
+              <w:top w:val="dotted" w:sz="4" w:space="0" w:color="008000"/>
+              <w:left w:val="dotted" w:sz="4" w:space="0" w:color="008000"/>
+              <w:bottom w:val="dotted" w:sz="4" w:space="0" w:color="008000"/>
+              <w:right w:val="dotted" w:sz="4" w:space="0" w:color="008000"/>
+            </w:tcBorders>
+          </w:tcPr>
+          <w:p>
             <w:pPr>
               <w:jc w:val="left"/>
               <w:rPr>
@@ -997,13 +968,13 @@
           <w:tcPr>
             <w:tcW w:w="1984" w:type="dxa"/>
             <w:tcBorders>
-              <w:top w:val="dotted" w:color="008000" w:sz="4" w:space="0"/>
-              <w:left w:val="dotted" w:color="008000" w:sz="4" w:space="0"/>
-              <w:bottom w:val="dotted" w:color="008000" w:sz="4" w:space="0"/>
-              <w:right w:val="dotted" w:color="008000" w:sz="4" w:space="0"/>
-            </w:tcBorders>
-          </w:tcPr>
-          <w:p wp14:textId="77777777">
+              <w:top w:val="dotted" w:sz="4" w:space="0" w:color="008000"/>
+              <w:left w:val="dotted" w:sz="4" w:space="0" w:color="008000"/>
+              <w:bottom w:val="dotted" w:sz="4" w:space="0" w:color="008000"/>
+              <w:right w:val="dotted" w:sz="4" w:space="0" w:color="008000"/>
+            </w:tcBorders>
+          </w:tcPr>
+          <w:p>
             <w:pPr>
               <w:jc w:val="center"/>
               <w:rPr>
@@ -1024,13 +995,13 @@
           <w:tcPr>
             <w:tcW w:w="2835" w:type="dxa"/>
             <w:tcBorders>
-              <w:top w:val="dotted" w:color="008000" w:sz="4" w:space="0"/>
-              <w:left w:val="dotted" w:color="008000" w:sz="4" w:space="0"/>
-              <w:bottom w:val="dotted" w:color="008000" w:sz="4" w:space="0"/>
-              <w:right w:val="dotted" w:color="008000" w:sz="4" w:space="0"/>
-            </w:tcBorders>
-          </w:tcPr>
-          <w:p wp14:textId="77777777">
+              <w:top w:val="dotted" w:sz="4" w:space="0" w:color="008000"/>
+              <w:left w:val="dotted" w:sz="4" w:space="0" w:color="008000"/>
+              <w:bottom w:val="dotted" w:sz="4" w:space="0" w:color="008000"/>
+              <w:right w:val="dotted" w:sz="4" w:space="0" w:color="008000"/>
+            </w:tcBorders>
+          </w:tcPr>
+          <w:p>
             <w:pPr>
               <w:rPr>
                 <w:rFonts w:asciiTheme="minorHAnsi" w:hAnsiTheme="minorHAnsi" w:cstheme="minorHAnsi"/>
@@ -1047,18 +1018,18 @@
           </w:p>
         </w:tc>
       </w:tr>
-      <w:tr xmlns:wp14="http://schemas.microsoft.com/office/word/2010/wordml" wp14:textId="77777777">
+      <w:tr>
         <w:tc>
           <w:tcPr>
             <w:tcW w:w="679" w:type="dxa"/>
             <w:tcBorders>
-              <w:top w:val="dotted" w:color="008000" w:sz="4" w:space="0"/>
-              <w:left w:val="dotted" w:color="008000" w:sz="4" w:space="0"/>
-              <w:bottom w:val="dotted" w:color="008000" w:sz="4" w:space="0"/>
-              <w:right w:val="dotted" w:color="008000" w:sz="4" w:space="0"/>
-            </w:tcBorders>
-          </w:tcPr>
-          <w:p wp14:textId="77777777">
+              <w:top w:val="dotted" w:sz="4" w:space="0" w:color="008000"/>
+              <w:left w:val="dotted" w:sz="4" w:space="0" w:color="008000"/>
+              <w:bottom w:val="dotted" w:sz="4" w:space="0" w:color="008000"/>
+              <w:right w:val="dotted" w:sz="4" w:space="0" w:color="008000"/>
+            </w:tcBorders>
+          </w:tcPr>
+          <w:p>
             <w:pPr>
               <w:jc w:val="center"/>
               <w:rPr>
@@ -1079,13 +1050,13 @@
           <w:tcPr>
             <w:tcW w:w="3569" w:type="dxa"/>
             <w:tcBorders>
-              <w:top w:val="dotted" w:color="008000" w:sz="4" w:space="0"/>
-              <w:left w:val="dotted" w:color="008000" w:sz="4" w:space="0"/>
-              <w:bottom w:val="dotted" w:color="008000" w:sz="4" w:space="0"/>
-              <w:right w:val="dotted" w:color="008000" w:sz="4" w:space="0"/>
-            </w:tcBorders>
-          </w:tcPr>
-          <w:p wp14:textId="77777777">
+              <w:top w:val="dotted" w:sz="4" w:space="0" w:color="008000"/>
+              <w:left w:val="dotted" w:sz="4" w:space="0" w:color="008000"/>
+              <w:bottom w:val="dotted" w:sz="4" w:space="0" w:color="008000"/>
+              <w:right w:val="dotted" w:sz="4" w:space="0" w:color="008000"/>
+            </w:tcBorders>
+          </w:tcPr>
+          <w:p>
             <w:pPr>
               <w:jc w:val="left"/>
               <w:rPr>
@@ -1106,13 +1077,13 @@
           <w:tcPr>
             <w:tcW w:w="1984" w:type="dxa"/>
             <w:tcBorders>
-              <w:top w:val="dotted" w:color="008000" w:sz="4" w:space="0"/>
-              <w:left w:val="dotted" w:color="008000" w:sz="4" w:space="0"/>
-              <w:bottom w:val="dotted" w:color="008000" w:sz="4" w:space="0"/>
-              <w:right w:val="dotted" w:color="008000" w:sz="4" w:space="0"/>
-            </w:tcBorders>
-          </w:tcPr>
-          <w:p wp14:textId="77777777">
+              <w:top w:val="dotted" w:sz="4" w:space="0" w:color="008000"/>
+              <w:left w:val="dotted" w:sz="4" w:space="0" w:color="008000"/>
+              <w:bottom w:val="dotted" w:sz="4" w:space="0" w:color="008000"/>
+              <w:right w:val="dotted" w:sz="4" w:space="0" w:color="008000"/>
+            </w:tcBorders>
+          </w:tcPr>
+          <w:p>
             <w:pPr>
               <w:jc w:val="center"/>
               <w:rPr>
@@ -1133,13 +1104,13 @@
           <w:tcPr>
             <w:tcW w:w="2835" w:type="dxa"/>
             <w:tcBorders>
-              <w:top w:val="dotted" w:color="008000" w:sz="4" w:space="0"/>
-              <w:left w:val="dotted" w:color="008000" w:sz="4" w:space="0"/>
-              <w:bottom w:val="dotted" w:color="008000" w:sz="4" w:space="0"/>
-              <w:right w:val="dotted" w:color="008000" w:sz="4" w:space="0"/>
-            </w:tcBorders>
-          </w:tcPr>
-          <w:p wp14:textId="77777777">
+              <w:top w:val="dotted" w:sz="4" w:space="0" w:color="008000"/>
+              <w:left w:val="dotted" w:sz="4" w:space="0" w:color="008000"/>
+              <w:bottom w:val="dotted" w:sz="4" w:space="0" w:color="008000"/>
+              <w:right w:val="dotted" w:sz="4" w:space="0" w:color="008000"/>
+            </w:tcBorders>
+          </w:tcPr>
+          <w:p>
             <w:pPr>
               <w:rPr>
                 <w:rFonts w:asciiTheme="minorHAnsi" w:hAnsiTheme="minorHAnsi" w:cstheme="minorHAnsi"/>
@@ -1156,17 +1127,17 @@
           </w:p>
         </w:tc>
       </w:tr>
-      <w:tr xmlns:wp14="http://schemas.microsoft.com/office/word/2010/wordml" wp14:textId="77777777">
+      <w:tr>
         <w:tc>
           <w:tcPr>
             <w:tcW w:w="679" w:type="dxa"/>
             <w:tcBorders>
-              <w:top w:val="dotted" w:color="008000" w:sz="4" w:space="0"/>
-              <w:left w:val="dotted" w:color="008000" w:sz="4" w:space="0"/>
-              <w:right w:val="dotted" w:color="008000" w:sz="4" w:space="0"/>
-            </w:tcBorders>
-          </w:tcPr>
-          <w:p wp14:textId="77777777">
+              <w:top w:val="dotted" w:sz="4" w:space="0" w:color="008000"/>
+              <w:left w:val="dotted" w:sz="4" w:space="0" w:color="008000"/>
+              <w:right w:val="dotted" w:sz="4" w:space="0" w:color="008000"/>
+            </w:tcBorders>
+          </w:tcPr>
+          <w:p>
             <w:pPr>
               <w:jc w:val="center"/>
               <w:rPr>
@@ -1187,12 +1158,12 @@
           <w:tcPr>
             <w:tcW w:w="3569" w:type="dxa"/>
             <w:tcBorders>
-              <w:top w:val="dotted" w:color="008000" w:sz="4" w:space="0"/>
-              <w:left w:val="dotted" w:color="008000" w:sz="4" w:space="0"/>
-              <w:right w:val="dotted" w:color="008000" w:sz="4" w:space="0"/>
-            </w:tcBorders>
-          </w:tcPr>
-          <w:p wp14:textId="77777777">
+              <w:top w:val="dotted" w:sz="4" w:space="0" w:color="008000"/>
+              <w:left w:val="dotted" w:sz="4" w:space="0" w:color="008000"/>
+              <w:right w:val="dotted" w:sz="4" w:space="0" w:color="008000"/>
+            </w:tcBorders>
+          </w:tcPr>
+          <w:p>
             <w:pPr>
               <w:jc w:val="left"/>
               <w:rPr>
@@ -1220,12 +1191,12 @@
           <w:tcPr>
             <w:tcW w:w="1984" w:type="dxa"/>
             <w:tcBorders>
-              <w:top w:val="dotted" w:color="008000" w:sz="4" w:space="0"/>
-              <w:left w:val="dotted" w:color="008000" w:sz="4" w:space="0"/>
-              <w:right w:val="dotted" w:color="008000" w:sz="4" w:space="0"/>
-            </w:tcBorders>
-          </w:tcPr>
-          <w:p wp14:textId="77777777">
+              <w:top w:val="dotted" w:sz="4" w:space="0" w:color="008000"/>
+              <w:left w:val="dotted" w:sz="4" w:space="0" w:color="008000"/>
+              <w:right w:val="dotted" w:sz="4" w:space="0" w:color="008000"/>
+            </w:tcBorders>
+          </w:tcPr>
+          <w:p>
             <w:pPr>
               <w:jc w:val="center"/>
               <w:rPr>
@@ -1246,12 +1217,12 @@
           <w:tcPr>
             <w:tcW w:w="2835" w:type="dxa"/>
             <w:tcBorders>
-              <w:top w:val="dotted" w:color="008000" w:sz="4" w:space="0"/>
-              <w:left w:val="dotted" w:color="008000" w:sz="4" w:space="0"/>
-              <w:right w:val="dotted" w:color="008000" w:sz="4" w:space="0"/>
-            </w:tcBorders>
-          </w:tcPr>
-          <w:p wp14:textId="77777777">
+              <w:top w:val="dotted" w:sz="4" w:space="0" w:color="008000"/>
+              <w:left w:val="dotted" w:sz="4" w:space="0" w:color="008000"/>
+              <w:right w:val="dotted" w:sz="4" w:space="0" w:color="008000"/>
+            </w:tcBorders>
+          </w:tcPr>
+          <w:p>
             <w:pPr>
               <w:rPr>
                 <w:rFonts w:asciiTheme="minorHAnsi" w:hAnsiTheme="minorHAnsi" w:cstheme="minorHAnsi"/>
@@ -1269,7 +1240,7 @@
         </w:tc>
       </w:tr>
     </w:tbl>
-    <w:p xmlns:wp14="http://schemas.microsoft.com/office/word/2010/wordml" wp14:textId="77777777">
+    <w:p>
       <w:pPr>
         <w:pStyle w:val="Encabezado"/>
         <w:rPr>
@@ -1288,20 +1259,18 @@
         <w:gridCol w:w="430"/>
         <w:gridCol w:w="8637"/>
       </w:tblGrid>
-      <w:tr xmlns:wp14="http://schemas.microsoft.com/office/word/2010/wordml" wp14:textId="77777777">
-        <w:tc>
-          <w:tcPr>
-            <w:cnfStyle w:val="000010000000" w:firstRow="0" w:lastRow="0" w:firstColumn="0" w:lastColumn="0" w:oddVBand="1" w:evenVBand="0" w:oddHBand="0" w:evenHBand="0" w:firstRowFirstColumn="0" w:firstRowLastColumn="0" w:lastRowFirstColumn="0" w:lastRowLastColumn="0"/>
+      <w:tr>
+        <w:tc>
+          <w:tcPr>
             <w:tcW w:w="9067" w:type="dxa"/>
             <w:gridSpan w:val="2"/>
             <w:tcBorders>
-              <w:left w:val="dotted" w:color="008000" w:sz="4" w:space="0"/>
-              <w:bottom w:val="dotted" w:color="008000" w:sz="4" w:space="0"/>
-              <w:right w:val="dotted" w:color="008000" w:sz="4" w:space="0"/>
-            </w:tcBorders>
-            <w:tcMar/>
-          </w:tcPr>
-          <w:p wp14:textId="77777777">
+              <w:left w:val="dotted" w:sz="4" w:space="0" w:color="008000"/>
+              <w:bottom w:val="dotted" w:sz="4" w:space="0" w:color="008000"/>
+              <w:right w:val="dotted" w:sz="4" w:space="0" w:color="008000"/>
+            </w:tcBorders>
+          </w:tcPr>
+          <w:p>
             <w:pPr>
               <w:jc w:val="center"/>
               <w:rPr>
@@ -1321,20 +1290,18 @@
           </w:p>
         </w:tc>
       </w:tr>
-      <w:tr xmlns:wp14="http://schemas.microsoft.com/office/word/2010/wordml" wp14:textId="77777777">
-        <w:tc>
-          <w:tcPr>
-            <w:cnfStyle w:val="000010000000" w:firstRow="0" w:lastRow="0" w:firstColumn="0" w:lastColumn="0" w:oddVBand="1" w:evenVBand="0" w:oddHBand="0" w:evenHBand="0" w:firstRowFirstColumn="0" w:firstRowLastColumn="0" w:lastRowFirstColumn="0" w:lastRowLastColumn="0"/>
+      <w:tr>
+        <w:tc>
+          <w:tcPr>
             <w:tcW w:w="430" w:type="dxa"/>
             <w:tcBorders>
-              <w:top w:val="dotted" w:color="008000" w:sz="4" w:space="0"/>
-              <w:left w:val="dotted" w:color="008000" w:sz="4" w:space="0"/>
-              <w:bottom w:val="dotted" w:color="008000" w:sz="4" w:space="0"/>
-              <w:right w:val="dotted" w:color="008000" w:sz="4" w:space="0"/>
-            </w:tcBorders>
-            <w:tcMar/>
-          </w:tcPr>
-          <w:p wp14:textId="77777777">
+              <w:top w:val="dotted" w:sz="4" w:space="0" w:color="008000"/>
+              <w:left w:val="dotted" w:sz="4" w:space="0" w:color="008000"/>
+              <w:bottom w:val="dotted" w:sz="4" w:space="0" w:color="008000"/>
+              <w:right w:val="dotted" w:sz="4" w:space="0" w:color="008000"/>
+            </w:tcBorders>
+          </w:tcPr>
+          <w:p>
             <w:pPr>
               <w:jc w:val="center"/>
               <w:rPr>
@@ -1357,17 +1324,15 @@
         </w:tc>
         <w:tc>
           <w:tcPr>
-            <w:cnfStyle w:val="000001000000" w:firstRow="0" w:lastRow="0" w:firstColumn="0" w:lastColumn="0" w:oddVBand="0" w:evenVBand="1" w:oddHBand="0" w:evenHBand="0" w:firstRowFirstColumn="0" w:firstRowLastColumn="0" w:lastRowFirstColumn="0" w:lastRowLastColumn="0"/>
             <w:tcW w:w="8637" w:type="dxa"/>
             <w:tcBorders>
-              <w:top w:val="dotted" w:color="008000" w:sz="4" w:space="0"/>
-              <w:left w:val="dotted" w:color="008000" w:sz="4" w:space="0"/>
-              <w:bottom w:val="dotted" w:color="008000" w:sz="4" w:space="0"/>
-              <w:right w:val="dotted" w:color="008000" w:sz="4" w:space="0"/>
-            </w:tcBorders>
-            <w:tcMar/>
-          </w:tcPr>
-          <w:p wp14:textId="77777777">
+              <w:top w:val="dotted" w:sz="4" w:space="0" w:color="008000"/>
+              <w:left w:val="dotted" w:sz="4" w:space="0" w:color="008000"/>
+              <w:bottom w:val="dotted" w:sz="4" w:space="0" w:color="008000"/>
+              <w:right w:val="dotted" w:sz="4" w:space="0" w:color="008000"/>
+            </w:tcBorders>
+          </w:tcPr>
+          <w:p>
             <w:pPr>
               <w:pStyle w:val="Encabezado"/>
               <w:rPr>
@@ -1394,20 +1359,18 @@
           </w:p>
         </w:tc>
       </w:tr>
-      <w:tr xmlns:wp14="http://schemas.microsoft.com/office/word/2010/wordml" wp14:textId="77777777">
-        <w:tc>
-          <w:tcPr>
-            <w:cnfStyle w:val="000010000000" w:firstRow="0" w:lastRow="0" w:firstColumn="0" w:lastColumn="0" w:oddVBand="1" w:evenVBand="0" w:oddHBand="0" w:evenHBand="0" w:firstRowFirstColumn="0" w:firstRowLastColumn="0" w:lastRowFirstColumn="0" w:lastRowLastColumn="0"/>
+      <w:tr>
+        <w:tc>
+          <w:tcPr>
             <w:tcW w:w="430" w:type="dxa"/>
             <w:tcBorders>
-              <w:top w:val="dotted" w:color="008000" w:sz="4" w:space="0"/>
-              <w:left w:val="dotted" w:color="008000" w:sz="4" w:space="0"/>
-              <w:bottom w:val="dotted" w:color="008000" w:sz="4" w:space="0"/>
-              <w:right w:val="dotted" w:color="008000" w:sz="4" w:space="0"/>
-            </w:tcBorders>
-            <w:tcMar/>
-          </w:tcPr>
-          <w:p wp14:textId="77777777">
+              <w:top w:val="dotted" w:sz="4" w:space="0" w:color="008000"/>
+              <w:left w:val="dotted" w:sz="4" w:space="0" w:color="008000"/>
+              <w:bottom w:val="dotted" w:sz="4" w:space="0" w:color="008000"/>
+              <w:right w:val="dotted" w:sz="4" w:space="0" w:color="008000"/>
+            </w:tcBorders>
+          </w:tcPr>
+          <w:p>
             <w:pPr>
               <w:jc w:val="center"/>
               <w:rPr>
@@ -1430,17 +1393,15 @@
         </w:tc>
         <w:tc>
           <w:tcPr>
-            <w:cnfStyle w:val="000001000000" w:firstRow="0" w:lastRow="0" w:firstColumn="0" w:lastColumn="0" w:oddVBand="0" w:evenVBand="1" w:oddHBand="0" w:evenHBand="0" w:firstRowFirstColumn="0" w:firstRowLastColumn="0" w:lastRowFirstColumn="0" w:lastRowLastColumn="0"/>
             <w:tcW w:w="8637" w:type="dxa"/>
             <w:tcBorders>
-              <w:top w:val="dotted" w:color="008000" w:sz="4" w:space="0"/>
-              <w:left w:val="dotted" w:color="008000" w:sz="4" w:space="0"/>
-              <w:bottom w:val="dotted" w:color="008000" w:sz="4" w:space="0"/>
-              <w:right w:val="dotted" w:color="008000" w:sz="4" w:space="0"/>
-            </w:tcBorders>
-            <w:tcMar/>
-          </w:tcPr>
-          <w:p wp14:textId="77777777">
+              <w:top w:val="dotted" w:sz="4" w:space="0" w:color="008000"/>
+              <w:left w:val="dotted" w:sz="4" w:space="0" w:color="008000"/>
+              <w:bottom w:val="dotted" w:sz="4" w:space="0" w:color="008000"/>
+              <w:right w:val="dotted" w:sz="4" w:space="0" w:color="008000"/>
+            </w:tcBorders>
+          </w:tcPr>
+          <w:p>
             <w:pPr>
               <w:pStyle w:val="Encabezado"/>
               <w:rPr>
@@ -1466,20 +1427,18 @@
           </w:p>
         </w:tc>
       </w:tr>
-      <w:tr xmlns:wp14="http://schemas.microsoft.com/office/word/2010/wordml" wp14:textId="77777777">
-        <w:tc>
-          <w:tcPr>
-            <w:cnfStyle w:val="000010000000" w:firstRow="0" w:lastRow="0" w:firstColumn="0" w:lastColumn="0" w:oddVBand="1" w:evenVBand="0" w:oddHBand="0" w:evenHBand="0" w:firstRowFirstColumn="0" w:firstRowLastColumn="0" w:lastRowFirstColumn="0" w:lastRowLastColumn="0"/>
+      <w:tr>
+        <w:tc>
+          <w:tcPr>
             <w:tcW w:w="430" w:type="dxa"/>
             <w:tcBorders>
-              <w:top w:val="dotted" w:color="008000" w:sz="4" w:space="0"/>
-              <w:left w:val="dotted" w:color="008000" w:sz="4" w:space="0"/>
-              <w:bottom w:val="dotted" w:color="008000" w:sz="4" w:space="0"/>
-              <w:right w:val="dotted" w:color="008000" w:sz="4" w:space="0"/>
-            </w:tcBorders>
-            <w:tcMar/>
-          </w:tcPr>
-          <w:p wp14:textId="77777777">
+              <w:top w:val="dotted" w:sz="4" w:space="0" w:color="008000"/>
+              <w:left w:val="dotted" w:sz="4" w:space="0" w:color="008000"/>
+              <w:bottom w:val="dotted" w:sz="4" w:space="0" w:color="008000"/>
+              <w:right w:val="dotted" w:sz="4" w:space="0" w:color="008000"/>
+            </w:tcBorders>
+          </w:tcPr>
+          <w:p>
             <w:pPr>
               <w:jc w:val="center"/>
               <w:rPr>
@@ -1502,17 +1461,15 @@
         </w:tc>
         <w:tc>
           <w:tcPr>
-            <w:cnfStyle w:val="000001000000" w:firstRow="0" w:lastRow="0" w:firstColumn="0" w:lastColumn="0" w:oddVBand="0" w:evenVBand="1" w:oddHBand="0" w:evenHBand="0" w:firstRowFirstColumn="0" w:firstRowLastColumn="0" w:lastRowFirstColumn="0" w:lastRowLastColumn="0"/>
             <w:tcW w:w="8637" w:type="dxa"/>
             <w:tcBorders>
-              <w:top w:val="dotted" w:color="008000" w:sz="4" w:space="0"/>
-              <w:left w:val="dotted" w:color="008000" w:sz="4" w:space="0"/>
-              <w:bottom w:val="dotted" w:color="008000" w:sz="4" w:space="0"/>
-              <w:right w:val="dotted" w:color="008000" w:sz="4" w:space="0"/>
-            </w:tcBorders>
-            <w:tcMar/>
-          </w:tcPr>
-          <w:p wp14:textId="77777777">
+              <w:top w:val="dotted" w:sz="4" w:space="0" w:color="008000"/>
+              <w:left w:val="dotted" w:sz="4" w:space="0" w:color="008000"/>
+              <w:bottom w:val="dotted" w:sz="4" w:space="0" w:color="008000"/>
+              <w:right w:val="dotted" w:sz="4" w:space="0" w:color="008000"/>
+            </w:tcBorders>
+          </w:tcPr>
+          <w:p>
             <w:pPr>
               <w:pStyle w:val="Encabezado"/>
               <w:rPr>
@@ -1540,20 +1497,18 @@
           </w:p>
         </w:tc>
       </w:tr>
-      <w:tr xmlns:wp14="http://schemas.microsoft.com/office/word/2010/wordml" wp14:textId="77777777">
-        <w:tc>
-          <w:tcPr>
-            <w:cnfStyle w:val="000010000000" w:firstRow="0" w:lastRow="0" w:firstColumn="0" w:lastColumn="0" w:oddVBand="1" w:evenVBand="0" w:oddHBand="0" w:evenHBand="0" w:firstRowFirstColumn="0" w:firstRowLastColumn="0" w:lastRowFirstColumn="0" w:lastRowLastColumn="0"/>
+      <w:tr>
+        <w:tc>
+          <w:tcPr>
             <w:tcW w:w="430" w:type="dxa"/>
             <w:tcBorders>
-              <w:top w:val="dotted" w:color="008000" w:sz="4" w:space="0"/>
-              <w:left w:val="dotted" w:color="008000" w:sz="4" w:space="0"/>
-              <w:bottom w:val="dotted" w:color="008000" w:sz="4" w:space="0"/>
-              <w:right w:val="dotted" w:color="008000" w:sz="4" w:space="0"/>
-            </w:tcBorders>
-            <w:tcMar/>
-          </w:tcPr>
-          <w:p wp14:textId="77777777">
+              <w:top w:val="dotted" w:sz="4" w:space="0" w:color="008000"/>
+              <w:left w:val="dotted" w:sz="4" w:space="0" w:color="008000"/>
+              <w:bottom w:val="dotted" w:sz="4" w:space="0" w:color="008000"/>
+              <w:right w:val="dotted" w:sz="4" w:space="0" w:color="008000"/>
+            </w:tcBorders>
+          </w:tcPr>
+          <w:p>
             <w:pPr>
               <w:jc w:val="center"/>
               <w:rPr>
@@ -1576,49 +1531,43 @@
         </w:tc>
         <w:tc>
           <w:tcPr>
-            <w:cnfStyle w:val="000001000000" w:firstRow="0" w:lastRow="0" w:firstColumn="0" w:lastColumn="0" w:oddVBand="0" w:evenVBand="1" w:oddHBand="0" w:evenHBand="0" w:firstRowFirstColumn="0" w:firstRowLastColumn="0" w:lastRowFirstColumn="0" w:lastRowLastColumn="0"/>
             <w:tcW w:w="8637" w:type="dxa"/>
             <w:tcBorders>
-              <w:top w:val="dotted" w:color="008000" w:sz="4" w:space="0"/>
-              <w:left w:val="dotted" w:color="008000" w:sz="4" w:space="0"/>
-              <w:bottom w:val="dotted" w:color="008000" w:sz="4" w:space="0"/>
-              <w:right w:val="dotted" w:color="008000" w:sz="4" w:space="0"/>
-            </w:tcBorders>
-            <w:tcMar/>
-          </w:tcPr>
-          <w:p wp14:textId="2221A94E">
+              <w:top w:val="dotted" w:sz="4" w:space="0" w:color="008000"/>
+              <w:left w:val="dotted" w:sz="4" w:space="0" w:color="008000"/>
+              <w:bottom w:val="dotted" w:sz="4" w:space="0" w:color="008000"/>
+              <w:right w:val="dotted" w:sz="4" w:space="0" w:color="008000"/>
+            </w:tcBorders>
+          </w:tcPr>
+          <w:p>
             <w:pPr>
               <w:pStyle w:val="Encabezado"/>
               <w:rPr>
-                <w:rFonts w:ascii="Calibri" w:hAnsi="Calibri" w:cs="Calibri" w:asciiTheme="minorAscii" w:hAnsiTheme="minorAscii" w:cstheme="minorAscii"/>
-                <w:sz w:val="24"/>
-                <w:szCs w:val="24"/>
+                <w:rFonts w:asciiTheme="minorHAnsi" w:hAnsiTheme="minorHAnsi" w:cstheme="minorBidi"/>
+                <w:sz w:val="24"/>
                 <w:lang w:val="es-ES"/>
               </w:rPr>
             </w:pPr>
             <w:r>
               <w:rPr>
-                <w:rFonts w:ascii="Calibri" w:hAnsi="Calibri" w:cs="Calibri" w:asciiTheme="minorAscii" w:hAnsiTheme="minorAscii" w:cstheme="minorAscii"/>
-                <w:sz w:val="24"/>
-                <w:szCs w:val="24"/>
+                <w:rFonts w:asciiTheme="minorHAnsi" w:hAnsiTheme="minorHAnsi" w:cstheme="minorBidi"/>
+                <w:sz w:val="24"/>
                 <w:lang w:val="es-ES"/>
               </w:rPr>
               <w:t>Definir recursos humanos</w:t>
             </w:r>
             <w:r>
               <w:rPr>
-                <w:rFonts w:ascii="Calibri" w:hAnsi="Calibri" w:cs="Calibri" w:asciiTheme="minorAscii" w:hAnsiTheme="minorAscii" w:cstheme="minorAscii"/>
-                <w:sz w:val="24"/>
-                <w:szCs w:val="24"/>
+                <w:rFonts w:asciiTheme="minorHAnsi" w:hAnsiTheme="minorHAnsi" w:cstheme="minorBidi"/>
+                <w:sz w:val="24"/>
                 <w:lang w:val="es-ES"/>
               </w:rPr>
               <w:t xml:space="preserve"> y presupuesto</w:t>
             </w:r>
             <w:r>
               <w:rPr>
-                <w:rFonts w:ascii="Calibri" w:hAnsi="Calibri" w:cs="Calibri" w:asciiTheme="minorAscii" w:hAnsiTheme="minorAscii" w:cstheme="minorAscii"/>
-                <w:sz w:val="24"/>
-                <w:szCs w:val="24"/>
+                <w:rFonts w:asciiTheme="minorHAnsi" w:hAnsiTheme="minorHAnsi" w:cstheme="minorBidi"/>
+                <w:sz w:val="24"/>
                 <w:lang w:val="es-ES"/>
               </w:rPr>
               <w:t>.</w:t>
@@ -1626,20 +1575,18 @@
           </w:p>
         </w:tc>
       </w:tr>
-      <w:tr xmlns:wp14="http://schemas.microsoft.com/office/word/2010/wordml" wp14:textId="77777777">
-        <w:tc>
-          <w:tcPr>
-            <w:cnfStyle w:val="000010000000" w:firstRow="0" w:lastRow="0" w:firstColumn="0" w:lastColumn="0" w:oddVBand="1" w:evenVBand="0" w:oddHBand="0" w:evenHBand="0" w:firstRowFirstColumn="0" w:firstRowLastColumn="0" w:lastRowFirstColumn="0" w:lastRowLastColumn="0"/>
+      <w:tr>
+        <w:tc>
+          <w:tcPr>
             <w:tcW w:w="430" w:type="dxa"/>
             <w:tcBorders>
-              <w:top w:val="dotted" w:color="008000" w:sz="4" w:space="0"/>
-              <w:left w:val="dotted" w:color="008000" w:sz="4" w:space="0"/>
-              <w:bottom w:val="dotted" w:color="008000" w:sz="4" w:space="0"/>
-              <w:right w:val="dotted" w:color="008000" w:sz="4" w:space="0"/>
-            </w:tcBorders>
-            <w:tcMar/>
-          </w:tcPr>
-          <w:p wp14:textId="77777777">
+              <w:top w:val="dotted" w:sz="4" w:space="0" w:color="008000"/>
+              <w:left w:val="dotted" w:sz="4" w:space="0" w:color="008000"/>
+              <w:bottom w:val="dotted" w:sz="4" w:space="0" w:color="008000"/>
+              <w:right w:val="dotted" w:sz="4" w:space="0" w:color="008000"/>
+            </w:tcBorders>
+          </w:tcPr>
+          <w:p>
             <w:pPr>
               <w:jc w:val="center"/>
               <w:rPr>
@@ -1662,17 +1609,15 @@
         </w:tc>
         <w:tc>
           <w:tcPr>
-            <w:cnfStyle w:val="000001000000" w:firstRow="0" w:lastRow="0" w:firstColumn="0" w:lastColumn="0" w:oddVBand="0" w:evenVBand="1" w:oddHBand="0" w:evenHBand="0" w:firstRowFirstColumn="0" w:firstRowLastColumn="0" w:lastRowFirstColumn="0" w:lastRowLastColumn="0"/>
             <w:tcW w:w="8637" w:type="dxa"/>
             <w:tcBorders>
-              <w:top w:val="dotted" w:color="008000" w:sz="4" w:space="0"/>
-              <w:left w:val="dotted" w:color="008000" w:sz="4" w:space="0"/>
-              <w:bottom w:val="dotted" w:color="008000" w:sz="4" w:space="0"/>
-              <w:right w:val="dotted" w:color="008000" w:sz="4" w:space="0"/>
-            </w:tcBorders>
-            <w:tcMar/>
-          </w:tcPr>
-          <w:p wp14:textId="77777777">
+              <w:top w:val="dotted" w:sz="4" w:space="0" w:color="008000"/>
+              <w:left w:val="dotted" w:sz="4" w:space="0" w:color="008000"/>
+              <w:bottom w:val="dotted" w:sz="4" w:space="0" w:color="008000"/>
+              <w:right w:val="dotted" w:sz="4" w:space="0" w:color="008000"/>
+            </w:tcBorders>
+          </w:tcPr>
+          <w:p>
             <w:pPr>
               <w:pStyle w:val="Encabezado"/>
               <w:rPr>
@@ -1692,19 +1637,17 @@
           </w:p>
         </w:tc>
       </w:tr>
-      <w:tr xmlns:wp14="http://schemas.microsoft.com/office/word/2010/wordml" wp14:textId="77777777">
-        <w:tc>
-          <w:tcPr>
-            <w:cnfStyle w:val="000010000000" w:firstRow="0" w:lastRow="0" w:firstColumn="0" w:lastColumn="0" w:oddVBand="1" w:evenVBand="0" w:oddHBand="0" w:evenHBand="0" w:firstRowFirstColumn="0" w:firstRowLastColumn="0" w:lastRowFirstColumn="0" w:lastRowLastColumn="0"/>
+      <w:tr>
+        <w:tc>
+          <w:tcPr>
             <w:tcW w:w="430" w:type="dxa"/>
             <w:tcBorders>
-              <w:top w:val="dotted" w:color="008000" w:sz="4" w:space="0"/>
-              <w:left w:val="dotted" w:color="008000" w:sz="4" w:space="0"/>
-              <w:right w:val="dotted" w:color="008000" w:sz="4" w:space="0"/>
-            </w:tcBorders>
-            <w:tcMar/>
-          </w:tcPr>
-          <w:p wp14:textId="77777777">
+              <w:top w:val="dotted" w:sz="4" w:space="0" w:color="008000"/>
+              <w:left w:val="dotted" w:sz="4" w:space="0" w:color="008000"/>
+              <w:right w:val="dotted" w:sz="4" w:space="0" w:color="008000"/>
+            </w:tcBorders>
+          </w:tcPr>
+          <w:p>
             <w:pPr>
               <w:jc w:val="center"/>
               <w:rPr>
@@ -1727,16 +1670,14 @@
         </w:tc>
         <w:tc>
           <w:tcPr>
-            <w:cnfStyle w:val="000001000000" w:firstRow="0" w:lastRow="0" w:firstColumn="0" w:lastColumn="0" w:oddVBand="0" w:evenVBand="1" w:oddHBand="0" w:evenHBand="0" w:firstRowFirstColumn="0" w:firstRowLastColumn="0" w:lastRowFirstColumn="0" w:lastRowLastColumn="0"/>
             <w:tcW w:w="8637" w:type="dxa"/>
             <w:tcBorders>
-              <w:top w:val="dotted" w:color="008000" w:sz="4" w:space="0"/>
-              <w:left w:val="dotted" w:color="008000" w:sz="4" w:space="0"/>
-              <w:right w:val="dotted" w:color="008000" w:sz="4" w:space="0"/>
-            </w:tcBorders>
-            <w:tcMar/>
-          </w:tcPr>
-          <w:p wp14:textId="77777777">
+              <w:top w:val="dotted" w:sz="4" w:space="0" w:color="008000"/>
+              <w:left w:val="dotted" w:sz="4" w:space="0" w:color="008000"/>
+              <w:right w:val="dotted" w:sz="4" w:space="0" w:color="008000"/>
+            </w:tcBorders>
+          </w:tcPr>
+          <w:p>
             <w:pPr>
               <w:pStyle w:val="Encabezado"/>
               <w:rPr>
@@ -1749,7 +1690,7 @@
         </w:tc>
       </w:tr>
     </w:tbl>
-    <w:p xmlns:wp14="http://schemas.microsoft.com/office/word/2010/wordml" wp14:textId="77777777">
+    <w:p>
       <w:pPr>
         <w:rPr>
           <w:rFonts w:asciiTheme="minorHAnsi" w:hAnsiTheme="minorHAnsi" w:cstheme="minorHAnsi"/>
@@ -1766,21 +1707,19 @@
       <w:tblGrid>
         <w:gridCol w:w="9067"/>
       </w:tblGrid>
-      <w:tr xmlns:wp14="http://schemas.microsoft.com/office/word/2010/wordml" wp14:textId="77777777">
+      <w:tr>
         <w:trPr>
           <w:cnfStyle w:val="100000000000" w:firstRow="1" w:lastRow="0" w:firstColumn="0" w:lastColumn="0" w:oddVBand="0" w:evenVBand="0" w:oddHBand="0" w:evenHBand="0" w:firstRowFirstColumn="0" w:firstRowLastColumn="0" w:lastRowFirstColumn="0" w:lastRowLastColumn="0"/>
         </w:trPr>
         <w:tc>
           <w:tcPr>
-            <w:cnfStyle w:val="000000000000" w:firstRow="0" w:lastRow="0" w:firstColumn="0" w:lastColumn="0" w:oddVBand="0" w:evenVBand="0" w:oddHBand="0" w:evenHBand="0" w:firstRowFirstColumn="0" w:firstRowLastColumn="0" w:lastRowFirstColumn="0" w:lastRowLastColumn="0"/>
             <w:tcW w:w="9067" w:type="dxa"/>
             <w:tcBorders>
-              <w:left w:val="dotted" w:color="008000" w:sz="4" w:space="0"/>
-              <w:right w:val="dotted" w:color="008000" w:sz="4" w:space="0"/>
-            </w:tcBorders>
-            <w:tcMar/>
-          </w:tcPr>
-          <w:p wp14:textId="77777777">
+              <w:left w:val="dotted" w:sz="4" w:space="0" w:color="008000"/>
+              <w:right w:val="dotted" w:sz="4" w:space="0" w:color="008000"/>
+            </w:tcBorders>
+          </w:tcPr>
+          <w:p>
             <w:pPr>
               <w:jc w:val="center"/>
               <w:rPr>
@@ -1800,28 +1739,26 @@
           </w:p>
         </w:tc>
       </w:tr>
-      <w:tr xmlns:wp14="http://schemas.microsoft.com/office/word/2010/wordml" wp14:textId="77777777">
-        <w:tc>
-          <w:tcPr>
-            <w:cnfStyle w:val="000000000000" w:firstRow="0" w:lastRow="0" w:firstColumn="0" w:lastColumn="0" w:oddVBand="0" w:evenVBand="0" w:oddHBand="0" w:evenHBand="0" w:firstRowFirstColumn="0" w:firstRowLastColumn="0" w:lastRowFirstColumn="0" w:lastRowLastColumn="0"/>
+      <w:tr>
+        <w:tc>
+          <w:tcPr>
             <w:tcW w:w="9067" w:type="dxa"/>
             <w:tcBorders>
-              <w:top w:val="dotted" w:color="008000" w:sz="4" w:space="0"/>
-              <w:left w:val="dotted" w:color="008000" w:sz="4" w:space="0"/>
-              <w:bottom w:val="dotted" w:color="008000" w:sz="4" w:space="0"/>
-              <w:right w:val="dotted" w:color="008000" w:sz="4" w:space="0"/>
-            </w:tcBorders>
-            <w:tcMar/>
-          </w:tcPr>
-          <w:p wp14:textId="77777777">
-            <w:pPr>
-              <w:rPr>
-                <w:rFonts w:asciiTheme="minorHAnsi" w:hAnsiTheme="minorHAnsi" w:cstheme="minorHAnsi"/>
-                <w:sz w:val="24"/>
-              </w:rPr>
-            </w:pPr>
-          </w:p>
-          <w:p wp14:textId="77777777">
+              <w:top w:val="dotted" w:sz="4" w:space="0" w:color="008000"/>
+              <w:left w:val="dotted" w:sz="4" w:space="0" w:color="008000"/>
+              <w:bottom w:val="dotted" w:sz="4" w:space="0" w:color="008000"/>
+              <w:right w:val="dotted" w:sz="4" w:space="0" w:color="008000"/>
+            </w:tcBorders>
+          </w:tcPr>
+          <w:p>
+            <w:pPr>
+              <w:rPr>
+                <w:rFonts w:asciiTheme="minorHAnsi" w:hAnsiTheme="minorHAnsi" w:cstheme="minorHAnsi"/>
+                <w:sz w:val="24"/>
+              </w:rPr>
+            </w:pPr>
+          </w:p>
+          <w:p>
             <w:pPr>
               <w:rPr>
                 <w:rFonts w:asciiTheme="minorHAnsi" w:hAnsiTheme="minorHAnsi" w:cstheme="minorHAnsi"/>
@@ -1836,15 +1773,15 @@
               <w:t>Orden del día:</w:t>
             </w:r>
           </w:p>
-          <w:p wp14:textId="77777777">
-            <w:pPr>
-              <w:rPr>
-                <w:rFonts w:asciiTheme="minorHAnsi" w:hAnsiTheme="minorHAnsi" w:cstheme="minorHAnsi"/>
-                <w:sz w:val="24"/>
-              </w:rPr>
-            </w:pPr>
-          </w:p>
-          <w:p wp14:textId="77777777">
+          <w:p>
+            <w:pPr>
+              <w:rPr>
+                <w:rFonts w:asciiTheme="minorHAnsi" w:hAnsiTheme="minorHAnsi" w:cstheme="minorHAnsi"/>
+                <w:sz w:val="24"/>
+              </w:rPr>
+            </w:pPr>
+          </w:p>
+          <w:p>
             <w:pPr>
               <w:pStyle w:val="Prrafodelista"/>
               <w:numPr>
@@ -1853,17 +1790,17 @@
               </w:numPr>
               <w:jc w:val="both"/>
               <w:rPr>
-                <w:rFonts w:ascii="Calibri" w:hAnsi="Calibri" w:cs="Calibri" w:asciiTheme="minorAscii" w:hAnsiTheme="minorAscii" w:cstheme="minorAscii"/>
-              </w:rPr>
-            </w:pPr>
-            <w:r>
-              <w:rPr>
-                <w:rFonts w:ascii="Calibri" w:hAnsi="Calibri" w:cs="Calibri" w:asciiTheme="minorAscii" w:hAnsiTheme="minorAscii" w:cstheme="minorAscii"/>
+                <w:rFonts w:asciiTheme="minorHAnsi" w:hAnsiTheme="minorHAnsi" w:cstheme="minorBidi"/>
+              </w:rPr>
+            </w:pPr>
+            <w:r>
+              <w:rPr>
+                <w:rFonts w:asciiTheme="minorHAnsi" w:hAnsiTheme="minorHAnsi" w:cstheme="minorBidi"/>
               </w:rPr>
               <w:t>Validación de compromisos anteriores:</w:t>
             </w:r>
           </w:p>
-          <w:p wp14:textId="6EBFCE26">
+          <w:p>
             <w:pPr>
               <w:pStyle w:val="Prrafodelista"/>
               <w:numPr>
@@ -1872,35 +1809,63 @@
               </w:numPr>
               <w:jc w:val="both"/>
               <w:rPr>
-                <w:rFonts w:ascii="Calibri" w:hAnsi="Calibri" w:cs="Calibri" w:asciiTheme="minorAscii" w:hAnsiTheme="minorAscii" w:cstheme="minorAscii"/>
-              </w:rPr>
-            </w:pPr>
-            <w:r>
-              <w:rPr>
-                <w:rFonts w:ascii="Calibri" w:hAnsi="Calibri" w:cs="Calibri" w:asciiTheme="minorAscii" w:hAnsiTheme="minorAscii" w:cstheme="minorAscii"/>
-              </w:rPr>
-              <w:t>Se el cumplimiento de la tarea n</w:t>
-            </w:r>
-            <w:r>
-              <w:rPr>
-                <w:rFonts w:ascii="Calibri" w:hAnsi="Calibri" w:cs="Calibri" w:asciiTheme="minorAscii" w:hAnsiTheme="minorAscii" w:cstheme="minorAscii"/>
+                <w:rFonts w:asciiTheme="minorHAnsi" w:hAnsiTheme="minorHAnsi" w:cstheme="minorBidi"/>
+              </w:rPr>
+            </w:pPr>
+            <w:r>
+              <w:rPr>
+                <w:rFonts w:asciiTheme="minorHAnsi" w:hAnsiTheme="minorHAnsi" w:cstheme="minorBidi"/>
+              </w:rPr>
+              <w:t xml:space="preserve">Se </w:t>
+            </w:r>
+            <w:r>
+              <w:rPr>
+                <w:rFonts w:asciiTheme="minorHAnsi" w:hAnsiTheme="minorHAnsi" w:cstheme="minorBidi"/>
+              </w:rPr>
+              <w:t xml:space="preserve">valida </w:t>
+            </w:r>
+            <w:r>
+              <w:rPr>
+                <w:rFonts w:asciiTheme="minorHAnsi" w:hAnsiTheme="minorHAnsi" w:cstheme="minorBidi"/>
+              </w:rPr>
+              <w:t>el cumplimiento de la tarea n</w:t>
+            </w:r>
+            <w:r>
+              <w:rPr>
+                <w:rFonts w:asciiTheme="minorHAnsi" w:hAnsiTheme="minorHAnsi" w:cstheme="minorBidi"/>
               </w:rPr>
               <w:t>ú</w:t>
             </w:r>
             <w:r>
               <w:rPr>
-                <w:rFonts w:ascii="Calibri" w:hAnsi="Calibri" w:cs="Calibri" w:asciiTheme="minorAscii" w:hAnsiTheme="minorAscii" w:cstheme="minorAscii"/>
-              </w:rPr>
-              <w:t>mero</w:t>
-            </w:r>
-            <w:r>
-              <w:rPr>
-                <w:rFonts w:ascii="Calibri" w:hAnsi="Calibri" w:cs="Calibri" w:asciiTheme="minorAscii" w:hAnsiTheme="minorAscii" w:cstheme="minorAscii"/>
-              </w:rPr>
-              <w:t xml:space="preserve"> 1 del acta 001. </w:t>
-            </w:r>
-          </w:p>
-          <w:p wp14:textId="77777777">
+                <w:rFonts w:asciiTheme="minorHAnsi" w:hAnsiTheme="minorHAnsi" w:cstheme="minorBidi"/>
+              </w:rPr>
+              <w:t xml:space="preserve">mero 1 del acta 001. </w:t>
+            </w:r>
+            <w:r>
+              <w:rPr>
+                <w:rFonts w:asciiTheme="minorHAnsi" w:hAnsiTheme="minorHAnsi" w:cstheme="minorBidi"/>
+              </w:rPr>
+              <w:t xml:space="preserve">Con estado </w:t>
+            </w:r>
+            <w:r>
+              <w:rPr>
+                <w:rFonts w:asciiTheme="minorHAnsi" w:hAnsiTheme="minorHAnsi" w:cstheme="minorBidi"/>
+                <w:b/>
+                <w:bCs/>
+                <w:i/>
+                <w:iCs/>
+              </w:rPr>
+              <w:t>Finalizado</w:t>
+            </w:r>
+            <w:r>
+              <w:rPr>
+                <w:rFonts w:asciiTheme="minorHAnsi" w:hAnsiTheme="minorHAnsi" w:cstheme="minorBidi"/>
+              </w:rPr>
+              <w:t>.</w:t>
+            </w:r>
+          </w:p>
+          <w:p>
             <w:pPr>
               <w:pStyle w:val="Prrafodelista"/>
               <w:numPr>
@@ -1909,17 +1874,17 @@
               </w:numPr>
               <w:jc w:val="both"/>
               <w:rPr>
-                <w:rFonts w:ascii="Calibri" w:hAnsi="Calibri" w:cs="Calibri" w:asciiTheme="minorAscii" w:hAnsiTheme="minorAscii" w:cstheme="minorAscii"/>
-              </w:rPr>
-            </w:pPr>
-            <w:r>
-              <w:rPr>
-                <w:rFonts w:ascii="Calibri" w:hAnsi="Calibri" w:cs="Calibri" w:asciiTheme="minorAscii" w:hAnsiTheme="minorAscii" w:cstheme="minorAscii"/>
+                <w:rFonts w:asciiTheme="minorHAnsi" w:hAnsiTheme="minorHAnsi" w:cstheme="minorBidi"/>
+              </w:rPr>
+            </w:pPr>
+            <w:r>
+              <w:rPr>
+                <w:rFonts w:asciiTheme="minorHAnsi" w:hAnsiTheme="minorHAnsi" w:cstheme="minorBidi"/>
               </w:rPr>
               <w:t>Definición de actividades en el WBS en las fases:</w:t>
             </w:r>
           </w:p>
-          <w:p wp14:textId="77777777">
+          <w:p>
             <w:pPr>
               <w:pStyle w:val="Prrafodelista"/>
               <w:numPr>
@@ -1928,17 +1893,18 @@
               </w:numPr>
               <w:jc w:val="both"/>
               <w:rPr>
-                <w:rFonts w:ascii="Calibri" w:hAnsi="Calibri" w:cs="Calibri" w:asciiTheme="minorAscii" w:hAnsiTheme="minorAscii" w:cstheme="minorAscii"/>
-              </w:rPr>
-            </w:pPr>
-            <w:r>
-              <w:rPr>
-                <w:rFonts w:ascii="Calibri" w:hAnsi="Calibri" w:cs="Calibri" w:asciiTheme="minorAscii" w:hAnsiTheme="minorAscii" w:cstheme="minorAscii"/>
-              </w:rPr>
+                <w:rFonts w:asciiTheme="minorHAnsi" w:hAnsiTheme="minorHAnsi" w:cstheme="minorBidi"/>
+              </w:rPr>
+            </w:pPr>
+            <w:r>
+              <w:rPr>
+                <w:rFonts w:asciiTheme="minorHAnsi" w:hAnsiTheme="minorHAnsi" w:cstheme="minorBidi"/>
+              </w:rPr>
+              <w:lastRenderedPageBreak/>
               <w:t>Inicio.</w:t>
             </w:r>
           </w:p>
-          <w:p wp14:textId="77777777">
+          <w:p>
             <w:pPr>
               <w:pStyle w:val="Prrafodelista"/>
               <w:numPr>
@@ -1947,23 +1913,23 @@
               </w:numPr>
               <w:jc w:val="both"/>
               <w:rPr>
-                <w:rFonts w:ascii="Calibri" w:hAnsi="Calibri" w:cs="Calibri" w:asciiTheme="minorAscii" w:hAnsiTheme="minorAscii" w:cstheme="minorAscii"/>
-              </w:rPr>
-            </w:pPr>
-            <w:r>
-              <w:rPr>
-                <w:rFonts w:ascii="Calibri" w:hAnsi="Calibri" w:cs="Calibri" w:asciiTheme="minorAscii" w:hAnsiTheme="minorAscii" w:cstheme="minorAscii"/>
+                <w:rFonts w:asciiTheme="minorHAnsi" w:hAnsiTheme="minorHAnsi" w:cstheme="minorBidi"/>
+              </w:rPr>
+            </w:pPr>
+            <w:r>
+              <w:rPr>
+                <w:rFonts w:asciiTheme="minorHAnsi" w:hAnsiTheme="minorHAnsi" w:cstheme="minorBidi"/>
               </w:rPr>
               <w:t>Planeación</w:t>
             </w:r>
             <w:r>
               <w:rPr>
-                <w:rFonts w:ascii="Calibri" w:hAnsi="Calibri" w:cs="Calibri" w:asciiTheme="minorAscii" w:hAnsiTheme="minorAscii" w:cstheme="minorAscii"/>
+                <w:rFonts w:asciiTheme="minorHAnsi" w:hAnsiTheme="minorHAnsi" w:cstheme="minorBidi"/>
               </w:rPr>
               <w:t>.</w:t>
             </w:r>
           </w:p>
-          <w:p wp14:textId="77777777">
+          <w:p>
             <w:pPr>
               <w:pStyle w:val="Prrafodelista"/>
               <w:numPr>
@@ -1972,17 +1938,17 @@
               </w:numPr>
               <w:jc w:val="both"/>
               <w:rPr>
-                <w:rFonts w:ascii="Calibri" w:hAnsi="Calibri" w:cs="Calibri" w:asciiTheme="minorAscii" w:hAnsiTheme="minorAscii" w:cstheme="minorAscii"/>
-              </w:rPr>
-            </w:pPr>
-            <w:r>
-              <w:rPr>
-                <w:rFonts w:ascii="Calibri" w:hAnsi="Calibri" w:cs="Calibri" w:asciiTheme="minorAscii" w:hAnsiTheme="minorAscii" w:cstheme="minorAscii"/>
+                <w:rFonts w:asciiTheme="minorHAnsi" w:hAnsiTheme="minorHAnsi" w:cstheme="minorBidi"/>
+              </w:rPr>
+            </w:pPr>
+            <w:r>
+              <w:rPr>
+                <w:rFonts w:asciiTheme="minorHAnsi" w:hAnsiTheme="minorHAnsi" w:cstheme="minorBidi"/>
               </w:rPr>
               <w:t>Ejecución.</w:t>
             </w:r>
           </w:p>
-          <w:p wp14:textId="77777777">
+          <w:p>
             <w:pPr>
               <w:pStyle w:val="Prrafodelista"/>
               <w:numPr>
@@ -1991,17 +1957,17 @@
               </w:numPr>
               <w:jc w:val="both"/>
               <w:rPr>
-                <w:rFonts w:ascii="Calibri" w:hAnsi="Calibri" w:cs="Calibri" w:asciiTheme="minorAscii" w:hAnsiTheme="minorAscii" w:cstheme="minorAscii"/>
-              </w:rPr>
-            </w:pPr>
-            <w:r>
-              <w:rPr>
-                <w:rFonts w:ascii="Calibri" w:hAnsi="Calibri" w:cs="Calibri" w:asciiTheme="minorAscii" w:hAnsiTheme="minorAscii" w:cstheme="minorAscii"/>
+                <w:rFonts w:asciiTheme="minorHAnsi" w:hAnsiTheme="minorHAnsi" w:cstheme="minorBidi"/>
+              </w:rPr>
+            </w:pPr>
+            <w:r>
+              <w:rPr>
+                <w:rFonts w:asciiTheme="minorHAnsi" w:hAnsiTheme="minorHAnsi" w:cstheme="minorBidi"/>
               </w:rPr>
               <w:t>Control y Monitoreo.</w:t>
             </w:r>
           </w:p>
-          <w:p wp14:textId="77777777">
+          <w:p>
             <w:pPr>
               <w:pStyle w:val="Prrafodelista"/>
               <w:numPr>
@@ -2010,12 +1976,12 @@
               </w:numPr>
               <w:jc w:val="both"/>
               <w:rPr>
-                <w:rFonts w:ascii="Calibri" w:hAnsi="Calibri" w:cs="Calibri" w:asciiTheme="minorAscii" w:hAnsiTheme="minorAscii" w:cstheme="minorAscii"/>
-              </w:rPr>
-            </w:pPr>
-            <w:r>
-              <w:rPr>
-                <w:rFonts w:ascii="Calibri" w:hAnsi="Calibri" w:cs="Calibri" w:asciiTheme="minorAscii" w:hAnsiTheme="minorAscii" w:cstheme="minorAscii"/>
+                <w:rFonts w:asciiTheme="minorHAnsi" w:hAnsiTheme="minorHAnsi" w:cstheme="minorBidi"/>
+              </w:rPr>
+            </w:pPr>
+            <w:r>
+              <w:rPr>
+                <w:rFonts w:asciiTheme="minorHAnsi" w:hAnsiTheme="minorHAnsi" w:cstheme="minorBidi"/>
               </w:rPr>
               <w:t>Cierre.</w:t>
             </w:r>
@@ -2027,25 +1993,21 @@
                 <w:ilvl w:val="0"/>
                 <w:numId w:val="14"/>
               </w:numPr>
-              <w:bidi w:val="0"/>
-              <w:spacing w:before="0" w:beforeAutospacing="off" w:after="0" w:afterAutospacing="off" w:line="259" w:lineRule="auto"/>
-              <w:ind w:left="720" w:right="0" w:hanging="360"/>
+              <w:spacing w:line="259" w:lineRule="auto"/>
               <w:jc w:val="both"/>
               <w:rPr>
-                <w:rFonts w:ascii="Calibri" w:hAnsi="Calibri" w:eastAsia="Calibri" w:cs="Calibri" w:asciiTheme="minorAscii" w:hAnsiTheme="minorAscii" w:eastAsiaTheme="minorAscii" w:cstheme="minorAscii"/>
-                <w:sz w:val="24"/>
-                <w:szCs w:val="24"/>
-              </w:rPr>
-            </w:pPr>
-            <w:r>
-              <w:rPr>
-                <w:rFonts w:ascii="Calibri" w:hAnsi="Calibri" w:cs="Calibri" w:asciiTheme="minorAscii" w:hAnsiTheme="minorAscii" w:cstheme="minorAscii"/>
+                <w:rFonts w:asciiTheme="minorHAnsi" w:eastAsiaTheme="minorEastAsia" w:hAnsiTheme="minorHAnsi" w:cstheme="minorBidi"/>
+              </w:rPr>
+            </w:pPr>
+            <w:r>
+              <w:rPr>
+                <w:rFonts w:asciiTheme="minorHAnsi" w:hAnsiTheme="minorHAnsi" w:cstheme="minorBidi"/>
               </w:rPr>
               <w:t xml:space="preserve">Creación de cronograma, acorde con </w:t>
             </w:r>
             <w:r>
               <w:rPr>
-                <w:rFonts w:ascii="Calibri" w:hAnsi="Calibri" w:cs="Calibri" w:asciiTheme="minorAscii" w:hAnsiTheme="minorAscii" w:cstheme="minorAscii"/>
+                <w:rFonts w:asciiTheme="minorHAnsi" w:hAnsiTheme="minorHAnsi" w:cstheme="minorBidi"/>
               </w:rPr>
               <w:t>las actividades identificadas en el WBS.</w:t>
             </w:r>
@@ -2058,16 +2020,15 @@
                 <w:numId w:val="14"/>
               </w:numPr>
               <w:jc w:val="both"/>
-              <w:rPr/>
-            </w:pPr>
-            <w:r>
-              <w:rPr>
-                <w:rFonts w:ascii="Calibri" w:hAnsi="Calibri" w:cs="Calibri" w:asciiTheme="minorAscii" w:hAnsiTheme="minorAscii" w:cstheme="minorAscii"/>
+            </w:pPr>
+            <w:r>
+              <w:rPr>
+                <w:rFonts w:asciiTheme="minorHAnsi" w:hAnsiTheme="minorHAnsi" w:cstheme="minorBidi"/>
               </w:rPr>
               <w:t>Identificación de 10 historias de usuario claves.</w:t>
             </w:r>
           </w:p>
-          <w:p wp14:textId="77777777">
+          <w:p>
             <w:pPr>
               <w:rPr>
                 <w:rFonts w:asciiTheme="minorHAnsi" w:hAnsiTheme="minorHAnsi" w:cstheme="minorHAnsi"/>
@@ -2077,19 +2038,17 @@
           </w:p>
         </w:tc>
       </w:tr>
-      <w:tr xmlns:wp14="http://schemas.microsoft.com/office/word/2010/wordml" wp14:textId="77777777">
-        <w:tc>
-          <w:tcPr>
-            <w:cnfStyle w:val="000000000000" w:firstRow="0" w:lastRow="0" w:firstColumn="0" w:lastColumn="0" w:oddVBand="0" w:evenVBand="0" w:oddHBand="0" w:evenHBand="0" w:firstRowFirstColumn="0" w:firstRowLastColumn="0" w:lastRowFirstColumn="0" w:lastRowLastColumn="0"/>
+      <w:tr>
+        <w:tc>
+          <w:tcPr>
             <w:tcW w:w="9067" w:type="dxa"/>
             <w:tcBorders>
-              <w:top w:val="dotted" w:color="008000" w:sz="4" w:space="0"/>
-              <w:left w:val="dotted" w:color="008000" w:sz="4" w:space="0"/>
-              <w:right w:val="dotted" w:color="008000" w:sz="4" w:space="0"/>
-            </w:tcBorders>
-            <w:tcMar/>
-          </w:tcPr>
-          <w:p wp14:textId="77777777">
+              <w:top w:val="dotted" w:sz="4" w:space="0" w:color="008000"/>
+              <w:left w:val="dotted" w:sz="4" w:space="0" w:color="008000"/>
+              <w:right w:val="dotted" w:sz="4" w:space="0" w:color="008000"/>
+            </w:tcBorders>
+          </w:tcPr>
+          <w:p>
             <w:pPr>
               <w:rPr>
                 <w:rFonts w:asciiTheme="minorHAnsi" w:hAnsiTheme="minorHAnsi" w:cstheme="minorHAnsi"/>
@@ -2100,7 +2059,7 @@
         </w:tc>
       </w:tr>
     </w:tbl>
-    <w:p xmlns:wp14="http://schemas.microsoft.com/office/word/2010/wordml" wp14:textId="77777777">
+    <w:p>
       <w:pPr>
         <w:rPr>
           <w:rFonts w:asciiTheme="minorHAnsi" w:hAnsiTheme="minorHAnsi" w:cstheme="minorHAnsi"/>
@@ -2117,7 +2076,7 @@
       <w:tblGrid>
         <w:gridCol w:w="9067"/>
       </w:tblGrid>
-      <w:tr xmlns:wp14="http://schemas.microsoft.com/office/word/2010/wordml" wp14:textId="77777777">
+      <w:tr>
         <w:trPr>
           <w:cnfStyle w:val="100000000000" w:firstRow="1" w:lastRow="0" w:firstColumn="0" w:lastColumn="0" w:oddVBand="0" w:evenVBand="0" w:oddHBand="0" w:evenHBand="0" w:firstRowFirstColumn="0" w:firstRowLastColumn="0" w:lastRowFirstColumn="0" w:lastRowLastColumn="0"/>
         </w:trPr>
@@ -2125,11 +2084,11 @@
           <w:tcPr>
             <w:tcW w:w="9067" w:type="dxa"/>
             <w:tcBorders>
-              <w:left w:val="dotted" w:color="008000" w:sz="4" w:space="0"/>
-              <w:right w:val="dotted" w:color="008000" w:sz="4" w:space="0"/>
-            </w:tcBorders>
-          </w:tcPr>
-          <w:p wp14:textId="77777777">
+              <w:left w:val="dotted" w:sz="4" w:space="0" w:color="008000"/>
+              <w:right w:val="dotted" w:sz="4" w:space="0" w:color="008000"/>
+            </w:tcBorders>
+          </w:tcPr>
+          <w:p>
             <w:pPr>
               <w:jc w:val="center"/>
               <w:rPr>
@@ -2149,17 +2108,17 @@
           </w:p>
         </w:tc>
       </w:tr>
-      <w:tr xmlns:wp14="http://schemas.microsoft.com/office/word/2010/wordml" wp14:textId="77777777">
+      <w:tr>
         <w:tc>
           <w:tcPr>
             <w:tcW w:w="9067" w:type="dxa"/>
             <w:tcBorders>
-              <w:top w:val="dotted" w:color="008000" w:sz="4" w:space="0"/>
-              <w:left w:val="dotted" w:color="008000" w:sz="4" w:space="0"/>
-              <w:right w:val="dotted" w:color="008000" w:sz="4" w:space="0"/>
-            </w:tcBorders>
-          </w:tcPr>
-          <w:p wp14:textId="77777777">
+              <w:top w:val="dotted" w:sz="4" w:space="0" w:color="008000"/>
+              <w:left w:val="dotted" w:sz="4" w:space="0" w:color="008000"/>
+              <w:right w:val="dotted" w:sz="4" w:space="0" w:color="008000"/>
+            </w:tcBorders>
+          </w:tcPr>
+          <w:p>
             <w:pPr>
               <w:rPr>
                 <w:rFonts w:asciiTheme="minorHAnsi" w:hAnsiTheme="minorHAnsi" w:cstheme="minorHAnsi"/>
@@ -2174,15 +2133,33 @@
               <w:t>Los documentos generados se encuentran disponibles en el siguiente enlace:</w:t>
             </w:r>
           </w:p>
-          <w:p wp14:textId="77777777">
-            <w:pPr>
-              <w:rPr>
-                <w:rFonts w:asciiTheme="minorHAnsi" w:hAnsiTheme="minorHAnsi" w:cstheme="minorHAnsi"/>
-                <w:sz w:val="24"/>
-              </w:rPr>
-            </w:pPr>
-          </w:p>
-          <w:p wp14:textId="77777777">
+          <w:p>
+            <w:pPr>
+              <w:rPr>
+                <w:rFonts w:asciiTheme="minorHAnsi" w:hAnsiTheme="minorHAnsi" w:cstheme="minorHAnsi"/>
+                <w:sz w:val="24"/>
+              </w:rPr>
+            </w:pPr>
+          </w:p>
+          <w:p>
+            <w:pPr>
+              <w:rPr>
+                <w:rFonts w:asciiTheme="minorHAnsi" w:hAnsiTheme="minorHAnsi" w:cstheme="minorHAnsi"/>
+                <w:sz w:val="24"/>
+              </w:rPr>
+            </w:pPr>
+            <w:hyperlink r:id="rId10" w:history="1">
+              <w:r>
+                <w:rPr>
+                  <w:rStyle w:val="Hipervnculo"/>
+                  <w:rFonts w:asciiTheme="minorHAnsi" w:hAnsiTheme="minorHAnsi" w:cstheme="minorHAnsi"/>
+                  <w:sz w:val="24"/>
+                </w:rPr>
+                <w:t>Taller 2</w:t>
+              </w:r>
+            </w:hyperlink>
+          </w:p>
+          <w:p>
             <w:pPr>
               <w:rPr>
                 <w:rFonts w:asciiTheme="minorHAnsi" w:hAnsiTheme="minorHAnsi" w:cstheme="minorHAnsi"/>
@@ -2193,7 +2170,7 @@
         </w:tc>
       </w:tr>
     </w:tbl>
-    <w:p xmlns:wp14="http://schemas.microsoft.com/office/word/2010/wordml" wp14:textId="77777777">
+    <w:p>
       <w:pPr>
         <w:rPr>
           <w:rFonts w:asciiTheme="minorHAnsi" w:hAnsiTheme="minorHAnsi" w:cstheme="minorHAnsi"/>
@@ -2201,7 +2178,7 @@
         </w:rPr>
       </w:pPr>
     </w:p>
-    <w:p xmlns:wp14="http://schemas.microsoft.com/office/word/2010/wordml" wp14:textId="77777777">
+    <w:p>
       <w:pPr>
         <w:rPr>
           <w:rFonts w:asciiTheme="minorHAnsi" w:hAnsiTheme="minorHAnsi" w:cstheme="minorHAnsi"/>
@@ -2223,20 +2200,18 @@
         <w:gridCol w:w="1701"/>
         <w:gridCol w:w="1701"/>
       </w:tblGrid>
-      <w:tr xmlns:wp14="http://schemas.microsoft.com/office/word/2010/wordml" wp14:textId="77777777">
-        <w:tc>
-          <w:tcPr>
-            <w:cnfStyle w:val="000010000000" w:firstRow="0" w:lastRow="0" w:firstColumn="0" w:lastColumn="0" w:oddVBand="1" w:evenVBand="0" w:oddHBand="0" w:evenHBand="0" w:firstRowFirstColumn="0" w:firstRowLastColumn="0" w:lastRowFirstColumn="0" w:lastRowLastColumn="0"/>
+      <w:tr>
+        <w:tc>
+          <w:tcPr>
             <w:tcW w:w="9142" w:type="dxa"/>
             <w:gridSpan w:val="5"/>
             <w:tcBorders>
-              <w:left w:val="dotted" w:color="008000" w:sz="4" w:space="0"/>
-              <w:bottom w:val="dotted" w:color="008000" w:sz="4" w:space="0"/>
-              <w:right w:val="dotted" w:color="008000" w:sz="4" w:space="0"/>
-            </w:tcBorders>
-            <w:tcMar/>
-          </w:tcPr>
-          <w:p wp14:textId="77777777">
+              <w:left w:val="dotted" w:sz="4" w:space="0" w:color="008000"/>
+              <w:bottom w:val="dotted" w:sz="4" w:space="0" w:color="008000"/>
+              <w:right w:val="dotted" w:sz="4" w:space="0" w:color="008000"/>
+            </w:tcBorders>
+          </w:tcPr>
+          <w:p>
             <w:pPr>
               <w:jc w:val="center"/>
               <w:rPr>
@@ -2255,20 +2230,18 @@
           </w:p>
         </w:tc>
       </w:tr>
-      <w:tr xmlns:wp14="http://schemas.microsoft.com/office/word/2010/wordml" wp14:textId="77777777">
-        <w:tc>
-          <w:tcPr>
-            <w:cnfStyle w:val="000010000000" w:firstRow="0" w:lastRow="0" w:firstColumn="0" w:lastColumn="0" w:oddVBand="1" w:evenVBand="0" w:oddHBand="0" w:evenHBand="0" w:firstRowFirstColumn="0" w:firstRowLastColumn="0" w:lastRowFirstColumn="0" w:lastRowLastColumn="0"/>
+      <w:tr>
+        <w:tc>
+          <w:tcPr>
             <w:tcW w:w="573" w:type="dxa"/>
             <w:tcBorders>
-              <w:top w:val="dotted" w:color="008000" w:sz="4" w:space="0"/>
-              <w:left w:val="dotted" w:color="008000" w:sz="4" w:space="0"/>
-              <w:bottom w:val="dotted" w:color="008000" w:sz="4" w:space="0"/>
-              <w:right w:val="dotted" w:color="008000" w:sz="4" w:space="0"/>
-            </w:tcBorders>
-            <w:tcMar/>
-          </w:tcPr>
-          <w:p wp14:textId="77777777">
+              <w:top w:val="dotted" w:sz="4" w:space="0" w:color="008000"/>
+              <w:left w:val="dotted" w:sz="4" w:space="0" w:color="008000"/>
+              <w:bottom w:val="dotted" w:sz="4" w:space="0" w:color="008000"/>
+              <w:right w:val="dotted" w:sz="4" w:space="0" w:color="008000"/>
+            </w:tcBorders>
+          </w:tcPr>
+          <w:p>
             <w:pPr>
               <w:jc w:val="center"/>
               <w:rPr>
@@ -2289,17 +2262,15 @@
         </w:tc>
         <w:tc>
           <w:tcPr>
-            <w:cnfStyle w:val="000001000000" w:firstRow="0" w:lastRow="0" w:firstColumn="0" w:lastColumn="0" w:oddVBand="0" w:evenVBand="1" w:oddHBand="0" w:evenHBand="0" w:firstRowFirstColumn="0" w:firstRowLastColumn="0" w:lastRowFirstColumn="0" w:lastRowLastColumn="0"/>
             <w:tcW w:w="2763" w:type="dxa"/>
             <w:tcBorders>
-              <w:top w:val="dotted" w:color="008000" w:sz="4" w:space="0"/>
-              <w:left w:val="dotted" w:color="008000" w:sz="4" w:space="0"/>
-              <w:bottom w:val="dotted" w:color="008000" w:sz="4" w:space="0"/>
-              <w:right w:val="dotted" w:color="008000" w:sz="4" w:space="0"/>
-            </w:tcBorders>
-            <w:tcMar/>
-          </w:tcPr>
-          <w:p wp14:textId="77777777">
+              <w:top w:val="dotted" w:sz="4" w:space="0" w:color="008000"/>
+              <w:left w:val="dotted" w:sz="4" w:space="0" w:color="008000"/>
+              <w:bottom w:val="dotted" w:sz="4" w:space="0" w:color="008000"/>
+              <w:right w:val="dotted" w:sz="4" w:space="0" w:color="008000"/>
+            </w:tcBorders>
+          </w:tcPr>
+          <w:p>
             <w:pPr>
               <w:pStyle w:val="Ttulo2"/>
               <w:outlineLvl w:val="1"/>
@@ -2319,17 +2290,15 @@
         </w:tc>
         <w:tc>
           <w:tcPr>
-            <w:cnfStyle w:val="000010000000" w:firstRow="0" w:lastRow="0" w:firstColumn="0" w:lastColumn="0" w:oddVBand="1" w:evenVBand="0" w:oddHBand="0" w:evenHBand="0" w:firstRowFirstColumn="0" w:firstRowLastColumn="0" w:lastRowFirstColumn="0" w:lastRowLastColumn="0"/>
             <w:tcW w:w="2404" w:type="dxa"/>
             <w:tcBorders>
-              <w:top w:val="dotted" w:color="008000" w:sz="4" w:space="0"/>
-              <w:left w:val="dotted" w:color="008000" w:sz="4" w:space="0"/>
-              <w:bottom w:val="dotted" w:color="008000" w:sz="4" w:space="0"/>
-              <w:right w:val="dotted" w:color="008000" w:sz="4" w:space="0"/>
-            </w:tcBorders>
-            <w:tcMar/>
-          </w:tcPr>
-          <w:p wp14:textId="77777777">
+              <w:top w:val="dotted" w:sz="4" w:space="0" w:color="008000"/>
+              <w:left w:val="dotted" w:sz="4" w:space="0" w:color="008000"/>
+              <w:bottom w:val="dotted" w:sz="4" w:space="0" w:color="008000"/>
+              <w:right w:val="dotted" w:sz="4" w:space="0" w:color="008000"/>
+            </w:tcBorders>
+          </w:tcPr>
+          <w:p>
             <w:pPr>
               <w:jc w:val="center"/>
               <w:rPr>
@@ -2358,17 +2327,15 @@
         </w:tc>
         <w:tc>
           <w:tcPr>
-            <w:cnfStyle w:val="000001000000" w:firstRow="0" w:lastRow="0" w:firstColumn="0" w:lastColumn="0" w:oddVBand="0" w:evenVBand="1" w:oddHBand="0" w:evenHBand="0" w:firstRowFirstColumn="0" w:firstRowLastColumn="0" w:lastRowFirstColumn="0" w:lastRowLastColumn="0"/>
             <w:tcW w:w="1701" w:type="dxa"/>
             <w:tcBorders>
-              <w:top w:val="dotted" w:color="008000" w:sz="4" w:space="0"/>
-              <w:left w:val="dotted" w:color="008000" w:sz="4" w:space="0"/>
-              <w:bottom w:val="dotted" w:color="008000" w:sz="4" w:space="0"/>
-              <w:right w:val="dotted" w:color="008000" w:sz="4" w:space="0"/>
-            </w:tcBorders>
-            <w:tcMar/>
-          </w:tcPr>
-          <w:p wp14:textId="77777777">
+              <w:top w:val="dotted" w:sz="4" w:space="0" w:color="008000"/>
+              <w:left w:val="dotted" w:sz="4" w:space="0" w:color="008000"/>
+              <w:bottom w:val="dotted" w:sz="4" w:space="0" w:color="008000"/>
+              <w:right w:val="dotted" w:sz="4" w:space="0" w:color="008000"/>
+            </w:tcBorders>
+          </w:tcPr>
+          <w:p>
             <w:pPr>
               <w:jc w:val="center"/>
               <w:rPr>
@@ -2389,17 +2356,15 @@
         </w:tc>
         <w:tc>
           <w:tcPr>
-            <w:cnfStyle w:val="000010000000" w:firstRow="0" w:lastRow="0" w:firstColumn="0" w:lastColumn="0" w:oddVBand="1" w:evenVBand="0" w:oddHBand="0" w:evenHBand="0" w:firstRowFirstColumn="0" w:firstRowLastColumn="0" w:lastRowFirstColumn="0" w:lastRowLastColumn="0"/>
             <w:tcW w:w="1701" w:type="dxa"/>
             <w:tcBorders>
-              <w:top w:val="dotted" w:color="008000" w:sz="4" w:space="0"/>
-              <w:left w:val="dotted" w:color="008000" w:sz="4" w:space="0"/>
-              <w:bottom w:val="dotted" w:color="008000" w:sz="4" w:space="0"/>
-              <w:right w:val="dotted" w:color="008000" w:sz="4" w:space="0"/>
-            </w:tcBorders>
-            <w:tcMar/>
-          </w:tcPr>
-          <w:p wp14:textId="77777777">
+              <w:top w:val="dotted" w:sz="4" w:space="0" w:color="008000"/>
+              <w:left w:val="dotted" w:sz="4" w:space="0" w:color="008000"/>
+              <w:bottom w:val="dotted" w:sz="4" w:space="0" w:color="008000"/>
+              <w:right w:val="dotted" w:sz="4" w:space="0" w:color="008000"/>
+            </w:tcBorders>
+          </w:tcPr>
+          <w:p>
             <w:pPr>
               <w:pStyle w:val="Ttulo2"/>
               <w:outlineLvl w:val="1"/>
@@ -2425,23 +2390,21 @@
           </w:p>
         </w:tc>
       </w:tr>
-      <w:tr xmlns:wp14="http://schemas.microsoft.com/office/word/2010/wordml" wp14:textId="77777777">
+      <w:tr>
         <w:trPr>
           <w:trHeight w:val="340"/>
         </w:trPr>
         <w:tc>
           <w:tcPr>
-            <w:cnfStyle w:val="000010000000" w:firstRow="0" w:lastRow="0" w:firstColumn="0" w:lastColumn="0" w:oddVBand="1" w:evenVBand="0" w:oddHBand="0" w:evenHBand="0" w:firstRowFirstColumn="0" w:firstRowLastColumn="0" w:lastRowFirstColumn="0" w:lastRowLastColumn="0"/>
             <w:tcW w:w="573" w:type="dxa"/>
             <w:tcBorders>
-              <w:top w:val="dotted" w:color="008000" w:sz="4" w:space="0"/>
-              <w:left w:val="dotted" w:color="008000" w:sz="4" w:space="0"/>
-              <w:bottom w:val="dotted" w:color="008000" w:sz="4" w:space="0"/>
-              <w:right w:val="dotted" w:color="008000" w:sz="4" w:space="0"/>
-            </w:tcBorders>
-            <w:tcMar/>
-          </w:tcPr>
-          <w:p wp14:textId="77777777">
+              <w:top w:val="dotted" w:sz="4" w:space="0" w:color="008000"/>
+              <w:left w:val="dotted" w:sz="4" w:space="0" w:color="008000"/>
+              <w:bottom w:val="dotted" w:sz="4" w:space="0" w:color="008000"/>
+              <w:right w:val="dotted" w:sz="4" w:space="0" w:color="008000"/>
+            </w:tcBorders>
+          </w:tcPr>
+          <w:p>
             <w:pPr>
               <w:rPr>
                 <w:rFonts w:asciiTheme="minorHAnsi" w:hAnsiTheme="minorHAnsi" w:cstheme="minorHAnsi"/>
@@ -2450,7 +2413,7 @@
               </w:rPr>
             </w:pPr>
           </w:p>
-          <w:p wp14:textId="77777777">
+          <w:p>
             <w:pPr>
               <w:rPr>
                 <w:rFonts w:asciiTheme="minorHAnsi" w:hAnsiTheme="minorHAnsi" w:cstheme="minorHAnsi"/>
@@ -2470,30 +2433,26 @@
         </w:tc>
         <w:tc>
           <w:tcPr>
-            <w:cnfStyle w:val="000001000000" w:firstRow="0" w:lastRow="0" w:firstColumn="0" w:lastColumn="0" w:oddVBand="0" w:evenVBand="1" w:oddHBand="0" w:evenHBand="0" w:firstRowFirstColumn="0" w:firstRowLastColumn="0" w:lastRowFirstColumn="0" w:lastRowLastColumn="0"/>
             <w:tcW w:w="2763" w:type="dxa"/>
             <w:tcBorders>
-              <w:top w:val="dotted" w:color="008000" w:sz="4" w:space="0"/>
-              <w:left w:val="dotted" w:color="008000" w:sz="4" w:space="0"/>
-              <w:bottom w:val="dotted" w:color="008000" w:sz="4" w:space="0"/>
-              <w:right w:val="dotted" w:color="008000" w:sz="4" w:space="0"/>
-            </w:tcBorders>
-            <w:tcMar/>
-          </w:tcPr>
-          <w:p wp14:textId="42914FB8">
+              <w:top w:val="dotted" w:sz="4" w:space="0" w:color="008000"/>
+              <w:left w:val="dotted" w:sz="4" w:space="0" w:color="008000"/>
+              <w:bottom w:val="dotted" w:sz="4" w:space="0" w:color="008000"/>
+              <w:right w:val="dotted" w:sz="4" w:space="0" w:color="008000"/>
+            </w:tcBorders>
+          </w:tcPr>
+          <w:p>
             <w:pPr>
               <w:pStyle w:val="Encabezado"/>
               <w:rPr>
-                <w:rFonts w:ascii="Calibri" w:hAnsi="Calibri" w:cs="Calibri" w:asciiTheme="minorAscii" w:hAnsiTheme="minorAscii" w:cstheme="minorAscii"/>
-                <w:sz w:val="24"/>
-                <w:szCs w:val="24"/>
-              </w:rPr>
-            </w:pPr>
-            <w:r>
-              <w:rPr>
-                <w:rFonts w:ascii="Calibri" w:hAnsi="Calibri" w:cs="Calibri" w:asciiTheme="minorAscii" w:hAnsiTheme="minorAscii" w:cstheme="minorAscii"/>
-                <w:sz w:val="24"/>
-                <w:szCs w:val="24"/>
+                <w:rFonts w:asciiTheme="minorHAnsi" w:hAnsiTheme="minorHAnsi" w:cstheme="minorBidi"/>
+                <w:sz w:val="24"/>
+              </w:rPr>
+            </w:pPr>
+            <w:r>
+              <w:rPr>
+                <w:rFonts w:asciiTheme="minorHAnsi" w:hAnsiTheme="minorHAnsi" w:cstheme="minorBidi"/>
+                <w:sz w:val="24"/>
               </w:rPr>
               <w:t>Cargar los documentos del primer taller en github.</w:t>
             </w:r>
@@ -2501,71 +2460,62 @@
         </w:tc>
         <w:tc>
           <w:tcPr>
-            <w:cnfStyle w:val="000010000000" w:firstRow="0" w:lastRow="0" w:firstColumn="0" w:lastColumn="0" w:oddVBand="1" w:evenVBand="0" w:oddHBand="0" w:evenHBand="0" w:firstRowFirstColumn="0" w:firstRowLastColumn="0" w:lastRowFirstColumn="0" w:lastRowLastColumn="0"/>
             <w:tcW w:w="2404" w:type="dxa"/>
             <w:tcBorders>
-              <w:top w:val="dotted" w:color="008000" w:sz="4" w:space="0"/>
-              <w:left w:val="dotted" w:color="008000" w:sz="4" w:space="0"/>
-              <w:bottom w:val="dotted" w:color="008000" w:sz="4" w:space="0"/>
-              <w:right w:val="dotted" w:color="008000" w:sz="4" w:space="0"/>
-            </w:tcBorders>
-            <w:tcMar/>
-          </w:tcPr>
-          <w:p wp14:textId="77777777">
+              <w:top w:val="dotted" w:sz="4" w:space="0" w:color="008000"/>
+              <w:left w:val="dotted" w:sz="4" w:space="0" w:color="008000"/>
+              <w:bottom w:val="dotted" w:sz="4" w:space="0" w:color="008000"/>
+              <w:right w:val="dotted" w:sz="4" w:space="0" w:color="008000"/>
+            </w:tcBorders>
+          </w:tcPr>
+          <w:p>
             <w:pPr>
               <w:jc w:val="left"/>
               <w:rPr>
-                <w:rFonts w:ascii="Calibri" w:hAnsi="Calibri" w:cs="Calibri" w:asciiTheme="minorAscii" w:hAnsiTheme="minorAscii" w:cstheme="minorAscii"/>
-                <w:sz w:val="24"/>
-                <w:szCs w:val="24"/>
-              </w:rPr>
-            </w:pPr>
-            <w:r>
-              <w:rPr>
-                <w:rFonts w:ascii="Calibri" w:hAnsi="Calibri" w:cs="Calibri" w:asciiTheme="minorAscii" w:hAnsiTheme="minorAscii" w:cstheme="minorAscii"/>
-                <w:sz w:val="24"/>
-                <w:szCs w:val="24"/>
+                <w:rFonts w:asciiTheme="minorHAnsi" w:hAnsiTheme="minorHAnsi" w:cstheme="minorBidi"/>
+                <w:sz w:val="24"/>
+              </w:rPr>
+            </w:pPr>
+            <w:r>
+              <w:rPr>
+                <w:rFonts w:asciiTheme="minorHAnsi" w:hAnsiTheme="minorHAnsi" w:cstheme="minorBidi"/>
+                <w:sz w:val="24"/>
               </w:rPr>
               <w:t>Martinez Cobos Gilberto Andres</w:t>
             </w:r>
           </w:p>
-          <w:p wp14:textId="6425F08A">
+          <w:p>
             <w:pPr>
               <w:pStyle w:val="Encabezado"/>
               <w:rPr>
-                <w:rFonts w:ascii="Calibri" w:hAnsi="Calibri" w:cs="Calibri" w:asciiTheme="minorAscii" w:hAnsiTheme="minorAscii" w:cstheme="minorAscii"/>
-                <w:sz w:val="24"/>
-                <w:szCs w:val="24"/>
-              </w:rPr>
-            </w:pPr>
-          </w:p>
-        </w:tc>
-        <w:tc>
-          <w:tcPr>
-            <w:cnfStyle w:val="000001000000" w:firstRow="0" w:lastRow="0" w:firstColumn="0" w:lastColumn="0" w:oddVBand="0" w:evenVBand="1" w:oddHBand="0" w:evenHBand="0" w:firstRowFirstColumn="0" w:firstRowLastColumn="0" w:lastRowFirstColumn="0" w:lastRowLastColumn="0"/>
+                <w:rFonts w:asciiTheme="minorHAnsi" w:hAnsiTheme="minorHAnsi" w:cstheme="minorBidi"/>
+                <w:sz w:val="24"/>
+              </w:rPr>
+            </w:pPr>
+          </w:p>
+        </w:tc>
+        <w:tc>
+          <w:tcPr>
             <w:tcW w:w="1701" w:type="dxa"/>
             <w:tcBorders>
-              <w:top w:val="dotted" w:color="008000" w:sz="4" w:space="0"/>
-              <w:left w:val="dotted" w:color="008000" w:sz="4" w:space="0"/>
-              <w:bottom w:val="dotted" w:color="008000" w:sz="4" w:space="0"/>
-              <w:right w:val="dotted" w:color="008000" w:sz="4" w:space="0"/>
-            </w:tcBorders>
-            <w:tcMar/>
-          </w:tcPr>
-          <w:p wp14:textId="6AC2DDE0">
+              <w:top w:val="dotted" w:sz="4" w:space="0" w:color="008000"/>
+              <w:left w:val="dotted" w:sz="4" w:space="0" w:color="008000"/>
+              <w:bottom w:val="dotted" w:sz="4" w:space="0" w:color="008000"/>
+              <w:right w:val="dotted" w:sz="4" w:space="0" w:color="008000"/>
+            </w:tcBorders>
+          </w:tcPr>
+          <w:p>
             <w:pPr>
               <w:pStyle w:val="Encabezado"/>
               <w:rPr>
-                <w:rFonts w:ascii="Calibri" w:hAnsi="Calibri" w:cs="Calibri" w:asciiTheme="minorAscii" w:hAnsiTheme="minorAscii" w:cstheme="minorAscii"/>
-                <w:sz w:val="24"/>
-                <w:szCs w:val="24"/>
-              </w:rPr>
-            </w:pPr>
-            <w:r>
-              <w:rPr>
-                <w:rFonts w:ascii="Calibri" w:hAnsi="Calibri" w:cs="Calibri" w:asciiTheme="minorAscii" w:hAnsiTheme="minorAscii" w:cstheme="minorAscii"/>
-                <w:sz w:val="24"/>
-                <w:szCs w:val="24"/>
+                <w:rFonts w:asciiTheme="minorHAnsi" w:hAnsiTheme="minorHAnsi" w:cstheme="minorBidi"/>
+                <w:sz w:val="24"/>
+              </w:rPr>
+            </w:pPr>
+            <w:r>
+              <w:rPr>
+                <w:rFonts w:asciiTheme="minorHAnsi" w:hAnsiTheme="minorHAnsi" w:cstheme="minorBidi"/>
+                <w:sz w:val="24"/>
               </w:rPr>
               <w:t>17/08/2020</w:t>
             </w:r>
@@ -2573,52 +2523,46 @@
         </w:tc>
         <w:tc>
           <w:tcPr>
-            <w:cnfStyle w:val="000010000000" w:firstRow="0" w:lastRow="0" w:firstColumn="0" w:lastColumn="0" w:oddVBand="1" w:evenVBand="0" w:oddHBand="0" w:evenHBand="0" w:firstRowFirstColumn="0" w:firstRowLastColumn="0" w:lastRowFirstColumn="0" w:lastRowLastColumn="0"/>
             <w:tcW w:w="1701" w:type="dxa"/>
             <w:tcBorders>
-              <w:top w:val="dotted" w:color="008000" w:sz="4" w:space="0"/>
-              <w:left w:val="dotted" w:color="008000" w:sz="4" w:space="0"/>
-              <w:bottom w:val="dotted" w:color="008000" w:sz="4" w:space="0"/>
-              <w:right w:val="dotted" w:color="008000" w:sz="4" w:space="0"/>
-            </w:tcBorders>
-            <w:tcMar/>
-          </w:tcPr>
-          <w:p wp14:textId="18721B6E">
-            <w:pPr>
-              <w:rPr>
-                <w:rFonts w:ascii="Calibri" w:hAnsi="Calibri" w:cs="Calibri" w:asciiTheme="minorAscii" w:hAnsiTheme="minorAscii" w:cstheme="minorAscii"/>
-                <w:sz w:val="24"/>
-                <w:szCs w:val="24"/>
-              </w:rPr>
-            </w:pPr>
-            <w:r>
-              <w:rPr>
-                <w:rFonts w:ascii="Calibri" w:hAnsi="Calibri" w:cs="Calibri" w:asciiTheme="minorAscii" w:hAnsiTheme="minorAscii" w:cstheme="minorAscii"/>
-                <w:sz w:val="24"/>
-                <w:szCs w:val="24"/>
+              <w:top w:val="dotted" w:sz="4" w:space="0" w:color="008000"/>
+              <w:left w:val="dotted" w:sz="4" w:space="0" w:color="008000"/>
+              <w:bottom w:val="dotted" w:sz="4" w:space="0" w:color="008000"/>
+              <w:right w:val="dotted" w:sz="4" w:space="0" w:color="008000"/>
+            </w:tcBorders>
+          </w:tcPr>
+          <w:p>
+            <w:pPr>
+              <w:rPr>
+                <w:rFonts w:asciiTheme="minorHAnsi" w:hAnsiTheme="minorHAnsi" w:cstheme="minorBidi"/>
+                <w:sz w:val="24"/>
+              </w:rPr>
+            </w:pPr>
+            <w:r>
+              <w:rPr>
+                <w:rFonts w:asciiTheme="minorHAnsi" w:hAnsiTheme="minorHAnsi" w:cstheme="minorBidi"/>
+                <w:sz w:val="24"/>
               </w:rPr>
               <w:t>Ninguna.</w:t>
             </w:r>
           </w:p>
         </w:tc>
       </w:tr>
-      <w:tr xmlns:wp14="http://schemas.microsoft.com/office/word/2010/wordml" wp14:textId="77777777">
+      <w:tr>
         <w:trPr>
           <w:trHeight w:val="340"/>
         </w:trPr>
         <w:tc>
           <w:tcPr>
-            <w:cnfStyle w:val="000010000000" w:firstRow="0" w:lastRow="0" w:firstColumn="0" w:lastColumn="0" w:oddVBand="1" w:evenVBand="0" w:oddHBand="0" w:evenHBand="0" w:firstRowFirstColumn="0" w:firstRowLastColumn="0" w:lastRowFirstColumn="0" w:lastRowLastColumn="0"/>
             <w:tcW w:w="573" w:type="dxa"/>
             <w:tcBorders>
-              <w:top w:val="dotted" w:color="008000" w:sz="4" w:space="0"/>
-              <w:left w:val="dotted" w:color="008000" w:sz="4" w:space="0"/>
-              <w:bottom w:val="dotted" w:color="008000" w:sz="4" w:space="0"/>
-              <w:right w:val="dotted" w:color="008000" w:sz="4" w:space="0"/>
-            </w:tcBorders>
-            <w:tcMar/>
-          </w:tcPr>
-          <w:p wp14:textId="77777777">
+              <w:top w:val="dotted" w:sz="4" w:space="0" w:color="008000"/>
+              <w:left w:val="dotted" w:sz="4" w:space="0" w:color="008000"/>
+              <w:bottom w:val="dotted" w:sz="4" w:space="0" w:color="008000"/>
+              <w:right w:val="dotted" w:sz="4" w:space="0" w:color="008000"/>
+            </w:tcBorders>
+          </w:tcPr>
+          <w:p>
             <w:pPr>
               <w:jc w:val="center"/>
               <w:rPr>
@@ -2628,7 +2572,7 @@
               </w:rPr>
             </w:pPr>
           </w:p>
-          <w:p wp14:textId="77777777">
+          <w:p>
             <w:pPr>
               <w:jc w:val="center"/>
               <w:rPr>
@@ -2641,17 +2585,15 @@
         </w:tc>
         <w:tc>
           <w:tcPr>
-            <w:cnfStyle w:val="000001000000" w:firstRow="0" w:lastRow="0" w:firstColumn="0" w:lastColumn="0" w:oddVBand="0" w:evenVBand="1" w:oddHBand="0" w:evenHBand="0" w:firstRowFirstColumn="0" w:firstRowLastColumn="0" w:lastRowFirstColumn="0" w:lastRowLastColumn="0"/>
             <w:tcW w:w="2763" w:type="dxa"/>
             <w:tcBorders>
-              <w:top w:val="dotted" w:color="008000" w:sz="4" w:space="0"/>
-              <w:left w:val="dotted" w:color="008000" w:sz="4" w:space="0"/>
-              <w:bottom w:val="dotted" w:color="008000" w:sz="4" w:space="0"/>
-              <w:right w:val="dotted" w:color="008000" w:sz="4" w:space="0"/>
-            </w:tcBorders>
-            <w:tcMar/>
-          </w:tcPr>
-          <w:p wp14:textId="77777777">
+              <w:top w:val="dotted" w:sz="4" w:space="0" w:color="008000"/>
+              <w:left w:val="dotted" w:sz="4" w:space="0" w:color="008000"/>
+              <w:bottom w:val="dotted" w:sz="4" w:space="0" w:color="008000"/>
+              <w:right w:val="dotted" w:sz="4" w:space="0" w:color="008000"/>
+            </w:tcBorders>
+          </w:tcPr>
+          <w:p>
             <w:pPr>
               <w:pStyle w:val="Encabezado"/>
               <w:rPr>
@@ -2663,17 +2605,15 @@
         </w:tc>
         <w:tc>
           <w:tcPr>
-            <w:cnfStyle w:val="000010000000" w:firstRow="0" w:lastRow="0" w:firstColumn="0" w:lastColumn="0" w:oddVBand="1" w:evenVBand="0" w:oddHBand="0" w:evenHBand="0" w:firstRowFirstColumn="0" w:firstRowLastColumn="0" w:lastRowFirstColumn="0" w:lastRowLastColumn="0"/>
             <w:tcW w:w="2404" w:type="dxa"/>
             <w:tcBorders>
-              <w:top w:val="dotted" w:color="008000" w:sz="4" w:space="0"/>
-              <w:left w:val="dotted" w:color="008000" w:sz="4" w:space="0"/>
-              <w:bottom w:val="dotted" w:color="008000" w:sz="4" w:space="0"/>
-              <w:right w:val="dotted" w:color="008000" w:sz="4" w:space="0"/>
-            </w:tcBorders>
-            <w:tcMar/>
-          </w:tcPr>
-          <w:p wp14:textId="77777777">
+              <w:top w:val="dotted" w:sz="4" w:space="0" w:color="008000"/>
+              <w:left w:val="dotted" w:sz="4" w:space="0" w:color="008000"/>
+              <w:bottom w:val="dotted" w:sz="4" w:space="0" w:color="008000"/>
+              <w:right w:val="dotted" w:sz="4" w:space="0" w:color="008000"/>
+            </w:tcBorders>
+          </w:tcPr>
+          <w:p>
             <w:pPr>
               <w:pStyle w:val="Encabezado"/>
               <w:jc w:val="center"/>
@@ -2686,17 +2626,15 @@
         </w:tc>
         <w:tc>
           <w:tcPr>
-            <w:cnfStyle w:val="000001000000" w:firstRow="0" w:lastRow="0" w:firstColumn="0" w:lastColumn="0" w:oddVBand="0" w:evenVBand="1" w:oddHBand="0" w:evenHBand="0" w:firstRowFirstColumn="0" w:firstRowLastColumn="0" w:lastRowFirstColumn="0" w:lastRowLastColumn="0"/>
             <w:tcW w:w="1701" w:type="dxa"/>
             <w:tcBorders>
-              <w:top w:val="dotted" w:color="008000" w:sz="4" w:space="0"/>
-              <w:left w:val="dotted" w:color="008000" w:sz="4" w:space="0"/>
-              <w:bottom w:val="dotted" w:color="008000" w:sz="4" w:space="0"/>
-              <w:right w:val="dotted" w:color="008000" w:sz="4" w:space="0"/>
-            </w:tcBorders>
-            <w:tcMar/>
-          </w:tcPr>
-          <w:p wp14:textId="77777777">
+              <w:top w:val="dotted" w:sz="4" w:space="0" w:color="008000"/>
+              <w:left w:val="dotted" w:sz="4" w:space="0" w:color="008000"/>
+              <w:bottom w:val="dotted" w:sz="4" w:space="0" w:color="008000"/>
+              <w:right w:val="dotted" w:sz="4" w:space="0" w:color="008000"/>
+            </w:tcBorders>
+          </w:tcPr>
+          <w:p>
             <w:pPr>
               <w:pStyle w:val="Encabezado"/>
               <w:jc w:val="center"/>
@@ -2709,17 +2647,15 @@
         </w:tc>
         <w:tc>
           <w:tcPr>
-            <w:cnfStyle w:val="000010000000" w:firstRow="0" w:lastRow="0" w:firstColumn="0" w:lastColumn="0" w:oddVBand="1" w:evenVBand="0" w:oddHBand="0" w:evenHBand="0" w:firstRowFirstColumn="0" w:firstRowLastColumn="0" w:lastRowFirstColumn="0" w:lastRowLastColumn="0"/>
             <w:tcW w:w="1701" w:type="dxa"/>
             <w:tcBorders>
-              <w:top w:val="dotted" w:color="008000" w:sz="4" w:space="0"/>
-              <w:left w:val="dotted" w:color="008000" w:sz="4" w:space="0"/>
-              <w:bottom w:val="dotted" w:color="008000" w:sz="4" w:space="0"/>
-              <w:right w:val="dotted" w:color="008000" w:sz="4" w:space="0"/>
-            </w:tcBorders>
-            <w:tcMar/>
-          </w:tcPr>
-          <w:p wp14:textId="77777777">
+              <w:top w:val="dotted" w:sz="4" w:space="0" w:color="008000"/>
+              <w:left w:val="dotted" w:sz="4" w:space="0" w:color="008000"/>
+              <w:bottom w:val="dotted" w:sz="4" w:space="0" w:color="008000"/>
+              <w:right w:val="dotted" w:sz="4" w:space="0" w:color="008000"/>
+            </w:tcBorders>
+          </w:tcPr>
+          <w:p>
             <w:pPr>
               <w:rPr>
                 <w:rFonts w:asciiTheme="minorHAnsi" w:hAnsiTheme="minorHAnsi" w:cstheme="minorHAnsi"/>
@@ -2730,7 +2666,7 @@
         </w:tc>
       </w:tr>
     </w:tbl>
-    <w:p xmlns:wp14="http://schemas.microsoft.com/office/word/2010/wordml" wp14:textId="77777777">
+    <w:p>
       <w:pPr>
         <w:rPr>
           <w:rFonts w:asciiTheme="minorHAnsi" w:hAnsiTheme="minorHAnsi" w:cstheme="minorHAnsi"/>
@@ -2738,9 +2674,9 @@
       </w:pPr>
     </w:p>
     <w:sectPr>
-      <w:headerReference w:type="default" r:id="rId7"/>
-      <w:footerReference w:type="default" r:id="rId8"/>
-      <w:pgSz w:w="12242" w:h="15842" w:orient="portrait" w:code="1"/>
+      <w:headerReference w:type="default" r:id="rId11"/>
+      <w:footerReference w:type="default" r:id="rId12"/>
+      <w:pgSz w:w="12242" w:h="15842" w:code="1"/>
       <w:pgMar w:top="1618" w:right="1701" w:bottom="1701" w:left="1701" w:header="851" w:footer="851" w:gutter="0"/>
       <w:cols w:space="708"/>
       <w:docGrid w:linePitch="360"/>
@@ -2752,14 +2688,14 @@
 <file path=word/endnotes.xml><?xml version="1.0" encoding="utf-8"?>
 <w:endnotes xmlns:wpc="http://schemas.microsoft.com/office/word/2010/wordprocessingCanvas" xmlns:cx="http://schemas.microsoft.com/office/drawing/2014/chartex" xmlns:cx1="http://schemas.microsoft.com/office/drawing/2015/9/8/chartex" xmlns:cx2="http://schemas.microsoft.com/office/drawing/2015/10/21/chartex" xmlns:cx3="http://schemas.microsoft.com/office/drawing/2016/5/9/chartex" xmlns:cx4="http://schemas.microsoft.com/office/drawing/2016/5/10/chartex" xmlns:cx5="http://schemas.microsoft.com/office/drawing/2016/5/11/chartex" xmlns:cx6="http://schemas.microsoft.com/office/drawing/2016/5/12/chartex" xmlns:cx7="http://schemas.microsoft.com/office/drawing/2016/5/13/chartex" xmlns:cx8="http://schemas.microsoft.com/office/drawing/2016/5/14/chartex" xmlns:mc="http://schemas.openxmlformats.org/markup-compatibility/2006" xmlns:aink="http://schemas.microsoft.com/office/drawing/2016/ink" xmlns:am3d="http://schemas.microsoft.com/office/drawing/2017/model3d" xmlns:o="urn:schemas-microsoft-com:office:office" xmlns:r="http://schemas.openxmlformats.org/officeDocument/2006/relationships" xmlns:m="http://schemas.openxmlformats.org/officeDocument/2006/math" xmlns:v="urn:schemas-microsoft-com:vml" xmlns:wp14="http://schemas.microsoft.com/office/word/2010/wordprocessingDrawing" xmlns:wp="http://schemas.openxmlformats.org/drawingml/2006/wordprocessingDrawing" xmlns:w10="urn:schemas-microsoft-com:office:word" xmlns:w="http://schemas.openxmlformats.org/wordprocessingml/2006/main" xmlns:w14="http://schemas.microsoft.com/office/word/2010/wordml" xmlns:w15="http://schemas.microsoft.com/office/word/2012/wordml" xmlns:w16cex="http://schemas.microsoft.com/office/word/2018/wordml/cex" xmlns:w16cid="http://schemas.microsoft.com/office/word/2016/wordml/cid" xmlns:w16="http://schemas.microsoft.com/office/word/2018/wordml" xmlns:w16se="http://schemas.microsoft.com/office/word/2015/wordml/symex" xmlns:wpg="http://schemas.microsoft.com/office/word/2010/wordprocessingGroup" xmlns:wpi="http://schemas.microsoft.com/office/word/2010/wordprocessingInk" xmlns:wne="http://schemas.microsoft.com/office/word/2006/wordml" xmlns:wps="http://schemas.microsoft.com/office/word/2010/wordprocessingShape" mc:Ignorable="w14 w15 w16se w16cid w16 w16cex wp14">
   <w:endnote w:type="separator" w:id="-1">
-    <w:p xmlns:wp14="http://schemas.microsoft.com/office/word/2010/wordml" wp14:textId="77777777">
+    <w:p>
       <w:r>
         <w:separator/>
       </w:r>
     </w:p>
   </w:endnote>
   <w:endnote w:type="continuationSeparator" w:id="0">
-    <w:p xmlns:wp14="http://schemas.microsoft.com/office/word/2010/wordml" wp14:textId="77777777">
+    <w:p>
       <w:r>
         <w:continuationSeparator/>
       </w:r>
@@ -2770,12 +2706,12 @@
 
 <file path=word/footer1.xml><?xml version="1.0" encoding="utf-8"?>
 <w:ftr xmlns:wpc="http://schemas.microsoft.com/office/word/2010/wordprocessingCanvas" xmlns:cx="http://schemas.microsoft.com/office/drawing/2014/chartex" xmlns:cx1="http://schemas.microsoft.com/office/drawing/2015/9/8/chartex" xmlns:cx2="http://schemas.microsoft.com/office/drawing/2015/10/21/chartex" xmlns:cx3="http://schemas.microsoft.com/office/drawing/2016/5/9/chartex" xmlns:cx4="http://schemas.microsoft.com/office/drawing/2016/5/10/chartex" xmlns:cx5="http://schemas.microsoft.com/office/drawing/2016/5/11/chartex" xmlns:cx6="http://schemas.microsoft.com/office/drawing/2016/5/12/chartex" xmlns:cx7="http://schemas.microsoft.com/office/drawing/2016/5/13/chartex" xmlns:cx8="http://schemas.microsoft.com/office/drawing/2016/5/14/chartex" xmlns:mc="http://schemas.openxmlformats.org/markup-compatibility/2006" xmlns:aink="http://schemas.microsoft.com/office/drawing/2016/ink" xmlns:am3d="http://schemas.microsoft.com/office/drawing/2017/model3d" xmlns:o="urn:schemas-microsoft-com:office:office" xmlns:r="http://schemas.openxmlformats.org/officeDocument/2006/relationships" xmlns:m="http://schemas.openxmlformats.org/officeDocument/2006/math" xmlns:v="urn:schemas-microsoft-com:vml" xmlns:wp14="http://schemas.microsoft.com/office/word/2010/wordprocessingDrawing" xmlns:wp="http://schemas.openxmlformats.org/drawingml/2006/wordprocessingDrawing" xmlns:w10="urn:schemas-microsoft-com:office:word" xmlns:w="http://schemas.openxmlformats.org/wordprocessingml/2006/main" xmlns:w14="http://schemas.microsoft.com/office/word/2010/wordml" xmlns:w15="http://schemas.microsoft.com/office/word/2012/wordml" xmlns:w16cex="http://schemas.microsoft.com/office/word/2018/wordml/cex" xmlns:w16cid="http://schemas.microsoft.com/office/word/2016/wordml/cid" xmlns:w16="http://schemas.microsoft.com/office/word/2018/wordml" xmlns:w16se="http://schemas.microsoft.com/office/word/2015/wordml/symex" xmlns:wpg="http://schemas.microsoft.com/office/word/2010/wordprocessingGroup" xmlns:wpi="http://schemas.microsoft.com/office/word/2010/wordprocessingInk" xmlns:wne="http://schemas.microsoft.com/office/word/2006/wordml" xmlns:wps="http://schemas.microsoft.com/office/word/2010/wordprocessingShape" mc:Ignorable="w14 w15 w16se w16cid w16 w16cex wp14">
-  <w:p xmlns:wp14="http://schemas.microsoft.com/office/word/2010/wordml" wp14:textId="77777777">
+  <w:p>
     <w:pPr>
       <w:pStyle w:val="Piedepgina"/>
     </w:pPr>
   </w:p>
-  <w:p xmlns:wp14="http://schemas.microsoft.com/office/word/2010/wordml" wp14:textId="77777777">
+  <w:p>
     <w:pPr>
       <w:pStyle w:val="Piedepgina"/>
       <w:rPr>
@@ -2789,14 +2725,14 @@
 <file path=word/footnotes.xml><?xml version="1.0" encoding="utf-8"?>
 <w:footnotes xmlns:wpc="http://schemas.microsoft.com/office/word/2010/wordprocessingCanvas" xmlns:cx="http://schemas.microsoft.com/office/drawing/2014/chartex" xmlns:cx1="http://schemas.microsoft.com/office/drawing/2015/9/8/chartex" xmlns:cx2="http://schemas.microsoft.com/office/drawing/2015/10/21/chartex" xmlns:cx3="http://schemas.microsoft.com/office/drawing/2016/5/9/chartex" xmlns:cx4="http://schemas.microsoft.com/office/drawing/2016/5/10/chartex" xmlns:cx5="http://schemas.microsoft.com/office/drawing/2016/5/11/chartex" xmlns:cx6="http://schemas.microsoft.com/office/drawing/2016/5/12/chartex" xmlns:cx7="http://schemas.microsoft.com/office/drawing/2016/5/13/chartex" xmlns:cx8="http://schemas.microsoft.com/office/drawing/2016/5/14/chartex" xmlns:mc="http://schemas.openxmlformats.org/markup-compatibility/2006" xmlns:aink="http://schemas.microsoft.com/office/drawing/2016/ink" xmlns:am3d="http://schemas.microsoft.com/office/drawing/2017/model3d" xmlns:o="urn:schemas-microsoft-com:office:office" xmlns:r="http://schemas.openxmlformats.org/officeDocument/2006/relationships" xmlns:m="http://schemas.openxmlformats.org/officeDocument/2006/math" xmlns:v="urn:schemas-microsoft-com:vml" xmlns:wp14="http://schemas.microsoft.com/office/word/2010/wordprocessingDrawing" xmlns:wp="http://schemas.openxmlformats.org/drawingml/2006/wordprocessingDrawing" xmlns:w10="urn:schemas-microsoft-com:office:word" xmlns:w="http://schemas.openxmlformats.org/wordprocessingml/2006/main" xmlns:w14="http://schemas.microsoft.com/office/word/2010/wordml" xmlns:w15="http://schemas.microsoft.com/office/word/2012/wordml" xmlns:w16cex="http://schemas.microsoft.com/office/word/2018/wordml/cex" xmlns:w16cid="http://schemas.microsoft.com/office/word/2016/wordml/cid" xmlns:w16="http://schemas.microsoft.com/office/word/2018/wordml" xmlns:w16se="http://schemas.microsoft.com/office/word/2015/wordml/symex" xmlns:wpg="http://schemas.microsoft.com/office/word/2010/wordprocessingGroup" xmlns:wpi="http://schemas.microsoft.com/office/word/2010/wordprocessingInk" xmlns:wne="http://schemas.microsoft.com/office/word/2006/wordml" xmlns:wps="http://schemas.microsoft.com/office/word/2010/wordprocessingShape" mc:Ignorable="w14 w15 w16se w16cid w16 w16cex wp14">
   <w:footnote w:type="separator" w:id="-1">
-    <w:p xmlns:wp14="http://schemas.microsoft.com/office/word/2010/wordml" wp14:textId="77777777">
+    <w:p>
       <w:r>
         <w:separator/>
       </w:r>
     </w:p>
   </w:footnote>
   <w:footnote w:type="continuationSeparator" w:id="0">
-    <w:p xmlns:wp14="http://schemas.microsoft.com/office/word/2010/wordml" wp14:textId="77777777">
+    <w:p>
       <w:r>
         <w:continuationSeparator/>
       </w:r>
@@ -2806,17 +2742,17 @@
 </file>
 
 <file path=word/header1.xml><?xml version="1.0" encoding="utf-8"?>
-<w:hdr xmlns:wpc="http://schemas.microsoft.com/office/word/2010/wordprocessingCanvas" xmlns:cx="http://schemas.microsoft.com/office/drawing/2014/chartex" xmlns:cx1="http://schemas.microsoft.com/office/drawing/2015/9/8/chartex" xmlns:cx2="http://schemas.microsoft.com/office/drawing/2015/10/21/chartex" xmlns:cx3="http://schemas.microsoft.com/office/drawing/2016/5/9/chartex" xmlns:cx4="http://schemas.microsoft.com/office/drawing/2016/5/10/chartex" xmlns:cx5="http://schemas.microsoft.com/office/drawing/2016/5/11/chartex" xmlns:cx6="http://schemas.microsoft.com/office/drawing/2016/5/12/chartex" xmlns:cx7="http://schemas.microsoft.com/office/drawing/2016/5/13/chartex" xmlns:cx8="http://schemas.microsoft.com/office/drawing/2016/5/14/chartex" xmlns:mc="http://schemas.openxmlformats.org/markup-compatibility/2006" xmlns:aink="http://schemas.microsoft.com/office/drawing/2016/ink" xmlns:am3d="http://schemas.microsoft.com/office/drawing/2017/model3d" xmlns:o="urn:schemas-microsoft-com:office:office" xmlns:r="http://schemas.openxmlformats.org/officeDocument/2006/relationships" xmlns:m="http://schemas.openxmlformats.org/officeDocument/2006/math" xmlns:v="urn:schemas-microsoft-com:vml" xmlns:wp14="http://schemas.microsoft.com/office/word/2010/wordprocessingDrawing" xmlns:wp="http://schemas.openxmlformats.org/drawingml/2006/wordprocessingDrawing" xmlns:w10="urn:schemas-microsoft-com:office:word" xmlns:w="http://schemas.openxmlformats.org/wordprocessingml/2006/main" xmlns:w14="http://schemas.microsoft.com/office/word/2010/wordml" xmlns:w15="http://schemas.microsoft.com/office/word/2012/wordml" xmlns:w16cex="http://schemas.microsoft.com/office/word/2018/wordml/cex" xmlns:w16cid="http://schemas.microsoft.com/office/word/2016/wordml/cid" xmlns:w16="http://schemas.microsoft.com/office/word/2018/wordml" xmlns:w16se="http://schemas.microsoft.com/office/word/2015/wordml/symex" xmlns:wpg="http://schemas.microsoft.com/office/word/2010/wordprocessingGroup" xmlns:wpi="http://schemas.microsoft.com/office/word/2010/wordprocessingInk" xmlns:wne="http://schemas.microsoft.com/office/word/2006/wordml" xmlns:wps="http://schemas.microsoft.com/office/word/2010/wordprocessingShape" xmlns:a="http://schemas.openxmlformats.org/drawingml/2006/main" xmlns:pic="http://schemas.openxmlformats.org/drawingml/2006/picture" xmlns:a14="http://schemas.microsoft.com/office/drawing/2010/main" mc:Ignorable="w14 w15 w16se w16cid w16 w16cex wp14">
+<w:hdr xmlns:wpc="http://schemas.microsoft.com/office/word/2010/wordprocessingCanvas" xmlns:cx="http://schemas.microsoft.com/office/drawing/2014/chartex" xmlns:cx1="http://schemas.microsoft.com/office/drawing/2015/9/8/chartex" xmlns:cx2="http://schemas.microsoft.com/office/drawing/2015/10/21/chartex" xmlns:cx3="http://schemas.microsoft.com/office/drawing/2016/5/9/chartex" xmlns:cx4="http://schemas.microsoft.com/office/drawing/2016/5/10/chartex" xmlns:cx5="http://schemas.microsoft.com/office/drawing/2016/5/11/chartex" xmlns:cx6="http://schemas.microsoft.com/office/drawing/2016/5/12/chartex" xmlns:cx7="http://schemas.microsoft.com/office/drawing/2016/5/13/chartex" xmlns:cx8="http://schemas.microsoft.com/office/drawing/2016/5/14/chartex" xmlns:mc="http://schemas.openxmlformats.org/markup-compatibility/2006" xmlns:aink="http://schemas.microsoft.com/office/drawing/2016/ink" xmlns:am3d="http://schemas.microsoft.com/office/drawing/2017/model3d" xmlns:o="urn:schemas-microsoft-com:office:office" xmlns:r="http://schemas.openxmlformats.org/officeDocument/2006/relationships" xmlns:m="http://schemas.openxmlformats.org/officeDocument/2006/math" xmlns:v="urn:schemas-microsoft-com:vml" xmlns:wp14="http://schemas.microsoft.com/office/word/2010/wordprocessingDrawing" xmlns:wp="http://schemas.openxmlformats.org/drawingml/2006/wordprocessingDrawing" xmlns:w10="urn:schemas-microsoft-com:office:word" xmlns:w="http://schemas.openxmlformats.org/wordprocessingml/2006/main" xmlns:w14="http://schemas.microsoft.com/office/word/2010/wordml" xmlns:w15="http://schemas.microsoft.com/office/word/2012/wordml" xmlns:w16cex="http://schemas.microsoft.com/office/word/2018/wordml/cex" xmlns:w16cid="http://schemas.microsoft.com/office/word/2016/wordml/cid" xmlns:w16="http://schemas.microsoft.com/office/word/2018/wordml" xmlns:w16se="http://schemas.microsoft.com/office/word/2015/wordml/symex" xmlns:wpg="http://schemas.microsoft.com/office/word/2010/wordprocessingGroup" xmlns:wpi="http://schemas.microsoft.com/office/word/2010/wordprocessingInk" xmlns:wne="http://schemas.microsoft.com/office/word/2006/wordml" xmlns:wps="http://schemas.microsoft.com/office/word/2010/wordprocessingShape" mc:Ignorable="w14 w15 w16se w16cid w16 w16cex wp14">
   <w:tbl>
     <w:tblPr>
       <w:tblW w:w="8908" w:type="dxa"/>
       <w:tblBorders>
-        <w:top w:val="single" w:color="auto" w:sz="4" w:space="0"/>
-        <w:left w:val="single" w:color="auto" w:sz="4" w:space="0"/>
-        <w:bottom w:val="single" w:color="auto" w:sz="4" w:space="0"/>
-        <w:right w:val="single" w:color="auto" w:sz="4" w:space="0"/>
-        <w:insideH w:val="single" w:color="auto" w:sz="4" w:space="0"/>
-        <w:insideV w:val="single" w:color="auto" w:sz="4" w:space="0"/>
+        <w:top w:val="single" w:sz="4" w:space="0" w:color="auto"/>
+        <w:left w:val="single" w:sz="4" w:space="0" w:color="auto"/>
+        <w:bottom w:val="single" w:sz="4" w:space="0" w:color="auto"/>
+        <w:right w:val="single" w:sz="4" w:space="0" w:color="auto"/>
+        <w:insideH w:val="single" w:sz="4" w:space="0" w:color="auto"/>
+        <w:insideV w:val="single" w:sz="4" w:space="0" w:color="auto"/>
       </w:tblBorders>
       <w:tblLook w:val="01E0" w:firstRow="1" w:lastRow="1" w:firstColumn="1" w:lastColumn="1" w:noHBand="0" w:noVBand="0"/>
     </w:tblPr>
@@ -2824,7 +2760,7 @@
       <w:gridCol w:w="6204"/>
       <w:gridCol w:w="2704"/>
     </w:tblGrid>
-    <w:tr xmlns:wp14="http://schemas.microsoft.com/office/word/2010/wordml" wp14:textId="77777777">
+    <w:tr>
       <w:trPr>
         <w:trHeight w:val="318"/>
       </w:trPr>
@@ -2832,33 +2768,35 @@
         <w:tcPr>
           <w:tcW w:w="6204" w:type="dxa"/>
           <w:vMerge w:val="restart"/>
-          <w:tcMar/>
         </w:tcPr>
-        <w:p wp14:textId="77777777">
+        <w:p>
           <w:pPr>
             <w:pStyle w:val="Encabezado"/>
             <w:jc w:val="center"/>
           </w:pPr>
           <w:r>
+            <w:rPr>
+              <w:noProof/>
+            </w:rPr>
             <w:drawing>
-              <wp:inline xmlns:wp14="http://schemas.microsoft.com/office/word/2010/wordprocessingDrawing" wp14:editId="17857E58" wp14:anchorId="68021265">
+              <wp:inline distT="0" distB="0" distL="0" distR="0" wp14:anchorId="68021265" wp14:editId="17857E58">
                 <wp:extent cx="1703631" cy="794260"/>
                 <wp:effectExtent l="0" t="0" r="0" b="6350"/>
-                <wp:docPr id="677117384" name="Imagen 4" title=""/>
+                <wp:docPr id="677117384" name="Imagen 4"/>
                 <wp:cNvGraphicFramePr>
-                  <a:graphicFrameLocks noChangeAspect="1"/>
+                  <a:graphicFrameLocks xmlns:a="http://schemas.openxmlformats.org/drawingml/2006/main" noChangeAspect="1"/>
                 </wp:cNvGraphicFramePr>
-                <a:graphic>
+                <a:graphic xmlns:a="http://schemas.openxmlformats.org/drawingml/2006/main">
                   <a:graphicData uri="http://schemas.openxmlformats.org/drawingml/2006/picture">
-                    <pic:pic>
+                    <pic:pic xmlns:pic="http://schemas.openxmlformats.org/drawingml/2006/picture">
                       <pic:nvPicPr>
                         <pic:cNvPr id="0" name="Imagen 4"/>
                         <pic:cNvPicPr/>
                       </pic:nvPicPr>
                       <pic:blipFill>
-                        <a:blip r:embed="R5d54c7f36c024902">
-                          <a:extLst xmlns:a="http://schemas.openxmlformats.org/drawingml/2006/main">
-                            <a:ext xmlns:a="http://schemas.openxmlformats.org/drawingml/2006/main" uri="{28A0092B-C50C-407E-A947-70E740481C1C}">
+                        <a:blip r:embed="rId1">
+                          <a:extLst>
+                            <a:ext uri="{28A0092B-C50C-407E-A947-70E740481C1C}">
                               <a14:useLocalDpi xmlns:a14="http://schemas.microsoft.com/office/drawing/2010/main" val="0"/>
                             </a:ext>
                           </a:extLst>
@@ -2868,7 +2806,7 @@
                         </a:stretch>
                       </pic:blipFill>
                       <pic:spPr>
-                        <a:xfrm rot="0" flipH="0" flipV="0">
+                        <a:xfrm>
                           <a:off x="0" y="0"/>
                           <a:ext cx="1703631" cy="794260"/>
                         </a:xfrm>
@@ -2883,7 +2821,7 @@
             </w:drawing>
           </w:r>
         </w:p>
-        <w:p wp14:textId="77777777">
+        <w:p>
           <w:pPr>
             <w:pStyle w:val="Encabezado"/>
           </w:pPr>
@@ -2892,10 +2830,9 @@
       <w:tc>
         <w:tcPr>
           <w:tcW w:w="2704" w:type="dxa"/>
-          <w:tcMar/>
           <w:vAlign w:val="center"/>
         </w:tcPr>
-        <w:p wp14:textId="77777777">
+        <w:p>
           <w:pPr>
             <w:pStyle w:val="Encabezado"/>
             <w:rPr>
@@ -2923,7 +2860,7 @@
         </w:p>
       </w:tc>
     </w:tr>
-    <w:tr xmlns:wp14="http://schemas.microsoft.com/office/word/2010/wordml" wp14:textId="77777777">
+    <w:tr>
       <w:trPr>
         <w:trHeight w:val="318"/>
       </w:trPr>
@@ -2931,9 +2868,8 @@
         <w:tcPr>
           <w:tcW w:w="6204" w:type="dxa"/>
           <w:vMerge/>
-          <w:tcMar/>
         </w:tcPr>
-        <w:p wp14:textId="77777777">
+        <w:p>
           <w:pPr>
             <w:pStyle w:val="Encabezado"/>
             <w:rPr>
@@ -2945,10 +2881,9 @@
       <w:tc>
         <w:tcPr>
           <w:tcW w:w="2704" w:type="dxa"/>
-          <w:tcMar/>
           <w:vAlign w:val="center"/>
         </w:tcPr>
-        <w:p wp14:textId="77777777">
+        <w:p>
           <w:pPr>
             <w:pStyle w:val="Encabezado"/>
             <w:rPr>
@@ -2995,7 +2930,7 @@
         </w:p>
       </w:tc>
     </w:tr>
-    <w:tr xmlns:wp14="http://schemas.microsoft.com/office/word/2010/wordml" wp14:textId="77777777">
+    <w:tr>
       <w:trPr>
         <w:trHeight w:val="318"/>
       </w:trPr>
@@ -3003,9 +2938,8 @@
         <w:tcPr>
           <w:tcW w:w="6204" w:type="dxa"/>
           <w:vMerge/>
-          <w:tcMar/>
         </w:tcPr>
-        <w:p wp14:textId="77777777">
+        <w:p>
           <w:pPr>
             <w:pStyle w:val="Encabezado"/>
             <w:rPr>
@@ -3017,10 +2951,9 @@
       <w:tc>
         <w:tcPr>
           <w:tcW w:w="2704" w:type="dxa"/>
-          <w:tcMar/>
           <w:vAlign w:val="center"/>
         </w:tcPr>
-        <w:p wp14:textId="77777777">
+        <w:p>
           <w:pPr>
             <w:pStyle w:val="Encabezado"/>
             <w:rPr>
@@ -3094,7 +3027,7 @@
         </w:p>
       </w:tc>
     </w:tr>
-    <w:tr xmlns:wp14="http://schemas.microsoft.com/office/word/2010/wordml" wp14:textId="77777777">
+    <w:tr>
       <w:trPr>
         <w:trHeight w:val="559"/>
       </w:trPr>
@@ -3102,10 +3035,9 @@
         <w:tcPr>
           <w:tcW w:w="8908" w:type="dxa"/>
           <w:gridSpan w:val="2"/>
-          <w:tcMar/>
           <w:vAlign w:val="center"/>
         </w:tcPr>
-        <w:p wp14:textId="77777777">
+        <w:p>
           <w:pPr>
             <w:jc w:val="center"/>
             <w:rPr>
@@ -3131,7 +3063,7 @@
       </w:tc>
     </w:tr>
   </w:tbl>
-  <w:p xmlns:wp14="http://schemas.microsoft.com/office/word/2010/wordml" wp14:textId="77777777">
+  <w:p>
     <w:pPr>
       <w:pStyle w:val="Encabezado"/>
       <w:jc w:val="left"/>
@@ -3590,7 +3522,7 @@
         <w:ind w:left="720" w:hanging="360"/>
       </w:pPr>
       <w:rPr>
-        <w:rFonts w:hint="default" w:ascii="Wingdings 2" w:hAnsi="Wingdings 2"/>
+        <w:rFonts w:ascii="Wingdings 2" w:hAnsi="Wingdings 2" w:hint="default"/>
       </w:rPr>
     </w:lvl>
     <w:lvl w:ilvl="1" w:tplc="216A6078" w:tentative="1">
@@ -3605,7 +3537,7 @@
         <w:ind w:left="1440" w:hanging="360"/>
       </w:pPr>
       <w:rPr>
-        <w:rFonts w:hint="default" w:ascii="Wingdings 2" w:hAnsi="Wingdings 2"/>
+        <w:rFonts w:ascii="Wingdings 2" w:hAnsi="Wingdings 2" w:hint="default"/>
       </w:rPr>
     </w:lvl>
     <w:lvl w:ilvl="2" w:tplc="6044A568" w:tentative="1">
@@ -3620,7 +3552,7 @@
         <w:ind w:left="2160" w:hanging="360"/>
       </w:pPr>
       <w:rPr>
-        <w:rFonts w:hint="default" w:ascii="Wingdings 2" w:hAnsi="Wingdings 2"/>
+        <w:rFonts w:ascii="Wingdings 2" w:hAnsi="Wingdings 2" w:hint="default"/>
       </w:rPr>
     </w:lvl>
     <w:lvl w:ilvl="3" w:tplc="15187D56" w:tentative="1">
@@ -3635,7 +3567,7 @@
         <w:ind w:left="2880" w:hanging="360"/>
       </w:pPr>
       <w:rPr>
-        <w:rFonts w:hint="default" w:ascii="Wingdings 2" w:hAnsi="Wingdings 2"/>
+        <w:rFonts w:ascii="Wingdings 2" w:hAnsi="Wingdings 2" w:hint="default"/>
       </w:rPr>
     </w:lvl>
     <w:lvl w:ilvl="4" w:tplc="C3369C22" w:tentative="1">
@@ -3650,7 +3582,7 @@
         <w:ind w:left="3600" w:hanging="360"/>
       </w:pPr>
       <w:rPr>
-        <w:rFonts w:hint="default" w:ascii="Wingdings 2" w:hAnsi="Wingdings 2"/>
+        <w:rFonts w:ascii="Wingdings 2" w:hAnsi="Wingdings 2" w:hint="default"/>
       </w:rPr>
     </w:lvl>
     <w:lvl w:ilvl="5" w:tplc="6C8E1FEC" w:tentative="1">
@@ -3665,7 +3597,7 @@
         <w:ind w:left="4320" w:hanging="360"/>
       </w:pPr>
       <w:rPr>
-        <w:rFonts w:hint="default" w:ascii="Wingdings 2" w:hAnsi="Wingdings 2"/>
+        <w:rFonts w:ascii="Wingdings 2" w:hAnsi="Wingdings 2" w:hint="default"/>
       </w:rPr>
     </w:lvl>
     <w:lvl w:ilvl="6" w:tplc="F5A09E32" w:tentative="1">
@@ -3680,7 +3612,7 @@
         <w:ind w:left="5040" w:hanging="360"/>
       </w:pPr>
       <w:rPr>
-        <w:rFonts w:hint="default" w:ascii="Wingdings 2" w:hAnsi="Wingdings 2"/>
+        <w:rFonts w:ascii="Wingdings 2" w:hAnsi="Wingdings 2" w:hint="default"/>
       </w:rPr>
     </w:lvl>
     <w:lvl w:ilvl="7" w:tplc="680C2EA6" w:tentative="1">
@@ -3695,7 +3627,7 @@
         <w:ind w:left="5760" w:hanging="360"/>
       </w:pPr>
       <w:rPr>
-        <w:rFonts w:hint="default" w:ascii="Wingdings 2" w:hAnsi="Wingdings 2"/>
+        <w:rFonts w:ascii="Wingdings 2" w:hAnsi="Wingdings 2" w:hint="default"/>
       </w:rPr>
     </w:lvl>
     <w:lvl w:ilvl="8" w:tplc="0D98BE90" w:tentative="1">
@@ -3710,7 +3642,7 @@
         <w:ind w:left="6480" w:hanging="360"/>
       </w:pPr>
       <w:rPr>
-        <w:rFonts w:hint="default" w:ascii="Wingdings 2" w:hAnsi="Wingdings 2"/>
+        <w:rFonts w:ascii="Wingdings 2" w:hAnsi="Wingdings 2" w:hint="default"/>
       </w:rPr>
     </w:lvl>
   </w:abstractNum>
@@ -4042,7 +3974,7 @@
         <w:ind w:left="720" w:hanging="360"/>
       </w:pPr>
       <w:rPr>
-        <w:rFonts w:hint="default" w:ascii="Wingdings 2" w:hAnsi="Wingdings 2"/>
+        <w:rFonts w:ascii="Wingdings 2" w:hAnsi="Wingdings 2" w:hint="default"/>
       </w:rPr>
     </w:lvl>
     <w:lvl w:ilvl="1" w:tplc="8E1C6EE2" w:tentative="1">
@@ -4057,7 +3989,7 @@
         <w:ind w:left="1440" w:hanging="360"/>
       </w:pPr>
       <w:rPr>
-        <w:rFonts w:hint="default" w:ascii="Wingdings 2" w:hAnsi="Wingdings 2"/>
+        <w:rFonts w:ascii="Wingdings 2" w:hAnsi="Wingdings 2" w:hint="default"/>
       </w:rPr>
     </w:lvl>
     <w:lvl w:ilvl="2" w:tplc="62863B6E" w:tentative="1">
@@ -4072,7 +4004,7 @@
         <w:ind w:left="2160" w:hanging="360"/>
       </w:pPr>
       <w:rPr>
-        <w:rFonts w:hint="default" w:ascii="Wingdings 2" w:hAnsi="Wingdings 2"/>
+        <w:rFonts w:ascii="Wingdings 2" w:hAnsi="Wingdings 2" w:hint="default"/>
       </w:rPr>
     </w:lvl>
     <w:lvl w:ilvl="3" w:tplc="66FE8FE0" w:tentative="1">
@@ -4087,7 +4019,7 @@
         <w:ind w:left="2880" w:hanging="360"/>
       </w:pPr>
       <w:rPr>
-        <w:rFonts w:hint="default" w:ascii="Wingdings 2" w:hAnsi="Wingdings 2"/>
+        <w:rFonts w:ascii="Wingdings 2" w:hAnsi="Wingdings 2" w:hint="default"/>
       </w:rPr>
     </w:lvl>
     <w:lvl w:ilvl="4" w:tplc="1B8AECB0" w:tentative="1">
@@ -4102,7 +4034,7 @@
         <w:ind w:left="3600" w:hanging="360"/>
       </w:pPr>
       <w:rPr>
-        <w:rFonts w:hint="default" w:ascii="Wingdings 2" w:hAnsi="Wingdings 2"/>
+        <w:rFonts w:ascii="Wingdings 2" w:hAnsi="Wingdings 2" w:hint="default"/>
       </w:rPr>
     </w:lvl>
     <w:lvl w:ilvl="5" w:tplc="D2E2AA84" w:tentative="1">
@@ -4117,7 +4049,7 @@
         <w:ind w:left="4320" w:hanging="360"/>
       </w:pPr>
       <w:rPr>
-        <w:rFonts w:hint="default" w:ascii="Wingdings 2" w:hAnsi="Wingdings 2"/>
+        <w:rFonts w:ascii="Wingdings 2" w:hAnsi="Wingdings 2" w:hint="default"/>
       </w:rPr>
     </w:lvl>
     <w:lvl w:ilvl="6" w:tplc="3F1EF686" w:tentative="1">
@@ -4132,7 +4064,7 @@
         <w:ind w:left="5040" w:hanging="360"/>
       </w:pPr>
       <w:rPr>
-        <w:rFonts w:hint="default" w:ascii="Wingdings 2" w:hAnsi="Wingdings 2"/>
+        <w:rFonts w:ascii="Wingdings 2" w:hAnsi="Wingdings 2" w:hint="default"/>
       </w:rPr>
     </w:lvl>
     <w:lvl w:ilvl="7" w:tplc="1DAA7F24" w:tentative="1">
@@ -4147,7 +4079,7 @@
         <w:ind w:left="5760" w:hanging="360"/>
       </w:pPr>
       <w:rPr>
-        <w:rFonts w:hint="default" w:ascii="Wingdings 2" w:hAnsi="Wingdings 2"/>
+        <w:rFonts w:ascii="Wingdings 2" w:hAnsi="Wingdings 2" w:hint="default"/>
       </w:rPr>
     </w:lvl>
     <w:lvl w:ilvl="8" w:tplc="FAD8E88A" w:tentative="1">
@@ -4162,7 +4094,7 @@
         <w:ind w:left="6480" w:hanging="360"/>
       </w:pPr>
       <w:rPr>
-        <w:rFonts w:hint="default" w:ascii="Wingdings 2" w:hAnsi="Wingdings 2"/>
+        <w:rFonts w:ascii="Wingdings 2" w:hAnsi="Wingdings 2" w:hint="default"/>
       </w:rPr>
     </w:lvl>
   </w:abstractNum>
@@ -4182,7 +4114,7 @@
         <w:ind w:left="720" w:hanging="360"/>
       </w:pPr>
       <w:rPr>
-        <w:rFonts w:hint="default" w:ascii="Wingdings" w:hAnsi="Wingdings"/>
+        <w:rFonts w:ascii="Wingdings" w:hAnsi="Wingdings" w:hint="default"/>
       </w:rPr>
     </w:lvl>
     <w:lvl w:ilvl="1" w:tplc="0C0A0003" w:tentative="1">
@@ -4197,7 +4129,7 @@
         <w:ind w:left="1440" w:hanging="360"/>
       </w:pPr>
       <w:rPr>
-        <w:rFonts w:hint="default" w:ascii="Courier New" w:hAnsi="Courier New"/>
+        <w:rFonts w:ascii="Courier New" w:hAnsi="Courier New" w:hint="default"/>
       </w:rPr>
     </w:lvl>
     <w:lvl w:ilvl="2" w:tplc="0C0A0005" w:tentative="1">
@@ -4212,7 +4144,7 @@
         <w:ind w:left="2160" w:hanging="360"/>
       </w:pPr>
       <w:rPr>
-        <w:rFonts w:hint="default" w:ascii="Wingdings" w:hAnsi="Wingdings"/>
+        <w:rFonts w:ascii="Wingdings" w:hAnsi="Wingdings" w:hint="default"/>
       </w:rPr>
     </w:lvl>
     <w:lvl w:ilvl="3" w:tplc="0C0A0001" w:tentative="1">
@@ -4227,7 +4159,7 @@
         <w:ind w:left="2880" w:hanging="360"/>
       </w:pPr>
       <w:rPr>
-        <w:rFonts w:hint="default" w:ascii="Symbol" w:hAnsi="Symbol"/>
+        <w:rFonts w:ascii="Symbol" w:hAnsi="Symbol" w:hint="default"/>
       </w:rPr>
     </w:lvl>
     <w:lvl w:ilvl="4" w:tplc="0C0A0003" w:tentative="1">
@@ -4242,7 +4174,7 @@
         <w:ind w:left="3600" w:hanging="360"/>
       </w:pPr>
       <w:rPr>
-        <w:rFonts w:hint="default" w:ascii="Courier New" w:hAnsi="Courier New"/>
+        <w:rFonts w:ascii="Courier New" w:hAnsi="Courier New" w:hint="default"/>
       </w:rPr>
     </w:lvl>
     <w:lvl w:ilvl="5" w:tplc="0C0A0005" w:tentative="1">
@@ -4257,7 +4189,7 @@
         <w:ind w:left="4320" w:hanging="360"/>
       </w:pPr>
       <w:rPr>
-        <w:rFonts w:hint="default" w:ascii="Wingdings" w:hAnsi="Wingdings"/>
+        <w:rFonts w:ascii="Wingdings" w:hAnsi="Wingdings" w:hint="default"/>
       </w:rPr>
     </w:lvl>
     <w:lvl w:ilvl="6" w:tplc="0C0A0001" w:tentative="1">
@@ -4272,7 +4204,7 @@
         <w:ind w:left="5040" w:hanging="360"/>
       </w:pPr>
       <w:rPr>
-        <w:rFonts w:hint="default" w:ascii="Symbol" w:hAnsi="Symbol"/>
+        <w:rFonts w:ascii="Symbol" w:hAnsi="Symbol" w:hint="default"/>
       </w:rPr>
     </w:lvl>
     <w:lvl w:ilvl="7" w:tplc="0C0A0003" w:tentative="1">
@@ -4287,7 +4219,7 @@
         <w:ind w:left="5760" w:hanging="360"/>
       </w:pPr>
       <w:rPr>
-        <w:rFonts w:hint="default" w:ascii="Courier New" w:hAnsi="Courier New"/>
+        <w:rFonts w:ascii="Courier New" w:hAnsi="Courier New" w:hint="default"/>
       </w:rPr>
     </w:lvl>
     <w:lvl w:ilvl="8" w:tplc="0C0A0005" w:tentative="1">
@@ -4302,7 +4234,7 @@
         <w:ind w:left="6480" w:hanging="360"/>
       </w:pPr>
       <w:rPr>
-        <w:rFonts w:hint="default" w:ascii="Wingdings" w:hAnsi="Wingdings"/>
+        <w:rFonts w:ascii="Wingdings" w:hAnsi="Wingdings" w:hint="default"/>
       </w:rPr>
     </w:lvl>
   </w:abstractNum>
@@ -4331,7 +4263,7 @@
         <w:ind w:left="1080" w:hanging="360"/>
       </w:pPr>
       <w:rPr>
-        <w:rFonts w:hint="default" w:ascii="Courier New" w:hAnsi="Courier New" w:cs="Courier New"/>
+        <w:rFonts w:ascii="Courier New" w:hAnsi="Courier New" w:cs="Courier New" w:hint="default"/>
       </w:rPr>
     </w:lvl>
     <w:lvl w:ilvl="2" w:tplc="240A0005" w:tentative="1">
@@ -4343,7 +4275,7 @@
         <w:ind w:left="1800" w:hanging="360"/>
       </w:pPr>
       <w:rPr>
-        <w:rFonts w:hint="default" w:ascii="Wingdings" w:hAnsi="Wingdings"/>
+        <w:rFonts w:ascii="Wingdings" w:hAnsi="Wingdings" w:hint="default"/>
       </w:rPr>
     </w:lvl>
     <w:lvl w:ilvl="3" w:tplc="240A0001" w:tentative="1">
@@ -4355,7 +4287,7 @@
         <w:ind w:left="2520" w:hanging="360"/>
       </w:pPr>
       <w:rPr>
-        <w:rFonts w:hint="default" w:ascii="Symbol" w:hAnsi="Symbol"/>
+        <w:rFonts w:ascii="Symbol" w:hAnsi="Symbol" w:hint="default"/>
       </w:rPr>
     </w:lvl>
     <w:lvl w:ilvl="4" w:tplc="240A0003" w:tentative="1">
@@ -4367,7 +4299,7 @@
         <w:ind w:left="3240" w:hanging="360"/>
       </w:pPr>
       <w:rPr>
-        <w:rFonts w:hint="default" w:ascii="Courier New" w:hAnsi="Courier New" w:cs="Courier New"/>
+        <w:rFonts w:ascii="Courier New" w:hAnsi="Courier New" w:cs="Courier New" w:hint="default"/>
       </w:rPr>
     </w:lvl>
     <w:lvl w:ilvl="5" w:tplc="240A0005" w:tentative="1">
@@ -4379,7 +4311,7 @@
         <w:ind w:left="3960" w:hanging="360"/>
       </w:pPr>
       <w:rPr>
-        <w:rFonts w:hint="default" w:ascii="Wingdings" w:hAnsi="Wingdings"/>
+        <w:rFonts w:ascii="Wingdings" w:hAnsi="Wingdings" w:hint="default"/>
       </w:rPr>
     </w:lvl>
     <w:lvl w:ilvl="6" w:tplc="240A0001" w:tentative="1">
@@ -4391,7 +4323,7 @@
         <w:ind w:left="4680" w:hanging="360"/>
       </w:pPr>
       <w:rPr>
-        <w:rFonts w:hint="default" w:ascii="Symbol" w:hAnsi="Symbol"/>
+        <w:rFonts w:ascii="Symbol" w:hAnsi="Symbol" w:hint="default"/>
       </w:rPr>
     </w:lvl>
     <w:lvl w:ilvl="7" w:tplc="240A0003" w:tentative="1">
@@ -4403,7 +4335,7 @@
         <w:ind w:left="5400" w:hanging="360"/>
       </w:pPr>
       <w:rPr>
-        <w:rFonts w:hint="default" w:ascii="Courier New" w:hAnsi="Courier New" w:cs="Courier New"/>
+        <w:rFonts w:ascii="Courier New" w:hAnsi="Courier New" w:cs="Courier New" w:hint="default"/>
       </w:rPr>
     </w:lvl>
     <w:lvl w:ilvl="8" w:tplc="240A0005" w:tentative="1">
@@ -4415,7 +4347,7 @@
         <w:ind w:left="6120" w:hanging="360"/>
       </w:pPr>
       <w:rPr>
-        <w:rFonts w:hint="default" w:ascii="Wingdings" w:hAnsi="Wingdings"/>
+        <w:rFonts w:ascii="Wingdings" w:hAnsi="Wingdings" w:hint="default"/>
       </w:rPr>
     </w:lvl>
   </w:abstractNum>
@@ -4637,7 +4569,7 @@
         <w:ind w:left="720" w:hanging="360"/>
       </w:pPr>
       <w:rPr>
-        <w:rFonts w:hint="default" w:ascii="Wingdings" w:hAnsi="Wingdings"/>
+        <w:rFonts w:ascii="Wingdings" w:hAnsi="Wingdings" w:hint="default"/>
       </w:rPr>
     </w:lvl>
     <w:lvl w:ilvl="1" w:tplc="0C0A0003" w:tentative="1">
@@ -4652,7 +4584,7 @@
         <w:ind w:left="1440" w:hanging="360"/>
       </w:pPr>
       <w:rPr>
-        <w:rFonts w:hint="default" w:ascii="Courier New" w:hAnsi="Courier New"/>
+        <w:rFonts w:ascii="Courier New" w:hAnsi="Courier New" w:hint="default"/>
       </w:rPr>
     </w:lvl>
     <w:lvl w:ilvl="2" w:tplc="0C0A0005" w:tentative="1">
@@ -4667,7 +4599,7 @@
         <w:ind w:left="2160" w:hanging="360"/>
       </w:pPr>
       <w:rPr>
-        <w:rFonts w:hint="default" w:ascii="Wingdings" w:hAnsi="Wingdings"/>
+        <w:rFonts w:ascii="Wingdings" w:hAnsi="Wingdings" w:hint="default"/>
       </w:rPr>
     </w:lvl>
     <w:lvl w:ilvl="3" w:tplc="0C0A0001" w:tentative="1">
@@ -4682,7 +4614,7 @@
         <w:ind w:left="2880" w:hanging="360"/>
       </w:pPr>
       <w:rPr>
-        <w:rFonts w:hint="default" w:ascii="Symbol" w:hAnsi="Symbol"/>
+        <w:rFonts w:ascii="Symbol" w:hAnsi="Symbol" w:hint="default"/>
       </w:rPr>
     </w:lvl>
     <w:lvl w:ilvl="4" w:tplc="0C0A0003" w:tentative="1">
@@ -4697,7 +4629,7 @@
         <w:ind w:left="3600" w:hanging="360"/>
       </w:pPr>
       <w:rPr>
-        <w:rFonts w:hint="default" w:ascii="Courier New" w:hAnsi="Courier New"/>
+        <w:rFonts w:ascii="Courier New" w:hAnsi="Courier New" w:hint="default"/>
       </w:rPr>
     </w:lvl>
     <w:lvl w:ilvl="5" w:tplc="0C0A0005" w:tentative="1">
@@ -4712,7 +4644,7 @@
         <w:ind w:left="4320" w:hanging="360"/>
       </w:pPr>
       <w:rPr>
-        <w:rFonts w:hint="default" w:ascii="Wingdings" w:hAnsi="Wingdings"/>
+        <w:rFonts w:ascii="Wingdings" w:hAnsi="Wingdings" w:hint="default"/>
       </w:rPr>
     </w:lvl>
     <w:lvl w:ilvl="6" w:tplc="0C0A0001" w:tentative="1">
@@ -4727,7 +4659,7 @@
         <w:ind w:left="5040" w:hanging="360"/>
       </w:pPr>
       <w:rPr>
-        <w:rFonts w:hint="default" w:ascii="Symbol" w:hAnsi="Symbol"/>
+        <w:rFonts w:ascii="Symbol" w:hAnsi="Symbol" w:hint="default"/>
       </w:rPr>
     </w:lvl>
     <w:lvl w:ilvl="7" w:tplc="0C0A0003" w:tentative="1">
@@ -4742,7 +4674,7 @@
         <w:ind w:left="5760" w:hanging="360"/>
       </w:pPr>
       <w:rPr>
-        <w:rFonts w:hint="default" w:ascii="Courier New" w:hAnsi="Courier New"/>
+        <w:rFonts w:ascii="Courier New" w:hAnsi="Courier New" w:hint="default"/>
       </w:rPr>
     </w:lvl>
     <w:lvl w:ilvl="8" w:tplc="0C0A0005" w:tentative="1">
@@ -4757,7 +4689,7 @@
         <w:ind w:left="6480" w:hanging="360"/>
       </w:pPr>
       <w:rPr>
-        <w:rFonts w:hint="default" w:ascii="Wingdings" w:hAnsi="Wingdings"/>
+        <w:rFonts w:ascii="Wingdings" w:hAnsi="Wingdings" w:hint="default"/>
       </w:rPr>
     </w:lvl>
   </w:abstractNum>
@@ -4923,11 +4855,11 @@
 </file>
 
 <file path=word/styles.xml><?xml version="1.0" encoding="utf-8"?>
-<w:styles xmlns:wp14="http://schemas.microsoft.com/office/word/2010/wordprocessingDrawing" xmlns:mc="http://schemas.openxmlformats.org/markup-compatibility/2006" xmlns:r="http://schemas.openxmlformats.org/officeDocument/2006/relationships" xmlns:w="http://schemas.openxmlformats.org/wordprocessingml/2006/main" xmlns:w14="http://schemas.microsoft.com/office/word/2010/wordml" xmlns:w15="http://schemas.microsoft.com/office/word/2012/wordml" xmlns:w16cex="http://schemas.microsoft.com/office/word/2018/wordml/cex" xmlns:w16cid="http://schemas.microsoft.com/office/word/2016/wordml/cid" xmlns:w16="http://schemas.microsoft.com/office/word/2018/wordml" xmlns:w16se="http://schemas.microsoft.com/office/word/2015/wordml/symex" mc:Ignorable="w14 w15 w16se w16cid w16 w16cex wp14">
+<w:styles xmlns:mc="http://schemas.openxmlformats.org/markup-compatibility/2006" xmlns:r="http://schemas.openxmlformats.org/officeDocument/2006/relationships" xmlns:w="http://schemas.openxmlformats.org/wordprocessingml/2006/main" xmlns:w14="http://schemas.microsoft.com/office/word/2010/wordml" xmlns:w15="http://schemas.microsoft.com/office/word/2012/wordml" xmlns:w16cex="http://schemas.microsoft.com/office/word/2018/wordml/cex" xmlns:w16cid="http://schemas.microsoft.com/office/word/2016/wordml/cid" xmlns:w16="http://schemas.microsoft.com/office/word/2018/wordml" xmlns:w16se="http://schemas.microsoft.com/office/word/2015/wordml/symex" mc:Ignorable="w14 w15 w16se w16cid w16 w16cex">
   <w:docDefaults>
     <w:rPrDefault>
       <w:rPr>
-        <w:rFonts w:ascii="Times New Roman" w:hAnsi="Times New Roman" w:eastAsia="Times New Roman" w:cs="Times New Roman"/>
+        <w:rFonts w:ascii="Times New Roman" w:eastAsia="Times New Roman" w:hAnsi="Times New Roman" w:cs="Times New Roman"/>
         <w:lang w:val="es-CO" w:eastAsia="es-ES_tradnl" w:bidi="ar-SA"/>
       </w:rPr>
     </w:rPrDefault>
@@ -4993,7 +4925,7 @@
     <w:lsdException w:name="Table Web 2" w:semiHidden="1" w:unhideWhenUsed="1"/>
     <w:lsdException w:name="Table Web 3" w:semiHidden="1" w:unhideWhenUsed="1"/>
     <w:lsdException w:name="Table Theme" w:semiHidden="1" w:unhideWhenUsed="1"/>
-    <w:lsdException w:name="Placeholder Text" w:uiPriority="99" w:semiHidden="1"/>
+    <w:lsdException w:name="Placeholder Text" w:semiHidden="1" w:uiPriority="99"/>
     <w:lsdException w:name="No Spacing" w:uiPriority="1" w:qFormat="1"/>
     <w:lsdException w:name="Light Shading" w:uiPriority="60"/>
     <w:lsdException w:name="Light List" w:uiPriority="61"/>
@@ -5015,7 +4947,7 @@
     <w:lsdException w:name="Medium Shading 1 Accent 1" w:uiPriority="63"/>
     <w:lsdException w:name="Medium Shading 2 Accent 1" w:uiPriority="64"/>
     <w:lsdException w:name="Medium List 1 Accent 1" w:uiPriority="65"/>
-    <w:lsdException w:name="Revision" w:uiPriority="99" w:semiHidden="1"/>
+    <w:lsdException w:name="Revision" w:semiHidden="1" w:uiPriority="99"/>
     <w:lsdException w:name="List Paragraph" w:uiPriority="34" w:qFormat="1"/>
     <w:lsdException w:name="Quote" w:uiPriority="29" w:qFormat="1"/>
     <w:lsdException w:name="Intense Quote" w:uiPriority="30" w:qFormat="1"/>
@@ -5102,8 +5034,8 @@
     <w:lsdException w:name="Subtle Reference" w:uiPriority="31" w:qFormat="1"/>
     <w:lsdException w:name="Intense Reference" w:uiPriority="32" w:qFormat="1"/>
     <w:lsdException w:name="Book Title" w:uiPriority="33" w:qFormat="1"/>
-    <w:lsdException w:name="Bibliography" w:uiPriority="37" w:semiHidden="1" w:unhideWhenUsed="1"/>
-    <w:lsdException w:name="TOC Heading" w:uiPriority="39" w:semiHidden="1" w:unhideWhenUsed="1" w:qFormat="1"/>
+    <w:lsdException w:name="Bibliography" w:semiHidden="1" w:uiPriority="37" w:unhideWhenUsed="1"/>
+    <w:lsdException w:name="TOC Heading" w:semiHidden="1" w:uiPriority="39" w:unhideWhenUsed="1" w:qFormat="1"/>
     <w:lsdException w:name="Plain Table 1" w:uiPriority="41"/>
     <w:lsdException w:name="Plain Table 2" w:uiPriority="42"/>
     <w:lsdException w:name="Plain Table 3" w:uiPriority="43"/>
@@ -5208,13 +5140,13 @@
     <w:lsdException w:name="List Table 5 Dark Accent 6" w:uiPriority="50"/>
     <w:lsdException w:name="List Table 6 Colorful Accent 6" w:uiPriority="51"/>
     <w:lsdException w:name="List Table 7 Colorful Accent 6" w:uiPriority="52"/>
-    <w:lsdException w:name="Mention" w:uiPriority="99" w:semiHidden="1" w:unhideWhenUsed="1"/>
-    <w:lsdException w:name="Smart Hyperlink" w:uiPriority="99" w:semiHidden="1" w:unhideWhenUsed="1"/>
-    <w:lsdException w:name="Hashtag" w:uiPriority="99" w:semiHidden="1" w:unhideWhenUsed="1"/>
-    <w:lsdException w:name="Unresolved Mention" w:uiPriority="99" w:semiHidden="1" w:unhideWhenUsed="1"/>
-    <w:lsdException w:name="Smart Link" w:uiPriority="99" w:semiHidden="1" w:unhideWhenUsed="1"/>
+    <w:lsdException w:name="Mention" w:semiHidden="1" w:uiPriority="99" w:unhideWhenUsed="1"/>
+    <w:lsdException w:name="Smart Hyperlink" w:semiHidden="1" w:uiPriority="99" w:unhideWhenUsed="1"/>
+    <w:lsdException w:name="Hashtag" w:semiHidden="1" w:uiPriority="99" w:unhideWhenUsed="1"/>
+    <w:lsdException w:name="Unresolved Mention" w:semiHidden="1" w:uiPriority="99" w:unhideWhenUsed="1"/>
+    <w:lsdException w:name="Smart Link" w:semiHidden="1" w:uiPriority="99" w:unhideWhenUsed="1"/>
   </w:latentStyles>
-  <w:style w:type="paragraph" w:styleId="Normal" w:default="1">
+  <w:style w:type="paragraph" w:default="1" w:styleId="Normal">
     <w:name w:val="Normal"/>
     <w:qFormat/>
     <w:pPr>
@@ -5295,13 +5227,13 @@
       <w:sz w:val="20"/>
     </w:rPr>
   </w:style>
-  <w:style w:type="character" w:styleId="Fuentedeprrafopredeter" w:default="1">
+  <w:style w:type="character" w:default="1" w:styleId="Fuentedeprrafopredeter">
     <w:name w:val="Default Paragraph Font"/>
     <w:uiPriority w:val="1"/>
     <w:semiHidden/>
     <w:unhideWhenUsed/>
   </w:style>
-  <w:style w:type="table" w:styleId="Tablanormal" w:default="1">
+  <w:style w:type="table" w:default="1" w:styleId="Tablanormal">
     <w:name w:val="Normal Table"/>
     <w:uiPriority w:val="99"/>
     <w:semiHidden/>
@@ -5316,7 +5248,7 @@
       </w:tblCellMar>
     </w:tblPr>
   </w:style>
-  <w:style w:type="numbering" w:styleId="Sinlista" w:default="1">
+  <w:style w:type="numbering" w:default="1" w:styleId="Sinlista">
     <w:name w:val="No List"/>
     <w:uiPriority w:val="99"/>
     <w:semiHidden/>
@@ -5371,7 +5303,7 @@
       <w:sz w:val="24"/>
     </w:rPr>
   </w:style>
-  <w:style w:type="character" w:styleId="EncabezadoCar" w:customStyle="1">
+  <w:style w:type="character" w:customStyle="1" w:styleId="EncabezadoCar">
     <w:name w:val="Encabezado Car"/>
     <w:basedOn w:val="Fuentedeprrafopredeter"/>
     <w:link w:val="Encabezado"/>
@@ -5384,7 +5316,7 @@
       <w:lang w:val="es-CO"/>
     </w:rPr>
   </w:style>
-  <w:style w:type="character" w:styleId="PiedepginaCar" w:customStyle="1">
+  <w:style w:type="character" w:customStyle="1" w:styleId="PiedepginaCar">
     <w:name w:val="Pie de página Car"/>
     <w:basedOn w:val="Fuentedeprrafopredeter"/>
     <w:link w:val="Piedepgina"/>
@@ -5406,7 +5338,7 @@
       <w:u w:val="single"/>
     </w:rPr>
   </w:style>
-  <w:style w:type="character" w:styleId="Ttulo1Car" w:customStyle="1">
+  <w:style w:type="character" w:customStyle="1" w:styleId="Ttulo1Car">
     <w:name w:val="Título 1 Car"/>
     <w:basedOn w:val="Fuentedeprrafopredeter"/>
     <w:link w:val="Ttulo1"/>
@@ -5427,12 +5359,12 @@
     <w:rsid w:val="00FF6C8A"/>
     <w:tblPr>
       <w:tblBorders>
-        <w:top w:val="single" w:color="000000" w:sz="4" w:space="0"/>
-        <w:left w:val="single" w:color="000000" w:sz="4" w:space="0"/>
-        <w:bottom w:val="single" w:color="000000" w:sz="4" w:space="0"/>
-        <w:right w:val="single" w:color="000000" w:sz="4" w:space="0"/>
-        <w:insideH w:val="single" w:color="000000" w:sz="4" w:space="0"/>
-        <w:insideV w:val="single" w:color="000000" w:sz="4" w:space="0"/>
+        <w:top w:val="single" w:sz="4" w:space="0" w:color="000000"/>
+        <w:left w:val="single" w:sz="4" w:space="0" w:color="000000"/>
+        <w:bottom w:val="single" w:sz="4" w:space="0" w:color="000000"/>
+        <w:right w:val="single" w:sz="4" w:space="0" w:color="000000"/>
+        <w:insideH w:val="single" w:sz="4" w:space="0" w:color="000000"/>
+        <w:insideV w:val="single" w:sz="4" w:space="0" w:color="000000"/>
       </w:tblBorders>
     </w:tblPr>
   </w:style>
@@ -5464,7 +5396,7 @@
       <w:szCs w:val="16"/>
     </w:rPr>
   </w:style>
-  <w:style w:type="character" w:styleId="TextodegloboCar" w:customStyle="1">
+  <w:style w:type="character" w:customStyle="1" w:styleId="TextodegloboCar">
     <w:name w:val="Texto de globo Car"/>
     <w:basedOn w:val="Fuentedeprrafopredeter"/>
     <w:link w:val="Textodeglobo"/>
@@ -5481,7 +5413,7 @@
     <w:basedOn w:val="Fuentedeprrafopredeter"/>
     <w:rsid w:val="00244A89"/>
   </w:style>
-  <w:style w:type="character" w:styleId="CarCar3" w:customStyle="1">
+  <w:style w:type="character" w:customStyle="1" w:styleId="CarCar3">
     <w:name w:val="Car Car3"/>
     <w:basedOn w:val="Fuentedeprrafopredeter"/>
     <w:semiHidden/>
@@ -5502,8 +5434,8 @@
     </w:pPr>
     <w:tblPr>
       <w:tblBorders>
-        <w:top w:val="single" w:color="008000" w:sz="12" w:space="0"/>
-        <w:bottom w:val="single" w:color="008000" w:sz="12" w:space="0"/>
+        <w:top w:val="single" w:sz="12" w:space="0" w:color="008000"/>
+        <w:bottom w:val="single" w:sz="12" w:space="0" w:color="008000"/>
       </w:tblBorders>
     </w:tblPr>
     <w:tcPr>
@@ -5513,9 +5445,9 @@
       <w:tblPr/>
       <w:tcPr>
         <w:tcBorders>
-          <w:bottom w:val="single" w:color="008000" w:sz="6" w:space="0"/>
-          <w:tl2br w:val="none" w:color="auto" w:sz="0" w:space="0"/>
-          <w:tr2bl w:val="none" w:color="auto" w:sz="0" w:space="0"/>
+          <w:bottom w:val="single" w:sz="6" w:space="0" w:color="008000"/>
+          <w:tl2br w:val="none" w:sz="0" w:space="0" w:color="auto"/>
+          <w:tr2bl w:val="none" w:sz="0" w:space="0" w:color="auto"/>
         </w:tcBorders>
       </w:tcPr>
     </w:tblStylePr>
@@ -5523,9 +5455,9 @@
       <w:tblPr/>
       <w:tcPr>
         <w:tcBorders>
-          <w:top w:val="single" w:color="008000" w:sz="6" w:space="0"/>
-          <w:tl2br w:val="none" w:color="auto" w:sz="0" w:space="0"/>
-          <w:tr2bl w:val="none" w:color="auto" w:sz="0" w:space="0"/>
+          <w:top w:val="single" w:sz="6" w:space="0" w:color="008000"/>
+          <w:tl2br w:val="none" w:sz="0" w:space="0" w:color="auto"/>
+          <w:tr2bl w:val="none" w:sz="0" w:space="0" w:color="auto"/>
         </w:tcBorders>
       </w:tcPr>
     </w:tblStylePr>
@@ -5539,12 +5471,12 @@
       <w:tblStyleRowBandSize w:val="1"/>
       <w:tblStyleColBandSize w:val="1"/>
       <w:tblBorders>
-        <w:top w:val="single" w:color="C5E0B3" w:themeColor="accent6" w:themeTint="66" w:sz="4" w:space="0"/>
-        <w:left w:val="single" w:color="C5E0B3" w:themeColor="accent6" w:themeTint="66" w:sz="4" w:space="0"/>
-        <w:bottom w:val="single" w:color="C5E0B3" w:themeColor="accent6" w:themeTint="66" w:sz="4" w:space="0"/>
-        <w:right w:val="single" w:color="C5E0B3" w:themeColor="accent6" w:themeTint="66" w:sz="4" w:space="0"/>
-        <w:insideH w:val="single" w:color="C5E0B3" w:themeColor="accent6" w:themeTint="66" w:sz="4" w:space="0"/>
-        <w:insideV w:val="single" w:color="C5E0B3" w:themeColor="accent6" w:themeTint="66" w:sz="4" w:space="0"/>
+        <w:top w:val="single" w:sz="4" w:space="0" w:color="C5E0B3" w:themeColor="accent6" w:themeTint="66"/>
+        <w:left w:val="single" w:sz="4" w:space="0" w:color="C5E0B3" w:themeColor="accent6" w:themeTint="66"/>
+        <w:bottom w:val="single" w:sz="4" w:space="0" w:color="C5E0B3" w:themeColor="accent6" w:themeTint="66"/>
+        <w:right w:val="single" w:sz="4" w:space="0" w:color="C5E0B3" w:themeColor="accent6" w:themeTint="66"/>
+        <w:insideH w:val="single" w:sz="4" w:space="0" w:color="C5E0B3" w:themeColor="accent6" w:themeTint="66"/>
+        <w:insideV w:val="single" w:sz="4" w:space="0" w:color="C5E0B3" w:themeColor="accent6" w:themeTint="66"/>
       </w:tblBorders>
     </w:tblPr>
     <w:tblStylePr w:type="firstRow">
@@ -5555,7 +5487,7 @@
       <w:tblPr/>
       <w:tcPr>
         <w:tcBorders>
-          <w:bottom w:val="single" w:color="A8D08D" w:themeColor="accent6" w:themeTint="99" w:sz="12" w:space="0"/>
+          <w:bottom w:val="single" w:sz="12" w:space="0" w:color="A8D08D" w:themeColor="accent6" w:themeTint="99"/>
         </w:tcBorders>
       </w:tcPr>
     </w:tblStylePr>
@@ -5567,7 +5499,7 @@
       <w:tblPr/>
       <w:tcPr>
         <w:tcBorders>
-          <w:top w:val="double" w:color="A8D08D" w:themeColor="accent6" w:themeTint="99" w:sz="2" w:space="0"/>
+          <w:top w:val="double" w:sz="2" w:space="0" w:color="A8D08D" w:themeColor="accent6" w:themeTint="99"/>
         </w:tcBorders>
       </w:tcPr>
     </w:tblStylePr>
@@ -5593,12 +5525,12 @@
       <w:tblStyleRowBandSize w:val="1"/>
       <w:tblStyleColBandSize w:val="1"/>
       <w:tblBorders>
-        <w:top w:val="single" w:color="A8D08D" w:themeColor="accent6" w:themeTint="99" w:sz="4" w:space="0"/>
-        <w:left w:val="single" w:color="A8D08D" w:themeColor="accent6" w:themeTint="99" w:sz="4" w:space="0"/>
-        <w:bottom w:val="single" w:color="A8D08D" w:themeColor="accent6" w:themeTint="99" w:sz="4" w:space="0"/>
-        <w:right w:val="single" w:color="A8D08D" w:themeColor="accent6" w:themeTint="99" w:sz="4" w:space="0"/>
-        <w:insideH w:val="single" w:color="A8D08D" w:themeColor="accent6" w:themeTint="99" w:sz="4" w:space="0"/>
-        <w:insideV w:val="single" w:color="A8D08D" w:themeColor="accent6" w:themeTint="99" w:sz="4" w:space="0"/>
+        <w:top w:val="single" w:sz="4" w:space="0" w:color="A8D08D" w:themeColor="accent6" w:themeTint="99"/>
+        <w:left w:val="single" w:sz="4" w:space="0" w:color="A8D08D" w:themeColor="accent6" w:themeTint="99"/>
+        <w:bottom w:val="single" w:sz="4" w:space="0" w:color="A8D08D" w:themeColor="accent6" w:themeTint="99"/>
+        <w:right w:val="single" w:sz="4" w:space="0" w:color="A8D08D" w:themeColor="accent6" w:themeTint="99"/>
+        <w:insideH w:val="single" w:sz="4" w:space="0" w:color="A8D08D" w:themeColor="accent6" w:themeTint="99"/>
+        <w:insideV w:val="single" w:sz="4" w:space="0" w:color="A8D08D" w:themeColor="accent6" w:themeTint="99"/>
       </w:tblBorders>
     </w:tblPr>
     <w:tblStylePr w:type="firstRow">
@@ -5688,7 +5620,7 @@
       <w:tblPr/>
       <w:tcPr>
         <w:tcBorders>
-          <w:bottom w:val="single" w:color="A8D08D" w:themeColor="accent6" w:themeTint="99" w:sz="4" w:space="0"/>
+          <w:bottom w:val="single" w:sz="4" w:space="0" w:color="A8D08D" w:themeColor="accent6" w:themeTint="99"/>
         </w:tcBorders>
       </w:tcPr>
     </w:tblStylePr>
@@ -5696,7 +5628,7 @@
       <w:tblPr/>
       <w:tcPr>
         <w:tcBorders>
-          <w:bottom w:val="single" w:color="A8D08D" w:themeColor="accent6" w:themeTint="99" w:sz="4" w:space="0"/>
+          <w:bottom w:val="single" w:sz="4" w:space="0" w:color="A8D08D" w:themeColor="accent6" w:themeTint="99"/>
         </w:tcBorders>
       </w:tcPr>
     </w:tblStylePr>
@@ -5704,7 +5636,7 @@
       <w:tblPr/>
       <w:tcPr>
         <w:tcBorders>
-          <w:top w:val="single" w:color="A8D08D" w:themeColor="accent6" w:themeTint="99" w:sz="4" w:space="0"/>
+          <w:top w:val="single" w:sz="4" w:space="0" w:color="A8D08D" w:themeColor="accent6" w:themeTint="99"/>
         </w:tcBorders>
       </w:tcPr>
     </w:tblStylePr>
@@ -5712,7 +5644,7 @@
       <w:tblPr/>
       <w:tcPr>
         <w:tcBorders>
-          <w:top w:val="single" w:color="A8D08D" w:themeColor="accent6" w:themeTint="99" w:sz="4" w:space="0"/>
+          <w:top w:val="single" w:sz="4" w:space="0" w:color="A8D08D" w:themeColor="accent6" w:themeTint="99"/>
         </w:tcBorders>
       </w:tcPr>
     </w:tblStylePr>
@@ -5726,12 +5658,12 @@
       <w:tblStyleRowBandSize w:val="1"/>
       <w:tblStyleColBandSize w:val="1"/>
       <w:tblBorders>
-        <w:top w:val="single" w:color="FFFFFF" w:themeColor="background1" w:sz="4" w:space="0"/>
-        <w:left w:val="single" w:color="FFFFFF" w:themeColor="background1" w:sz="4" w:space="0"/>
-        <w:bottom w:val="single" w:color="FFFFFF" w:themeColor="background1" w:sz="4" w:space="0"/>
-        <w:right w:val="single" w:color="FFFFFF" w:themeColor="background1" w:sz="4" w:space="0"/>
-        <w:insideH w:val="single" w:color="FFFFFF" w:themeColor="background1" w:sz="4" w:space="0"/>
-        <w:insideV w:val="single" w:color="FFFFFF" w:themeColor="background1" w:sz="4" w:space="0"/>
+        <w:top w:val="single" w:sz="4" w:space="0" w:color="FFFFFF" w:themeColor="background1"/>
+        <w:left w:val="single" w:sz="4" w:space="0" w:color="FFFFFF" w:themeColor="background1"/>
+        <w:bottom w:val="single" w:sz="4" w:space="0" w:color="FFFFFF" w:themeColor="background1"/>
+        <w:right w:val="single" w:sz="4" w:space="0" w:color="FFFFFF" w:themeColor="background1"/>
+        <w:insideH w:val="single" w:sz="4" w:space="0" w:color="FFFFFF" w:themeColor="background1"/>
+        <w:insideV w:val="single" w:sz="4" w:space="0" w:color="FFFFFF" w:themeColor="background1"/>
       </w:tblBorders>
     </w:tblPr>
     <w:tcPr>
@@ -5746,9 +5678,9 @@
       <w:tblPr/>
       <w:tcPr>
         <w:tcBorders>
-          <w:top w:val="single" w:color="FFFFFF" w:themeColor="background1" w:sz="4" w:space="0"/>
-          <w:left w:val="single" w:color="FFFFFF" w:themeColor="background1" w:sz="4" w:space="0"/>
-          <w:right w:val="single" w:color="FFFFFF" w:themeColor="background1" w:sz="4" w:space="0"/>
+          <w:top w:val="single" w:sz="4" w:space="0" w:color="FFFFFF" w:themeColor="background1"/>
+          <w:left w:val="single" w:sz="4" w:space="0" w:color="FFFFFF" w:themeColor="background1"/>
+          <w:right w:val="single" w:sz="4" w:space="0" w:color="FFFFFF" w:themeColor="background1"/>
           <w:insideH w:val="nil"/>
           <w:insideV w:val="nil"/>
         </w:tcBorders>
@@ -5764,9 +5696,9 @@
       <w:tblPr/>
       <w:tcPr>
         <w:tcBorders>
-          <w:left w:val="single" w:color="FFFFFF" w:themeColor="background1" w:sz="4" w:space="0"/>
-          <w:bottom w:val="single" w:color="FFFFFF" w:themeColor="background1" w:sz="4" w:space="0"/>
-          <w:right w:val="single" w:color="FFFFFF" w:themeColor="background1" w:sz="4" w:space="0"/>
+          <w:left w:val="single" w:sz="4" w:space="0" w:color="FFFFFF" w:themeColor="background1"/>
+          <w:bottom w:val="single" w:sz="4" w:space="0" w:color="FFFFFF" w:themeColor="background1"/>
+          <w:right w:val="single" w:sz="4" w:space="0" w:color="FFFFFF" w:themeColor="background1"/>
           <w:insideH w:val="nil"/>
           <w:insideV w:val="nil"/>
         </w:tcBorders>
@@ -5782,9 +5714,9 @@
       <w:tblPr/>
       <w:tcPr>
         <w:tcBorders>
-          <w:top w:val="single" w:color="FFFFFF" w:themeColor="background1" w:sz="4" w:space="0"/>
-          <w:left w:val="single" w:color="FFFFFF" w:themeColor="background1" w:sz="4" w:space="0"/>
-          <w:bottom w:val="single" w:color="FFFFFF" w:themeColor="background1" w:sz="4" w:space="0"/>
+          <w:top w:val="single" w:sz="4" w:space="0" w:color="FFFFFF" w:themeColor="background1"/>
+          <w:left w:val="single" w:sz="4" w:space="0" w:color="FFFFFF" w:themeColor="background1"/>
+          <w:bottom w:val="single" w:sz="4" w:space="0" w:color="FFFFFF" w:themeColor="background1"/>
           <w:insideV w:val="nil"/>
         </w:tcBorders>
         <w:shd w:val="clear" w:color="auto" w:fill="70AD47" w:themeFill="accent6"/>
@@ -5799,9 +5731,9 @@
       <w:tblPr/>
       <w:tcPr>
         <w:tcBorders>
-          <w:top w:val="single" w:color="FFFFFF" w:themeColor="background1" w:sz="4" w:space="0"/>
-          <w:bottom w:val="single" w:color="FFFFFF" w:themeColor="background1" w:sz="4" w:space="0"/>
-          <w:right w:val="single" w:color="FFFFFF" w:themeColor="background1" w:sz="4" w:space="0"/>
+          <w:top w:val="single" w:sz="4" w:space="0" w:color="FFFFFF" w:themeColor="background1"/>
+          <w:bottom w:val="single" w:sz="4" w:space="0" w:color="FFFFFF" w:themeColor="background1"/>
+          <w:right w:val="single" w:sz="4" w:space="0" w:color="FFFFFF" w:themeColor="background1"/>
           <w:insideV w:val="nil"/>
         </w:tcBorders>
         <w:shd w:val="clear" w:color="auto" w:fill="70AD47" w:themeFill="accent6"/>
@@ -6131,6 +6063,21 @@
 </file>
 
 <file path=customXml/item1.xml><?xml version="1.0" encoding="utf-8"?>
+<p:properties xmlns:p="http://schemas.microsoft.com/office/2006/metadata/properties" xmlns:xsi="http://www.w3.org/2001/XMLSchema-instance" xmlns:pc="http://schemas.microsoft.com/office/infopath/2007/PartnerControls">
+  <documentManagement/>
+</p:properties>
+</file>
+
+<file path=customXml/item2.xml><?xml version="1.0" encoding="utf-8"?>
+<?mso-contentType ?>
+<FormTemplates xmlns="http://schemas.microsoft.com/sharepoint/v3/contenttype/forms">
+  <Display>DocumentLibraryForm</Display>
+  <Edit>DocumentLibraryForm</Edit>
+  <New>DocumentLibraryForm</New>
+</FormTemplates>
+</file>
+
+<file path=customXml/item3.xml><?xml version="1.0" encoding="utf-8"?>
 <ct:contentTypeSchema xmlns:ct="http://schemas.microsoft.com/office/2006/metadata/contentType" xmlns:ma="http://schemas.microsoft.com/office/2006/metadata/properties/metaAttributes" ct:_="" ma:_="" ma:contentTypeName="Document" ma:contentTypeID="0x0101008BC3E60D8C8AD94BAD34364C1321ED9E" ma:contentTypeVersion="2" ma:contentTypeDescription="Create a new document." ma:contentTypeScope="" ma:versionID="e1221c9ac7cc1398828d652afffa54d1">
   <xsd:schema xmlns:xsd="http://www.w3.org/2001/XMLSchema" xmlns:xs="http://www.w3.org/2001/XMLSchema" xmlns:p="http://schemas.microsoft.com/office/2006/metadata/properties" xmlns:ns2="23670e36-d9a4-49c5-8cd7-35b3d150984f" targetNamespace="http://schemas.microsoft.com/office/2006/metadata/properties" ma:root="true" ma:fieldsID="b4eabbb968274cfa711327905f3686cf" ns2:_="">
     <xsd:import namespace="23670e36-d9a4-49c5-8cd7-35b3d150984f"/>
@@ -6262,29 +6209,37 @@
 </ct:contentTypeSchema>
 </file>
 
-<file path=customXml/item2.xml><?xml version="1.0" encoding="utf-8"?>
-<?mso-contentType ?>
-<FormTemplates xmlns="http://schemas.microsoft.com/sharepoint/v3/contenttype/forms">
-  <Display>DocumentLibraryForm</Display>
-  <Edit>DocumentLibraryForm</Edit>
-  <New>DocumentLibraryForm</New>
-</FormTemplates>
-</file>
-
-<file path=customXml/item3.xml><?xml version="1.0" encoding="utf-8"?>
-<p:properties xmlns:p="http://schemas.microsoft.com/office/2006/metadata/properties" xmlns:xsi="http://www.w3.org/2001/XMLSchema-instance" xmlns:pc="http://schemas.microsoft.com/office/infopath/2007/PartnerControls">
-  <documentManagement/>
-</p:properties>
-</file>
-
 <file path=customXml/itemProps1.xml><?xml version="1.0" encoding="utf-8"?>
-<ds:datastoreItem xmlns:ds="http://schemas.openxmlformats.org/officeDocument/2006/customXml" ds:itemID="{165893DB-3466-4E26-A910-D08B3D1CBAB1}"/>
+<ds:datastoreItem xmlns:ds="http://schemas.openxmlformats.org/officeDocument/2006/customXml" ds:itemID="{7DF836E7-D413-4701-8191-9653272FBED5}">
+  <ds:schemaRefs>
+    <ds:schemaRef ds:uri="http://schemas.microsoft.com/office/2006/metadata/properties"/>
+    <ds:schemaRef ds:uri="http://schemas.microsoft.com/office/infopath/2007/PartnerControls"/>
+  </ds:schemaRefs>
+</ds:datastoreItem>
 </file>
 
 <file path=customXml/itemProps2.xml><?xml version="1.0" encoding="utf-8"?>
-<ds:datastoreItem xmlns:ds="http://schemas.openxmlformats.org/officeDocument/2006/customXml" ds:itemID="{5044CEE7-636A-4C0C-B73D-9C8236D1592A}"/>
+<ds:datastoreItem xmlns:ds="http://schemas.openxmlformats.org/officeDocument/2006/customXml" ds:itemID="{5044CEE7-636A-4C0C-B73D-9C8236D1592A}">
+  <ds:schemaRefs>
+    <ds:schemaRef ds:uri="http://schemas.microsoft.com/sharepoint/v3/contenttype/forms"/>
+  </ds:schemaRefs>
+</ds:datastoreItem>
 </file>
 
 <file path=customXml/itemProps3.xml><?xml version="1.0" encoding="utf-8"?>
-<ds:datastoreItem xmlns:ds="http://schemas.openxmlformats.org/officeDocument/2006/customXml" ds:itemID="{7DF836E7-D413-4701-8191-9653272FBED5}"/>
+<ds:datastoreItem xmlns:ds="http://schemas.openxmlformats.org/officeDocument/2006/customXml" ds:itemID="{165893DB-3466-4E26-A910-D08B3D1CBAB1}">
+  <ds:schemaRefs>
+    <ds:schemaRef ds:uri="http://schemas.microsoft.com/office/2006/metadata/contentType"/>
+    <ds:schemaRef ds:uri="http://schemas.microsoft.com/office/2006/metadata/properties/metaAttributes"/>
+    <ds:schemaRef ds:uri="http://www.w3.org/2001/XMLSchema"/>
+    <ds:schemaRef ds:uri="http://schemas.microsoft.com/office/2006/metadata/properties"/>
+    <ds:schemaRef ds:uri="23670e36-d9a4-49c5-8cd7-35b3d150984f"/>
+    <ds:schemaRef ds:uri="http://schemas.microsoft.com/office/2006/documentManagement/types"/>
+    <ds:schemaRef ds:uri="http://schemas.microsoft.com/office/infopath/2007/PartnerControls"/>
+    <ds:schemaRef ds:uri="http://schemas.openxmlformats.org/package/2006/metadata/core-properties"/>
+    <ds:schemaRef ds:uri="http://purl.org/dc/elements/1.1/"/>
+    <ds:schemaRef ds:uri="http://purl.org/dc/terms/"/>
+    <ds:schemaRef ds:uri="http://schemas.microsoft.com/internal/obd"/>
+  </ds:schemaRefs>
+</ds:datastoreItem>
 </file>
</xml_diff>